<commit_message>
add section on starting your own server
</commit_message>
<xml_diff>
--- a/linker.bio/linker.bio.docx
+++ b/linker.bio/linker.bio.docx
@@ -1001,7 +1001,347 @@
       </w:r>
     </w:p>
     <w:bookmarkEnd w:id="59"/>
-    <w:bookmarkStart w:id="65" w:name="X75fcfb7c2868317a7115f701a84da343dbe29f8"/>
+    <w:bookmarkStart w:id="65" w:name="building-your-own-bridge"/>
+    <w:p>
+      <w:pPr>
+        <w:pStyle w:val="Heading2"/>
+      </w:pPr>
+      <w:r>
+        <w:t xml:space="preserve">Building Your Own Bridge</w:t>
+      </w:r>
+    </w:p>
+    <w:p>
+      <w:pPr>
+        <w:pStyle w:val="FirstParagraph"/>
+      </w:pPr>
+      <w:r>
+        <w:t xml:space="preserve">So far, https://linker.bio appears to be a</w:t>
+      </w:r>
+      <w:r>
+        <w:t xml:space="preserve"> </w:t>
+      </w:r>
+      <w:hyperlink r:id="rId60">
+        <w:r>
+          <w:rPr>
+            <w:rStyle w:val="Hyperlink"/>
+          </w:rPr>
+          <w:t xml:space="preserve">“</w:t>
+        </w:r>
+        <w:r>
+          <w:rPr>
+            <w:rStyle w:val="Hyperlink"/>
+          </w:rPr>
+          <w:t xml:space="preserve">black box</w:t>
+        </w:r>
+        <w:r>
+          <w:rPr>
+            <w:rStyle w:val="Hyperlink"/>
+          </w:rPr>
+          <w:t xml:space="preserve">”</w:t>
+        </w:r>
+      </w:hyperlink>
+      <w:r>
+        <w:t xml:space="preserve">: you ask for some content by their fingerprint, and linker.bio attempts to retrieve that content.</w:t>
+      </w:r>
+    </w:p>
+    <w:p>
+      <w:pPr>
+        <w:pStyle w:val="BodyText"/>
+      </w:pPr>
+      <w:r>
+        <w:t xml:space="preserve">But, what happens inside the box?</w:t>
+      </w:r>
+    </w:p>
+    <w:p>
+      <w:pPr>
+        <w:pStyle w:val="BodyText"/>
+      </w:pPr>
+      <w:r>
+        <w:rPr>
+          <w:rStyle w:val="VerbatimChar"/>
+        </w:rPr>
+        <w:t xml:space="preserve">linker.bio</w:t>
+      </w:r>
+      <w:r>
+        <w:t xml:space="preserve"> </w:t>
+      </w:r>
+      <w:r>
+        <w:t xml:space="preserve">is powered by</w:t>
+      </w:r>
+      <w:r>
+        <w:t xml:space="preserve"> </w:t>
+      </w:r>
+      <w:hyperlink r:id="rId61">
+        <w:r>
+          <w:rPr>
+            <w:rStyle w:val="Hyperlink"/>
+          </w:rPr>
+          <w:t xml:space="preserve">Preston</w:t>
+        </w:r>
+      </w:hyperlink>
+      <w:r>
+        <w:t xml:space="preserve">. Preston builds a bridge from the content-verse (e.g., a digital fingerprint) to the content stored in physical locations. Preston is the little machine that responds when you ask the picture of the bunny using the URL</w:t>
+      </w:r>
+      <w:r>
+        <w:t xml:space="preserve"> </w:t>
+      </w:r>
+      <w:r>
+        <w:rPr>
+          <w:rStyle w:val="VerbatimChar"/>
+        </w:rPr>
+        <w:t xml:space="preserve">https://linker.bio/hash://sha1/86fa30f32d9c557ea5d2a768e9c3595d3abb17a2</w:t>
+      </w:r>
+      <w:r>
+        <w:t xml:space="preserve">. And, if you know how to run a server program on your computer, you can run your own server that looks up that exact same picture. In other words, you can build your own bridge.</w:t>
+      </w:r>
+    </w:p>
+    <w:p>
+      <w:pPr>
+        <w:pStyle w:val="BodyText"/>
+      </w:pPr>
+      <w:r>
+        <w:t xml:space="preserve">For the tech savvy, you can run Preston in server mode on linux/mac</w:t>
+      </w:r>
+      <w:r>
+        <w:t xml:space="preserve"> </w:t>
+      </w:r>
+      <w:r>
+        <w:rPr>
+          <w:rStyle w:val="FootnoteReference"/>
+        </w:rPr>
+        <w:footnoteReference w:id="62"/>
+      </w:r>
+      <w:r>
+        <w:t xml:space="preserve"> </w:t>
+      </w:r>
+      <w:r>
+        <w:t xml:space="preserve">by executing the following in the terminal:</w:t>
+      </w:r>
+    </w:p>
+    <w:p>
+      <w:pPr>
+        <w:pStyle w:val="SourceCode"/>
+      </w:pPr>
+      <w:r>
+        <w:rPr>
+          <w:rStyle w:val="VerbatimChar"/>
+        </w:rPr>
+        <w:t xml:space="preserve">preston server --remote https://wikimedia.org</w:t>
+      </w:r>
+    </w:p>
+    <w:p>
+      <w:pPr>
+        <w:pStyle w:val="FirstParagraph"/>
+      </w:pPr>
+      <w:r>
+        <w:t xml:space="preserve">or,</w:t>
+      </w:r>
+    </w:p>
+    <w:p>
+      <w:pPr>
+        <w:pStyle w:val="SourceCode"/>
+      </w:pPr>
+      <w:r>
+        <w:rPr>
+          <w:rStyle w:val="VerbatimChar"/>
+        </w:rPr>
+        <w:t xml:space="preserve">preston s --remote https://wikimedia.org</w:t>
+      </w:r>
+    </w:p>
+    <w:p>
+      <w:pPr>
+        <w:pStyle w:val="FirstParagraph"/>
+      </w:pPr>
+      <w:r>
+        <w:t xml:space="preserve">for short.</w:t>
+      </w:r>
+    </w:p>
+    <w:p>
+      <w:pPr>
+        <w:pStyle w:val="BodyText"/>
+      </w:pPr>
+      <w:r>
+        <w:t xml:space="preserve">On starting the server, you’ll see some cryptic messages that end with</w:t>
+      </w:r>
+    </w:p>
+    <w:p>
+      <w:pPr>
+        <w:pStyle w:val="SourceCode"/>
+      </w:pPr>
+      <w:r>
+        <w:rPr>
+          <w:rStyle w:val="VerbatimChar"/>
+        </w:rPr>
+        <w:t xml:space="preserve">[main] INFO org.eclipse.jetty.server.AbstractConnector - Started ServerConnector@76a4d6c{HTTP/1.1, (http/1.1)}{localhost:8080}</w:t>
+      </w:r>
+      <w:r>
+        <w:br/>
+      </w:r>
+      <w:r>
+        <w:rPr>
+          <w:rStyle w:val="VerbatimChar"/>
+        </w:rPr>
+        <w:t xml:space="preserve">[main] INFO org.eclipse.jetty.server.Server - Started @561ms</w:t>
+      </w:r>
+    </w:p>
+    <w:p>
+      <w:pPr>
+        <w:pStyle w:val="FirstParagraph"/>
+      </w:pPr>
+      <w:r>
+        <w:t xml:space="preserve">This means that the Preston server is waiting for requests.</w:t>
+      </w:r>
+    </w:p>
+    <w:p>
+      <w:pPr>
+        <w:pStyle w:val="BodyText"/>
+      </w:pPr>
+      <w:r>
+        <w:t xml:space="preserve">Now, you can visit</w:t>
+      </w:r>
+      <w:r>
+        <w:t xml:space="preserve"> </w:t>
+      </w:r>
+      <w:r>
+        <w:rPr>
+          <w:rStyle w:val="VerbatimChar"/>
+        </w:rPr>
+        <w:t xml:space="preserve">http://localhost:8080/hash://sha1/86fa30f32d9c557ea5d2a768e9c3595d3abb17a2</w:t>
+      </w:r>
+      <w:r>
+        <w:t xml:space="preserve"> </w:t>
+      </w:r>
+      <w:r>
+        <w:t xml:space="preserve">to retrieve the bunny picture. On receiving your question, Preston will try and ask https://wikimedia.org whether is has any content in their https://commons.wikimedia.org/ library with that digital fingerprint. If so, Preston will ask Wikimedia to send that content, and then, pass it to you. The next time you ask for the bunny picture, you’ll receive the picture pretty fast, because Preston remembers the content associated to the digital fingerprint and doesn’t have to ask https://wikimedia.org anymore.</w:t>
+      </w:r>
+    </w:p>
+    <w:p>
+      <w:pPr>
+        <w:pStyle w:val="BodyText"/>
+      </w:pPr>
+      <w:r>
+        <w:t xml:space="preserve">In addition to Wikimedia Commons, Preston knows how to talk to https://zenodo.org, https://softwareheritage.org, https://dataone.org and … other Preston servers!</w:t>
+      </w:r>
+    </w:p>
+    <w:p>
+      <w:pPr>
+        <w:pStyle w:val="BodyText"/>
+      </w:pPr>
+      <w:r>
+        <w:t xml:space="preserve">So, in the previous example, Preston talked directly to wikimedia.org . In the example below, your Preston server would talk to https://linker.bio instead, and https://linker.bio would relay the request:</w:t>
+      </w:r>
+    </w:p>
+    <w:p>
+      <w:pPr>
+        <w:pStyle w:val="SourceCode"/>
+      </w:pPr>
+      <w:r>
+        <w:rPr>
+          <w:rStyle w:val="VerbatimChar"/>
+        </w:rPr>
+        <w:t xml:space="preserve">preston s --remote https://linker.bio</w:t>
+      </w:r>
+    </w:p>
+    <w:p>
+      <w:pPr>
+        <w:pStyle w:val="FirstParagraph"/>
+      </w:pPr>
+      <w:r>
+        <w:t xml:space="preserve">You can even provide a list of</w:t>
+      </w:r>
+      <w:r>
+        <w:t xml:space="preserve"> </w:t>
+      </w:r>
+      <w:r>
+        <w:t xml:space="preserve">“</w:t>
+      </w:r>
+      <w:r>
+        <w:t xml:space="preserve">remotes</w:t>
+      </w:r>
+      <w:r>
+        <w:t xml:space="preserve">”</w:t>
+      </w:r>
+      <w:r>
+        <w:t xml:space="preserve">. If a list is provided, Preston asks the provided location in order of appearance. With the example below, Preston would first ask linker.bio, then if linker.bio doesn’t have it, it’ll ask wikimedia.org.</w:t>
+      </w:r>
+    </w:p>
+    <w:p>
+      <w:pPr>
+        <w:pStyle w:val="SourceCode"/>
+      </w:pPr>
+      <w:r>
+        <w:rPr>
+          <w:rStyle w:val="VerbatimChar"/>
+        </w:rPr>
+        <w:t xml:space="preserve">preston s --remote https://linker.bio,https://wikimedia.org</w:t>
+      </w:r>
+    </w:p>
+    <w:p>
+      <w:pPr>
+        <w:pStyle w:val="FirstParagraph"/>
+      </w:pPr>
+      <w:r>
+        <w:t xml:space="preserve">So, with this you can create elaborate combinations of ways to ask for content. One example of such elaborate setup is a</w:t>
+      </w:r>
+      <w:r>
+        <w:t xml:space="preserve"> </w:t>
+      </w:r>
+      <w:hyperlink r:id="rId63">
+        <w:r>
+          <w:rPr>
+            <w:rStyle w:val="Hyperlink"/>
+          </w:rPr>
+          <w:t xml:space="preserve">content delivery network</w:t>
+        </w:r>
+      </w:hyperlink>
+      <w:r>
+        <w:t xml:space="preserve"> </w:t>
+      </w:r>
+      <w:r>
+        <w:t xml:space="preserve">to facilitate reliable access to well-known content.</w:t>
+      </w:r>
+    </w:p>
+    <w:p>
+      <w:pPr>
+        <w:pStyle w:val="BodyText"/>
+      </w:pPr>
+      <w:r>
+        <w:t xml:space="preserve">If you’d like to learn more about how to run a Preston server, but don’t know where to start, please send an email to</w:t>
+      </w:r>
+      <w:r>
+        <w:t xml:space="preserve"> </w:t>
+      </w:r>
+      <w:hyperlink r:id="rId64">
+        <w:r>
+          <w:rPr>
+            <w:rStyle w:val="Hyperlink"/>
+          </w:rPr>
+          <w:t xml:space="preserve">Jorrit</w:t>
+        </w:r>
+      </w:hyperlink>
+      <w:r>
+        <w:t xml:space="preserve"> </w:t>
+      </w:r>
+      <w:r>
+        <w:t xml:space="preserve">or open a</w:t>
+      </w:r>
+      <w:r>
+        <w:t xml:space="preserve"> </w:t>
+      </w:r>
+      <w:hyperlink r:id="rId21">
+        <w:r>
+          <w:rPr>
+            <w:rStyle w:val="Hyperlink"/>
+          </w:rPr>
+          <w:t xml:space="preserve">GitHub issue</w:t>
+        </w:r>
+      </w:hyperlink>
+      <w:r>
+        <w:t xml:space="preserve">.</w:t>
+      </w:r>
+    </w:p>
+    <w:bookmarkEnd w:id="65"/>
+    <w:bookmarkStart w:id="71" w:name="X75fcfb7c2868317a7115f701a84da343dbe29f8"/>
     <w:p>
       <w:pPr>
         <w:pStyle w:val="Heading2"/>
@@ -1189,7 +1529,7 @@
               <w:pStyle w:val="Compact"/>
               <w:jc w:val="left"/>
             </w:pPr>
-            <w:hyperlink r:id="rId60">
+            <w:hyperlink r:id="rId66">
               <w:r>
                 <w:rPr>
                   <w:rStyle w:val="Hyperlink"/>
@@ -1244,7 +1584,7 @@
               <w:pStyle w:val="Compact"/>
               <w:jc w:val="left"/>
             </w:pPr>
-            <w:hyperlink r:id="rId61">
+            <w:hyperlink r:id="rId67">
               <w:r>
                 <w:rPr>
                   <w:rStyle w:val="Hyperlink"/>
@@ -1299,7 +1639,7 @@
               <w:pStyle w:val="Compact"/>
               <w:jc w:val="left"/>
             </w:pPr>
-            <w:hyperlink r:id="rId62">
+            <w:hyperlink r:id="rId68">
               <w:r>
                 <w:rPr>
                   <w:rStyle w:val="Hyperlink"/>
@@ -1354,7 +1694,7 @@
               <w:pStyle w:val="Compact"/>
               <w:jc w:val="left"/>
             </w:pPr>
-            <w:hyperlink r:id="rId63">
+            <w:hyperlink r:id="rId69">
               <w:r>
                 <w:rPr>
                   <w:rStyle w:val="Hyperlink"/>
@@ -1409,7 +1749,7 @@
               <w:pStyle w:val="Compact"/>
               <w:jc w:val="left"/>
             </w:pPr>
-            <w:hyperlink r:id="rId64">
+            <w:hyperlink r:id="rId70">
               <w:r>
                 <w:rPr>
                   <w:rStyle w:val="Hyperlink"/>
@@ -1715,8 +2055,8 @@
         </w:r>
       </w:hyperlink>
     </w:p>
-    <w:bookmarkEnd w:id="65"/>
-    <w:bookmarkStart w:id="67" w:name="acknowledgments"/>
+    <w:bookmarkEnd w:id="71"/>
+    <w:bookmarkStart w:id="73" w:name="acknowledgments"/>
     <w:p>
       <w:pPr>
         <w:pStyle w:val="Heading2"/>
@@ -1735,7 +2075,7 @@
       <w:r>
         <w:t xml:space="preserve"> </w:t>
       </w:r>
-      <w:hyperlink r:id="rId66">
+      <w:hyperlink r:id="rId72">
         <w:r>
           <w:rPr>
             <w:rStyle w:val="Hyperlink"/>
@@ -1750,7 +2090,7 @@
         <w:t xml:space="preserve">provided comments to help improve a description of todays internet and the benefits of the content-verse.</w:t>
       </w:r>
     </w:p>
-    <w:bookmarkEnd w:id="67"/>
+    <w:bookmarkEnd w:id="73"/>
     <w:sectPr/>
   </w:body>
 </w:document>
@@ -2208,6 +2548,25 @@
       </w:r>
       <w:r>
         <w:t xml:space="preserve">In other words, digital fingerprints are agnostic of location, technology, and … time.</w:t>
+      </w:r>
+    </w:p>
+  </w:footnote>
+  <w:footnote w:id="62">
+    <w:p>
+      <w:pPr>
+        <w:pStyle w:val="FootnoteText"/>
+      </w:pPr>
+      <w:r>
+        <w:rPr>
+          <w:rStyle w:val="FootnoteReference"/>
+        </w:rPr>
+        <w:footnoteRef/>
+      </w:r>
+      <w:r>
+        <w:t xml:space="preserve"> </w:t>
+      </w:r>
+      <w:r>
+        <w:t xml:space="preserve">Windows is supported too, but you’ll have to run Preston a little differently. See documentation for examples.</w:t>
       </w:r>
     </w:p>
   </w:footnote>

</xml_diff>

<commit_message>
apply edits suggestion by Cypress Hansen
</commit_message>
<xml_diff>
--- a/linker.bio/linker.bio.docx
+++ b/linker.bio/linker.bio.docx
@@ -7,7 +7,7 @@
         <w:pStyle w:val="Title"/>
       </w:pPr>
       <w:r>
-        <w:t xml:space="preserve">Unleasing</w:t>
+        <w:t xml:space="preserve">Unleashing</w:t>
       </w:r>
       <w:r>
         <w:t xml:space="preserve"> </w:t>
@@ -118,7 +118,7 @@
         </w:r>
       </w:hyperlink>
     </w:p>
-    <w:bookmarkStart w:id="29" w:name="welcome-to-linker.bio"/>
+    <w:bookmarkStart w:id="30" w:name="welcome-to-linker.bio"/>
     <w:p>
       <w:pPr>
         <w:pStyle w:val="Heading2"/>
@@ -132,7 +132,7 @@
         <w:pStyle w:val="FirstParagraph"/>
       </w:pPr>
       <w:r>
-        <w:t xml:space="preserve">The internet is a powerful tool to exchange digital information. But content available through the internet changes constantly: websites are launched and taken down, webpages change, and content gets archived or lost.</w:t>
+        <w:t xml:space="preserve">The internet is a powerful tool for exchanging digital information. But the Internet’s contents changes constantly: websites are launched and taken down, webpages change, and content gets archived or lost.</w:t>
       </w:r>
     </w:p>
     <w:p>
@@ -195,7 +195,7 @@
         <w:t xml:space="preserve"> </w:t>
       </w:r>
       <w:r>
-        <w:t xml:space="preserve">at which a resource, like webpage, can be retrieved. However, a URL does</w:t>
+        <w:t xml:space="preserve">from which a resource, like a webpage, can be retrieved. However, a URL does</w:t>
       </w:r>
       <w:r>
         <w:t xml:space="preserve"> </w:t>
@@ -228,7 +228,7 @@
         <w:pStyle w:val="BodyText"/>
       </w:pPr>
       <w:r>
-        <w:t xml:space="preserve">Imagine using a URL-like reference to find a book at a library: instead of locating a book by what it is (e.g., title, author), you refer to a book by their location (e.g., third shelf on the second row next to the window). With this, a book becomes unfindable if moved to another shelf. And, if you do manage to find a book at the referenced location, how would you know found the book you are looking for?</w:t>
+        <w:t xml:space="preserve">Imagine using a URL-like reference to find a book at a library: instead of locating a book by what it is (e.g., title, author), you refer to a book by its location (e.g., third shelf on the second row next to the window). With this, a book becomes unfindable if moved to another shelf. And, if you do manage to find a book at the referenced location, how would you know you’ve found the book you are looking for?</w:t>
       </w:r>
     </w:p>
     <w:p>
@@ -236,7 +236,7 @@
         <w:pStyle w:val="BodyText"/>
       </w:pPr>
       <w:r>
-        <w:t xml:space="preserve">Instead of pointing to where a book is located, librarians point to a book using a bibliographic reference. For practical reason, only a few identifying clues are included in such a reference (e.g., author, year of publication, title, and publisher). So, librarians</w:t>
+        <w:t xml:space="preserve">Instead of pointing to where books are located, librarians point to them using a bibliographic reference. For practical reasons, only a few identifying clues are included in such a reference (e.g., author, year of publication, title, and publisher). So, librarians</w:t>
       </w:r>
       <w:r>
         <w:t xml:space="preserve"> </w:t>
@@ -301,7 +301,7 @@
         <w:t xml:space="preserve"> </w:t>
       </w:r>
       <w:r>
-        <w:t xml:space="preserve">content. A digital fingerprint is of fixed size and uniquely describes any digital content (e.g., a webpage, an digital image). A fingerprint is generated by performing a calculation</w:t>
+        <w:t xml:space="preserve">content. A digital fingerprint uniquely describes any digital content (e.g., a webpage, an digital image, a pdf document) by a fixed length sequence of numbers and letters</w:t>
       </w:r>
       <w:r>
         <w:t xml:space="preserve"> </w:t>
@@ -313,6 +313,18 @@
         <w:footnoteReference w:id="25"/>
       </w:r>
       <w:r>
+        <w:t xml:space="preserve">. It is generated by performing a calculation</w:t>
+      </w:r>
+      <w:r>
+        <w:t xml:space="preserve"> </w:t>
+      </w:r>
+      <w:r>
+        <w:rPr>
+          <w:rStyle w:val="FootnoteReference"/>
+        </w:rPr>
+        <w:footnoteReference w:id="26"/>
+      </w:r>
+      <w:r>
         <w:t xml:space="preserve"> </w:t>
       </w:r>
       <w:r>
@@ -325,7 +337,7 @@
         <w:rPr>
           <w:rStyle w:val="FootnoteReference"/>
         </w:rPr>
-        <w:footnoteReference w:id="26"/>
+        <w:footnoteReference w:id="27"/>
       </w:r>
       <w:r>
         <w:t xml:space="preserve">.</w:t>
@@ -355,8 +367,8 @@
         <w:t xml:space="preserve">verify, with astronomical certainty, that you got the digital content that you asked for.</w:t>
       </w:r>
     </w:p>
-    <w:bookmarkEnd w:id="29"/>
-    <w:bookmarkStart w:id="30" w:name="asking-for-what-you-want"/>
+    <w:bookmarkEnd w:id="30"/>
+    <w:bookmarkStart w:id="31" w:name="asking-for-what-you-want"/>
     <w:p>
       <w:pPr>
         <w:pStyle w:val="Heading2"/>
@@ -392,7 +404,7 @@
         <w:pStyle w:val="FirstParagraph"/>
       </w:pPr>
       <w:r>
-        <w:t xml:space="preserve">, and</w:t>
+        <w:t xml:space="preserve">, and we</w:t>
       </w:r>
       <w:r>
         <w:t xml:space="preserve"> </w:t>
@@ -408,7 +420,7 @@
         <w:t xml:space="preserve"> </w:t>
       </w:r>
       <w:r>
-        <w:t xml:space="preserve">that the retrieved content is what you asked for.</w:t>
+        <w:t xml:space="preserve">that the retrieved content is what we asked for.</w:t>
       </w:r>
     </w:p>
     <w:p>
@@ -491,7 +503,7 @@
         <w:t xml:space="preserve"> </w:t>
       </w:r>
       <w:r>
-        <w:t xml:space="preserve">what you asked for.</w:t>
+        <w:t xml:space="preserve">what we asked for.</w:t>
       </w:r>
     </w:p>
     <w:p>
@@ -499,7 +511,7 @@
         <w:pStyle w:val="BodyText"/>
       </w:pPr>
       <w:r>
-        <w:t xml:space="preserve">In using digital fingerprints to refer to content, the location, or even the storage medium, of the content becomes secondary. In other words,</w:t>
+        <w:t xml:space="preserve">In using digital fingerprints to refer to content, the location, and storage medium, of the content becomes secondary. In other words,</w:t>
       </w:r>
       <w:r>
         <w:t xml:space="preserve"> </w:t>
@@ -515,8 +527,8 @@
         <w:t xml:space="preserve">.</w:t>
       </w:r>
     </w:p>
-    <w:bookmarkEnd w:id="30"/>
-    <w:bookmarkStart w:id="32" w:name="the-content-verse"/>
+    <w:bookmarkEnd w:id="31"/>
+    <w:bookmarkStart w:id="33" w:name="the-content-verse"/>
     <w:p>
       <w:pPr>
         <w:pStyle w:val="Heading2"/>
@@ -531,7 +543,7 @@
         <w:rPr>
           <w:rStyle w:val="FootnoteReference"/>
         </w:rPr>
-        <w:footnoteReference w:id="31"/>
+        <w:footnoteReference w:id="32"/>
       </w:r>
     </w:p>
     <w:p>
@@ -555,11 +567,11 @@
         <w:t xml:space="preserve"> </w:t>
       </w:r>
       <w:r>
-        <w:t xml:space="preserve">as the collection of all possible digital content and their associated digital fingerprints. By definition, the content-verse contains all content (or knowledge) ever to be created.</w:t>
-      </w:r>
-    </w:p>
-    <w:bookmarkEnd w:id="32"/>
-    <w:bookmarkStart w:id="53" w:name="using-digital-fingerprints"/>
+        <w:t xml:space="preserve">as the collection of every single piece of digital content and each associated digital fingerprint. By definition, the content-verse contains all content (or knowledge) ever to be created.</w:t>
+      </w:r>
+    </w:p>
+    <w:bookmarkEnd w:id="33"/>
+    <w:bookmarkStart w:id="54" w:name="using-digital-fingerprints"/>
     <w:p>
       <w:pPr>
         <w:pStyle w:val="Heading2"/>
@@ -582,7 +594,7 @@
         <w:rPr>
           <w:rStyle w:val="FootnoteReference"/>
         </w:rPr>
-        <w:footnoteReference w:id="33"/>
+        <w:footnoteReference w:id="34"/>
       </w:r>
       <w:r>
         <w:t xml:space="preserve"> </w:t>
@@ -617,7 +629,7 @@
         <w:t xml:space="preserve"> </w:t>
       </w:r>
       <w:r>
-        <w:t xml:space="preserve">instead of resource locators (or URLs). Contrary to URLs, these digital fingerprints</w:t>
+        <w:t xml:space="preserve">instead of those perky URLs. Contrary to URLs, these digital fingerprints</w:t>
       </w:r>
       <w:r>
         <w:t xml:space="preserve"> </w:t>
@@ -657,7 +669,7 @@
           <w:bCs/>
           <w:b/>
         </w:rPr>
-        <w:t xml:space="preserve">break, nor expire</w:t>
+        <w:t xml:space="preserve">break, or expire</w:t>
       </w:r>
       <w:r>
         <w:t xml:space="preserve"> </w:t>
@@ -666,7 +678,7 @@
         <w:rPr>
           <w:rStyle w:val="FootnoteReference"/>
         </w:rPr>
-        <w:footnoteReference w:id="40"/>
+        <w:footnoteReference w:id="41"/>
       </w:r>
       <w:r>
         <w:t xml:space="preserve">.</w:t>
@@ -710,7 +722,7 @@
         <w:rPr>
           <w:rStyle w:val="FootnoteReference"/>
         </w:rPr>
-        <w:footnoteReference w:id="41"/>
+        <w:footnoteReference w:id="42"/>
       </w:r>
       <w:r>
         <w:t xml:space="preserve">, millions of Open Science publications through</w:t>
@@ -718,7 +730,7 @@
       <w:r>
         <w:t xml:space="preserve"> </w:t>
       </w:r>
-      <w:hyperlink r:id="rId48">
+      <w:hyperlink r:id="rId49">
         <w:r>
           <w:rPr>
             <w:rStyle w:val="Hyperlink"/>
@@ -732,7 +744,7 @@
       <w:r>
         <w:t xml:space="preserve"> </w:t>
       </w:r>
-      <w:hyperlink r:id="rId49">
+      <w:hyperlink r:id="rId50">
         <w:r>
           <w:rPr>
             <w:rStyle w:val="Hyperlink"/>
@@ -746,7 +758,7 @@
       <w:r>
         <w:t xml:space="preserve"> </w:t>
       </w:r>
-      <w:hyperlink r:id="rId50">
+      <w:hyperlink r:id="rId51">
         <w:r>
           <w:rPr>
             <w:rStyle w:val="Hyperlink"/>
@@ -760,7 +772,7 @@
       <w:r>
         <w:t xml:space="preserve"> </w:t>
       </w:r>
-      <w:hyperlink r:id="rId51">
+      <w:hyperlink r:id="rId52">
         <w:r>
           <w:rPr>
             <w:rStyle w:val="Hyperlink"/>
@@ -786,14 +798,14 @@
         <w:rPr>
           <w:rStyle w:val="FootnoteReference"/>
         </w:rPr>
-        <w:footnoteReference w:id="52"/>
+        <w:footnoteReference w:id="53"/>
       </w:r>
       <w:r>
         <w:t xml:space="preserve">.</w:t>
       </w:r>
     </w:p>
-    <w:bookmarkEnd w:id="53"/>
-    <w:bookmarkStart w:id="54" w:name="requesting-content"/>
+    <w:bookmarkEnd w:id="54"/>
+    <w:bookmarkStart w:id="55" w:name="requesting-content"/>
     <w:p>
       <w:pPr>
         <w:pStyle w:val="Heading2"/>
@@ -829,8 +841,8 @@
         <w:t xml:space="preserve">The extension is optional.</w:t>
       </w:r>
     </w:p>
-    <w:bookmarkEnd w:id="54"/>
-    <w:bookmarkStart w:id="59" w:name="exploring-examples"/>
+    <w:bookmarkEnd w:id="55"/>
+    <w:bookmarkStart w:id="60" w:name="exploring-examples"/>
     <w:p>
       <w:pPr>
         <w:pStyle w:val="Heading2"/>
@@ -864,7 +876,7 @@
       <w:pPr>
         <w:pStyle w:val="BodyText"/>
       </w:pPr>
-      <w:hyperlink r:id="rId55">
+      <w:hyperlink r:id="rId56">
         <w:r>
           <w:rPr>
             <w:rStyle w:val="Hyperlink"/>
@@ -901,7 +913,7 @@
       <w:pPr>
         <w:pStyle w:val="BodyText"/>
       </w:pPr>
-      <w:hyperlink r:id="rId56">
+      <w:hyperlink r:id="rId57">
         <w:r>
           <w:rPr>
             <w:rStyle w:val="Hyperlink"/>
@@ -948,7 +960,7 @@
       <w:pPr>
         <w:pStyle w:val="BodyText"/>
       </w:pPr>
-      <w:hyperlink r:id="rId57">
+      <w:hyperlink r:id="rId58">
         <w:r>
           <w:rPr>
             <w:rStyle w:val="Hyperlink"/>
@@ -988,7 +1000,7 @@
       <w:pPr>
         <w:pStyle w:val="BodyText"/>
       </w:pPr>
-      <w:hyperlink r:id="rId58">
+      <w:hyperlink r:id="rId59">
         <w:r>
           <w:rPr>
             <w:rStyle w:val="Hyperlink"/>
@@ -1000,8 +1012,8 @@
         <w:t xml:space="preserve">.</w:t>
       </w:r>
     </w:p>
-    <w:bookmarkEnd w:id="59"/>
-    <w:bookmarkStart w:id="66" w:name="building-your-own-bridge"/>
+    <w:bookmarkEnd w:id="60"/>
+    <w:bookmarkStart w:id="67" w:name="building-your-own-bridge"/>
     <w:p>
       <w:pPr>
         <w:pStyle w:val="Heading2"/>
@@ -1020,7 +1032,7 @@
       <w:r>
         <w:t xml:space="preserve"> </w:t>
       </w:r>
-      <w:hyperlink r:id="rId60">
+      <w:hyperlink r:id="rId61">
         <w:r>
           <w:rPr>
             <w:rStyle w:val="Hyperlink"/>
@@ -1071,7 +1083,7 @@
       <w:r>
         <w:t xml:space="preserve"> </w:t>
       </w:r>
-      <w:hyperlink r:id="rId61">
+      <w:hyperlink r:id="rId62">
         <w:r>
           <w:rPr>
             <w:rStyle w:val="Hyperlink"/>
@@ -1098,7 +1110,7 @@
         <w:rPr>
           <w:rStyle w:val="FootnoteReference"/>
         </w:rPr>
-        <w:footnoteReference w:id="62"/>
+        <w:footnoteReference w:id="63"/>
       </w:r>
       <w:r>
         <w:t xml:space="preserve">.</w:t>
@@ -1118,7 +1130,7 @@
         <w:rPr>
           <w:rStyle w:val="FootnoteReference"/>
         </w:rPr>
-        <w:footnoteReference w:id="63"/>
+        <w:footnoteReference w:id="64"/>
       </w:r>
       <w:r>
         <w:t xml:space="preserve"> </w:t>
@@ -1295,7 +1307,7 @@
       <w:r>
         <w:t xml:space="preserve"> </w:t>
       </w:r>
-      <w:hyperlink r:id="rId64">
+      <w:hyperlink r:id="rId65">
         <w:r>
           <w:rPr>
             <w:rStyle w:val="Hyperlink"/>
@@ -1320,7 +1332,7 @@
       <w:r>
         <w:t xml:space="preserve"> </w:t>
       </w:r>
-      <w:hyperlink r:id="rId65">
+      <w:hyperlink r:id="rId66">
         <w:r>
           <w:rPr>
             <w:rStyle w:val="Hyperlink"/>
@@ -1349,8 +1361,8 @@
         <w:t xml:space="preserve">.</w:t>
       </w:r>
     </w:p>
-    <w:bookmarkEnd w:id="66"/>
-    <w:bookmarkStart w:id="72" w:name="X75fcfb7c2868317a7115f701a84da343dbe29f8"/>
+    <w:bookmarkEnd w:id="67"/>
+    <w:bookmarkStart w:id="73" w:name="X75fcfb7c2868317a7115f701a84da343dbe29f8"/>
     <w:p>
       <w:pPr>
         <w:pStyle w:val="Heading2"/>
@@ -1538,7 +1550,7 @@
               <w:pStyle w:val="Compact"/>
               <w:jc w:val="left"/>
             </w:pPr>
-            <w:hyperlink r:id="rId67">
+            <w:hyperlink r:id="rId68">
               <w:r>
                 <w:rPr>
                   <w:rStyle w:val="Hyperlink"/>
@@ -1593,7 +1605,7 @@
               <w:pStyle w:val="Compact"/>
               <w:jc w:val="left"/>
             </w:pPr>
-            <w:hyperlink r:id="rId68">
+            <w:hyperlink r:id="rId69">
               <w:r>
                 <w:rPr>
                   <w:rStyle w:val="Hyperlink"/>
@@ -1648,7 +1660,7 @@
               <w:pStyle w:val="Compact"/>
               <w:jc w:val="left"/>
             </w:pPr>
-            <w:hyperlink r:id="rId69">
+            <w:hyperlink r:id="rId70">
               <w:r>
                 <w:rPr>
                   <w:rStyle w:val="Hyperlink"/>
@@ -1703,7 +1715,7 @@
               <w:pStyle w:val="Compact"/>
               <w:jc w:val="left"/>
             </w:pPr>
-            <w:hyperlink r:id="rId70">
+            <w:hyperlink r:id="rId71">
               <w:r>
                 <w:rPr>
                   <w:rStyle w:val="Hyperlink"/>
@@ -1758,7 +1770,7 @@
               <w:pStyle w:val="Compact"/>
               <w:jc w:val="left"/>
             </w:pPr>
-            <w:hyperlink r:id="rId71">
+            <w:hyperlink r:id="rId72">
               <w:r>
                 <w:rPr>
                   <w:rStyle w:val="Hyperlink"/>
@@ -2044,7 +2056,7 @@
       <w:r>
         <w:t xml:space="preserve"> </w:t>
       </w:r>
-      <w:hyperlink r:id="rId27">
+      <w:hyperlink r:id="rId28">
         <w:r>
           <w:rPr>
             <w:rStyle w:val="Hyperlink"/>
@@ -2055,7 +2067,7 @@
       <w:r>
         <w:t xml:space="preserve"> </w:t>
       </w:r>
-      <w:hyperlink r:id="rId28">
+      <w:hyperlink r:id="rId29">
         <w:r>
           <w:rPr>
             <w:rStyle w:val="Hyperlink"/>
@@ -2064,8 +2076,8 @@
         </w:r>
       </w:hyperlink>
     </w:p>
-    <w:bookmarkEnd w:id="72"/>
-    <w:bookmarkStart w:id="74" w:name="acknowledgments"/>
+    <w:bookmarkEnd w:id="73"/>
+    <w:bookmarkStart w:id="75" w:name="acknowledgments"/>
     <w:p>
       <w:pPr>
         <w:pStyle w:val="Heading2"/>
@@ -2084,7 +2096,7 @@
       <w:r>
         <w:t xml:space="preserve"> </w:t>
       </w:r>
-      <w:hyperlink r:id="rId73">
+      <w:hyperlink r:id="rId74">
         <w:r>
           <w:rPr>
             <w:rStyle w:val="Hyperlink"/>
@@ -2099,7 +2111,7 @@
         <w:t xml:space="preserve">provided comments to help improve a description of todays internet and the benefits of the content-verse.</w:t>
       </w:r>
     </w:p>
-    <w:bookmarkEnd w:id="74"/>
+    <w:bookmarkEnd w:id="75"/>
     <w:sectPr/>
   </w:body>
 </w:document>
@@ -2234,7 +2246,7 @@
         <w:t xml:space="preserve"> </w:t>
       </w:r>
       <w:r>
-        <w:t xml:space="preserve">Such calculations are referred to as cryptographic hash functions like MD5, or SHA-256</w:t>
+        <w:t xml:space="preserve">The length of a fingerprint depends on the kind of calculation used, and typically vary between 32 (for MD5), 40 (for sha1) or 64 (for SHA256) characters.</w:t>
       </w:r>
     </w:p>
   </w:footnote>
@@ -2253,6 +2265,25 @@
         <w:t xml:space="preserve"> </w:t>
       </w:r>
       <w:r>
+        <w:t xml:space="preserve">Such calculations are referred to as cryptographic hash functions like MD5, or SHA-256</w:t>
+      </w:r>
+    </w:p>
+  </w:footnote>
+  <w:footnote w:id="27">
+    <w:p>
+      <w:pPr>
+        <w:pStyle w:val="FootnoteText"/>
+      </w:pPr>
+      <w:r>
+        <w:rPr>
+          <w:rStyle w:val="FootnoteReference"/>
+        </w:rPr>
+        <w:footnoteRef/>
+      </w:r>
+      <w:r>
+        <w:t xml:space="preserve"> </w:t>
+      </w:r>
+      <w:r>
         <w:t xml:space="preserve">Elliott, M.J., Poelen, J.H. &amp; Fortes, J.A.B. Signing data citations enables data verification and citation persistence.</w:t>
       </w:r>
       <w:r>
@@ -2270,7 +2301,7 @@
       <w:r>
         <w:t xml:space="preserve"> </w:t>
       </w:r>
-      <w:hyperlink r:id="rId27">
+      <w:hyperlink r:id="rId28">
         <w:r>
           <w:rPr>
             <w:rStyle w:val="Hyperlink"/>
@@ -2281,7 +2312,7 @@
       <w:r>
         <w:t xml:space="preserve"> </w:t>
       </w:r>
-      <w:hyperlink r:id="rId28">
+      <w:hyperlink r:id="rId29">
         <w:r>
           <w:rPr>
             <w:rStyle w:val="Hyperlink"/>
@@ -2291,7 +2322,7 @@
       </w:hyperlink>
     </w:p>
   </w:footnote>
-  <w:footnote w:id="31">
+  <w:footnote w:id="32">
     <w:p>
       <w:pPr>
         <w:pStyle w:val="FootnoteText"/>
@@ -2310,7 +2341,7 @@
       </w:r>
     </w:p>
   </w:footnote>
-  <w:footnote w:id="33">
+  <w:footnote w:id="34">
     <w:p>
       <w:pPr>
         <w:pStyle w:val="FootnoteText"/>
@@ -2330,7 +2361,7 @@
       <w:r>
         <w:t xml:space="preserve"> </w:t>
       </w:r>
-      <w:hyperlink r:id="rId34">
+      <w:hyperlink r:id="rId35">
         <w:r>
           <w:rPr>
             <w:rStyle w:val="Hyperlink"/>
@@ -2344,7 +2375,7 @@
       <w:r>
         <w:t xml:space="preserve"> </w:t>
       </w:r>
-      <w:hyperlink r:id="rId35">
+      <w:hyperlink r:id="rId36">
         <w:r>
           <w:rPr>
             <w:rStyle w:val="Hyperlink"/>
@@ -2358,7 +2389,7 @@
       <w:r>
         <w:t xml:space="preserve"> </w:t>
       </w:r>
-      <w:hyperlink r:id="rId36">
+      <w:hyperlink r:id="rId37">
         <w:r>
           <w:rPr>
             <w:rStyle w:val="Hyperlink"/>
@@ -2372,7 +2403,7 @@
       <w:r>
         <w:t xml:space="preserve"> </w:t>
       </w:r>
-      <w:hyperlink r:id="rId37">
+      <w:hyperlink r:id="rId38">
         <w:r>
           <w:rPr>
             <w:rStyle w:val="Hyperlink"/>
@@ -2389,7 +2420,7 @@
       <w:r>
         <w:t xml:space="preserve"> </w:t>
       </w:r>
-      <w:hyperlink r:id="rId38">
+      <w:hyperlink r:id="rId39">
         <w:r>
           <w:rPr>
             <w:rStyle w:val="Hyperlink"/>
@@ -2406,7 +2437,7 @@
       <w:r>
         <w:t xml:space="preserve"> </w:t>
       </w:r>
-      <w:hyperlink r:id="rId39">
+      <w:hyperlink r:id="rId40">
         <w:r>
           <w:rPr>
             <w:rStyle w:val="Hyperlink"/>
@@ -2419,7 +2450,7 @@
       </w:r>
     </w:p>
   </w:footnote>
-  <w:footnote w:id="40">
+  <w:footnote w:id="41">
     <w:p>
       <w:pPr>
         <w:pStyle w:val="FootnoteText"/>
@@ -2438,7 +2469,7 @@
       </w:r>
     </w:p>
   </w:footnote>
-  <w:footnote w:id="41">
+  <w:footnote w:id="42">
     <w:p>
       <w:pPr>
         <w:pStyle w:val="FootnoteText"/>
@@ -2458,7 +2489,7 @@
       <w:r>
         <w:t xml:space="preserve"> </w:t>
       </w:r>
-      <w:hyperlink r:id="rId42">
+      <w:hyperlink r:id="rId43">
         <w:r>
           <w:rPr>
             <w:rStyle w:val="Hyperlink"/>
@@ -2472,7 +2503,7 @@
       <w:r>
         <w:t xml:space="preserve"> </w:t>
       </w:r>
-      <w:hyperlink r:id="rId43">
+      <w:hyperlink r:id="rId44">
         <w:r>
           <w:rPr>
             <w:rStyle w:val="Hyperlink"/>
@@ -2486,7 +2517,7 @@
       <w:r>
         <w:t xml:space="preserve"> </w:t>
       </w:r>
-      <w:hyperlink r:id="rId44">
+      <w:hyperlink r:id="rId45">
         <w:r>
           <w:rPr>
             <w:rStyle w:val="Hyperlink"/>
@@ -2500,7 +2531,7 @@
       <w:r>
         <w:t xml:space="preserve"> </w:t>
       </w:r>
-      <w:hyperlink r:id="rId45">
+      <w:hyperlink r:id="rId46">
         <w:r>
           <w:rPr>
             <w:rStyle w:val="Hyperlink"/>
@@ -2514,7 +2545,7 @@
       <w:r>
         <w:t xml:space="preserve"> </w:t>
       </w:r>
-      <w:hyperlink r:id="rId46">
+      <w:hyperlink r:id="rId47">
         <w:r>
           <w:rPr>
             <w:rStyle w:val="Hyperlink"/>
@@ -2531,7 +2562,7 @@
       <w:r>
         <w:t xml:space="preserve"> </w:t>
       </w:r>
-      <w:hyperlink r:id="rId47">
+      <w:hyperlink r:id="rId48">
         <w:r>
           <w:rPr>
             <w:rStyle w:val="Hyperlink"/>
@@ -2541,7 +2572,7 @@
       </w:hyperlink>
     </w:p>
   </w:footnote>
-  <w:footnote w:id="52">
+  <w:footnote w:id="53">
     <w:p>
       <w:pPr>
         <w:pStyle w:val="FootnoteText"/>
@@ -2557,29 +2588,29 @@
       </w:r>
       <w:r>
         <w:t xml:space="preserve">In other words, digital fingerprints are agnostic of location, technology, and … time.</w:t>
-      </w:r>
-    </w:p>
-  </w:footnote>
-  <w:footnote w:id="62">
-    <w:p>
-      <w:pPr>
-        <w:pStyle w:val="FootnoteText"/>
-      </w:pPr>
-      <w:r>
-        <w:rPr>
-          <w:rStyle w:val="FootnoteReference"/>
-        </w:rPr>
-        <w:footnoteRef/>
-      </w:r>
-      <w:r>
-        <w:t xml:space="preserve"> </w:t>
-      </w:r>
-      <w:r>
-        <w:t xml:space="preserve">Preston is open source software.</w:t>
       </w:r>
     </w:p>
   </w:footnote>
   <w:footnote w:id="63">
+    <w:p>
+      <w:pPr>
+        <w:pStyle w:val="FootnoteText"/>
+      </w:pPr>
+      <w:r>
+        <w:rPr>
+          <w:rStyle w:val="FootnoteReference"/>
+        </w:rPr>
+        <w:footnoteRef/>
+      </w:r>
+      <w:r>
+        <w:t xml:space="preserve"> </w:t>
+      </w:r>
+      <w:r>
+        <w:t xml:space="preserve">Preston is open source software.</w:t>
+      </w:r>
+    </w:p>
+  </w:footnote>
+  <w:footnote w:id="64">
     <w:p>
       <w:pPr>
         <w:pStyle w:val="FootnoteText"/>

</xml_diff>

<commit_message>
move examples to appendix to make for a short initial read;
</commit_message>
<xml_diff>
--- a/linker.bio/linker.bio.docx
+++ b/linker.bio/linker.bio.docx
@@ -404,7 +404,7 @@
         <w:pStyle w:val="FirstParagraph"/>
       </w:pPr>
       <w:r>
-        <w:t xml:space="preserve">, and we</w:t>
+        <w:t xml:space="preserve">, and</w:t>
       </w:r>
       <w:r>
         <w:t xml:space="preserve"> </w:t>
@@ -511,7 +511,7 @@
         <w:pStyle w:val="BodyText"/>
       </w:pPr>
       <w:r>
-        <w:t xml:space="preserve">In using digital fingerprints to refer to content, the location, and storage medium, of the content becomes secondary. In other words,</w:t>
+        <w:t xml:space="preserve">In asking for content using their unique digital fingerprint, the current Internet location of the content becomes secondary. More importantly, we can use digital fingerprints to refer to content regardless of the digital communication medium that happens to be in fashion now. In other words,</w:t>
       </w:r>
       <w:r>
         <w:t xml:space="preserve"> </w:t>
@@ -521,7 +521,7 @@
           <w:iCs/>
           <w:i/>
         </w:rPr>
-        <w:t xml:space="preserve">digital fingerprints help preserve references to digital content to a future beyond the internet</w:t>
+        <w:t xml:space="preserve">digital fingerprints help preserve references to digital content to a future (or past!) beyond the internet</w:t>
       </w:r>
       <w:r>
         <w:t xml:space="preserve">.</w:t>
@@ -805,19 +805,116 @@
       </w:r>
     </w:p>
     <w:bookmarkEnd w:id="54"/>
-    <w:bookmarkStart w:id="55" w:name="requesting-content"/>
+    <w:bookmarkStart w:id="56" w:name="X76a2af12f6797fb149974be321358d378d915df"/>
     <w:p>
       <w:pPr>
         <w:pStyle w:val="Heading2"/>
       </w:pPr>
       <w:r>
-        <w:t xml:space="preserve">Requesting Content</w:t>
+        <w:t xml:space="preserve">Unleashing Digital Knowledge Into The Future</w:t>
       </w:r>
     </w:p>
     <w:p>
       <w:pPr>
         <w:pStyle w:val="FirstParagraph"/>
       </w:pPr>
+      <w:hyperlink r:id="rId55">
+        <w:r>
+          <w:rPr>
+            <w:rStyle w:val="Hyperlink"/>
+          </w:rPr>
+          <w:t xml:space="preserve">Cassette tapes</w:t>
+        </w:r>
+      </w:hyperlink>
+      <w:r>
+        <w:t xml:space="preserve"> </w:t>
+      </w:r>
+      <w:r>
+        <w:t xml:space="preserve">are still around since their introduction in the 1960s, but their use has dwindled over time. Similarly, the Internet is expected to give way for some other way to exchange content.</w:t>
+      </w:r>
+    </w:p>
+    <w:p>
+      <w:pPr>
+        <w:pStyle w:val="BodyText"/>
+      </w:pPr>
+      <w:r>
+        <w:t xml:space="preserve">Digital fingerprints are independent of content communication protocols or digital storage media popular today. This is why these fingerprints can refer to digital knowledge inside</w:t>
+      </w:r>
+      <w:r>
+        <w:t xml:space="preserve"> </w:t>
+      </w:r>
+      <w:r>
+        <w:rPr>
+          <w:iCs/>
+          <w:i/>
+        </w:rPr>
+        <w:t xml:space="preserve">and beyond</w:t>
+      </w:r>
+      <w:r>
+        <w:t xml:space="preserve"> </w:t>
+      </w:r>
+      <w:r>
+        <w:t xml:space="preserve">the Internet and into the future. So, by adopting fingerprints as digital content identifiers, we can help carry our digital knowledge into the future.</w:t>
+      </w:r>
+    </w:p>
+    <w:bookmarkEnd w:id="56"/>
+    <w:bookmarkStart w:id="58" w:name="acknowledgments"/>
+    <w:p>
+      <w:pPr>
+        <w:pStyle w:val="Heading2"/>
+      </w:pPr>
+      <w:r>
+        <w:t xml:space="preserve">Acknowledgments</w:t>
+      </w:r>
+    </w:p>
+    <w:p>
+      <w:pPr>
+        <w:pStyle w:val="FirstParagraph"/>
+      </w:pPr>
+      <w:r>
+        <w:t xml:space="preserve">Michael Elliott, José Fortes and</w:t>
+      </w:r>
+      <w:r>
+        <w:t xml:space="preserve"> </w:t>
+      </w:r>
+      <w:hyperlink r:id="rId57">
+        <w:r>
+          <w:rPr>
+            <w:rStyle w:val="Hyperlink"/>
+          </w:rPr>
+          <w:t xml:space="preserve">Cypress Hansen</w:t>
+        </w:r>
+      </w:hyperlink>
+      <w:r>
+        <w:t xml:space="preserve"> </w:t>
+      </w:r>
+      <w:r>
+        <w:t xml:space="preserve">provided comments to help improve a description of todays internet and the benefits of the content-verse.</w:t>
+      </w:r>
+    </w:p>
+    <w:bookmarkEnd w:id="58"/>
+    <w:bookmarkStart w:id="83" w:name="appendix"/>
+    <w:p>
+      <w:pPr>
+        <w:pStyle w:val="Heading1"/>
+      </w:pPr>
+      <w:r>
+        <w:t xml:space="preserve">Appendix</w:t>
+      </w:r>
+    </w:p>
+    <w:bookmarkStart w:id="64" w:name="X02ba8ef849677b1661f39dd732c38b90093b5c5"/>
+    <w:p>
+      <w:pPr>
+        <w:pStyle w:val="Heading2"/>
+      </w:pPr>
+      <w:r>
+        <w:t xml:space="preserve">Use Case 1: Requesting Content by Their Fingerprint</w:t>
+      </w:r>
+    </w:p>
+    <w:p>
+      <w:pPr>
+        <w:pStyle w:val="FirstParagraph"/>
+      </w:pPr>
       <w:r>
         <w:t xml:space="preserve">https://linker.bio/ helps to request information, wherever it may be, using a notation like:</w:t>
       </w:r>
@@ -841,14 +938,13 @@
         <w:t xml:space="preserve">The extension is optional.</w:t>
       </w:r>
     </w:p>
-    <w:bookmarkEnd w:id="55"/>
-    <w:bookmarkStart w:id="60" w:name="exploring-examples"/>
-    <w:p>
-      <w:pPr>
-        <w:pStyle w:val="Heading2"/>
-      </w:pPr>
-      <w:r>
-        <w:t xml:space="preserve">Exploring Examples</w:t>
+    <w:bookmarkStart w:id="63" w:name="exploring-content-request-examples"/>
+    <w:p>
+      <w:pPr>
+        <w:pStyle w:val="Heading3"/>
+      </w:pPr>
+      <w:r>
+        <w:t xml:space="preserve">Exploring Content Request Examples</w:t>
       </w:r>
     </w:p>
     <w:p>
@@ -876,7 +972,7 @@
       <w:pPr>
         <w:pStyle w:val="BodyText"/>
       </w:pPr>
-      <w:hyperlink r:id="rId56">
+      <w:hyperlink r:id="rId59">
         <w:r>
           <w:rPr>
             <w:rStyle w:val="Hyperlink"/>
@@ -913,7 +1009,7 @@
       <w:pPr>
         <w:pStyle w:val="BodyText"/>
       </w:pPr>
-      <w:hyperlink r:id="rId57">
+      <w:hyperlink r:id="rId60">
         <w:r>
           <w:rPr>
             <w:rStyle w:val="Hyperlink"/>
@@ -960,7 +1056,7 @@
       <w:pPr>
         <w:pStyle w:val="BodyText"/>
       </w:pPr>
-      <w:hyperlink r:id="rId58">
+      <w:hyperlink r:id="rId61">
         <w:r>
           <w:rPr>
             <w:rStyle w:val="Hyperlink"/>
@@ -1000,7 +1096,7 @@
       <w:pPr>
         <w:pStyle w:val="BodyText"/>
       </w:pPr>
-      <w:hyperlink r:id="rId59">
+      <w:hyperlink r:id="rId62">
         <w:r>
           <w:rPr>
             <w:rStyle w:val="Hyperlink"/>
@@ -1012,14 +1108,27 @@
         <w:t xml:space="preserve">.</w:t>
       </w:r>
     </w:p>
-    <w:bookmarkEnd w:id="60"/>
-    <w:bookmarkStart w:id="67" w:name="building-your-own-bridge"/>
+    <w:bookmarkEnd w:id="63"/>
+    <w:bookmarkEnd w:id="64"/>
+    <w:bookmarkStart w:id="71" w:name="X34fcab2d6b521f516883196f09e5b9948c14a04"/>
     <w:p>
       <w:pPr>
         <w:pStyle w:val="Heading2"/>
       </w:pPr>
       <w:r>
-        <w:t xml:space="preserve">Building Your Own Bridge</w:t>
+        <w:t xml:space="preserve">Use Case 2: Retrieving a Bunny Picture Using Your Own</w:t>
+      </w:r>
+      <w:r>
+        <w:t xml:space="preserve"> </w:t>
+      </w:r>
+      <w:r>
+        <w:t xml:space="preserve">“</w:t>
+      </w:r>
+      <w:r>
+        <w:t xml:space="preserve">linker.bio</w:t>
+      </w:r>
+      <w:r>
+        <w:t xml:space="preserve">”</w:t>
       </w:r>
     </w:p>
     <w:p>
@@ -1027,12 +1136,12 @@
         <w:pStyle w:val="FirstParagraph"/>
       </w:pPr>
       <w:r>
-        <w:t xml:space="preserve">So far, https://linker.bio appears to be a</w:t>
-      </w:r>
-      <w:r>
-        <w:t xml:space="preserve"> </w:t>
-      </w:r>
-      <w:hyperlink r:id="rId61">
+        <w:t xml:space="preserve">So far, https://linker.bio may appears to be a</w:t>
+      </w:r>
+      <w:r>
+        <w:t xml:space="preserve"> </w:t>
+      </w:r>
+      <w:hyperlink r:id="rId65">
         <w:r>
           <w:rPr>
             <w:rStyle w:val="Hyperlink"/>
@@ -1061,7 +1170,40 @@
         <w:pStyle w:val="BodyText"/>
       </w:pPr>
       <w:r>
-        <w:t xml:space="preserve">But, what happens inside the box?</w:t>
+        <w:t xml:space="preserve">Now, you may wonder: how does</w:t>
+      </w:r>
+      <w:r>
+        <w:t xml:space="preserve"> </w:t>
+      </w:r>
+      <w:r>
+        <w:t xml:space="preserve">“</w:t>
+      </w:r>
+      <w:r>
+        <w:t xml:space="preserve">linker.bio</w:t>
+      </w:r>
+      <w:r>
+        <w:t xml:space="preserve">”</w:t>
+      </w:r>
+      <w:r>
+        <w:t xml:space="preserve"> </w:t>
+      </w:r>
+      <w:r>
+        <w:t xml:space="preserve">work? And, how could I build my own</w:t>
+      </w:r>
+      <w:r>
+        <w:t xml:space="preserve"> </w:t>
+      </w:r>
+      <w:r>
+        <w:t xml:space="preserve">“</w:t>
+      </w:r>
+      <w:r>
+        <w:t xml:space="preserve">linker.bio</w:t>
+      </w:r>
+      <w:r>
+        <w:t xml:space="preserve">”</w:t>
+      </w:r>
+      <w:r>
+        <w:t xml:space="preserve">?</w:t>
       </w:r>
     </w:p>
     <w:p>
@@ -1083,7 +1225,7 @@
       <w:r>
         <w:t xml:space="preserve"> </w:t>
       </w:r>
-      <w:hyperlink r:id="rId62">
+      <w:hyperlink r:id="rId66">
         <w:r>
           <w:rPr>
             <w:rStyle w:val="Hyperlink"/>
@@ -1110,7 +1252,7 @@
         <w:rPr>
           <w:rStyle w:val="FootnoteReference"/>
         </w:rPr>
-        <w:footnoteReference w:id="63"/>
+        <w:footnoteReference w:id="67"/>
       </w:r>
       <w:r>
         <w:t xml:space="preserve">.</w:t>
@@ -1130,7 +1272,7 @@
         <w:rPr>
           <w:rStyle w:val="FootnoteReference"/>
         </w:rPr>
-        <w:footnoteReference w:id="64"/>
+        <w:footnoteReference w:id="68"/>
       </w:r>
       <w:r>
         <w:t xml:space="preserve"> </w:t>
@@ -1307,7 +1449,7 @@
       <w:r>
         <w:t xml:space="preserve"> </w:t>
       </w:r>
-      <w:hyperlink r:id="rId65">
+      <w:hyperlink r:id="rId69">
         <w:r>
           <w:rPr>
             <w:rStyle w:val="Hyperlink"/>
@@ -1332,7 +1474,7 @@
       <w:r>
         <w:t xml:space="preserve"> </w:t>
       </w:r>
-      <w:hyperlink r:id="rId66">
+      <w:hyperlink r:id="rId70">
         <w:r>
           <w:rPr>
             <w:rStyle w:val="Hyperlink"/>
@@ -1361,14 +1503,64 @@
         <w:t xml:space="preserve">.</w:t>
       </w:r>
     </w:p>
-    <w:bookmarkEnd w:id="67"/>
-    <w:bookmarkStart w:id="78" w:name="X75fcfb7c2868317a7115f701a84da343dbe29f8"/>
+    <w:p>
+      <w:pPr>
+        <w:pStyle w:val="BodyText"/>
+      </w:pPr>
+      <w:r>
+        <w:t xml:space="preserve">For more information and background, see:</w:t>
+      </w:r>
+    </w:p>
+    <w:p>
+      <w:pPr>
+        <w:pStyle w:val="BodyText"/>
+      </w:pPr>
+      <w:r>
+        <w:t xml:space="preserve">Elliott, M.J., Poelen, J.H. &amp; Fortes, J.A.B. Signing data citations enables data verification and citation persistence.</w:t>
+      </w:r>
+      <w:r>
+        <w:t xml:space="preserve"> </w:t>
+      </w:r>
+      <w:r>
+        <w:t xml:space="preserve">Sci Data</w:t>
+      </w:r>
+      <w:r>
+        <w:t xml:space="preserve"> </w:t>
+      </w:r>
+      <w:r>
+        <w:t xml:space="preserve">10, 419 (2023).</w:t>
+      </w:r>
+      <w:r>
+        <w:t xml:space="preserve"> </w:t>
+      </w:r>
+      <w:hyperlink r:id="rId28">
+        <w:r>
+          <w:rPr>
+            <w:rStyle w:val="Hyperlink"/>
+          </w:rPr>
+          <w:t xml:space="preserve">https://doi.org/10.1038/s41597-023-02230-y</w:t>
+        </w:r>
+      </w:hyperlink>
+      <w:r>
+        <w:t xml:space="preserve"> </w:t>
+      </w:r>
+      <w:hyperlink r:id="rId29">
+        <w:r>
+          <w:rPr>
+            <w:rStyle w:val="Hyperlink"/>
+          </w:rPr>
+          <w:t xml:space="preserve">hash://sha256/f849c870565f608899f183ca261365dce9c9f1c5441b1c779e0db49df9c2a19d</w:t>
+        </w:r>
+      </w:hyperlink>
+    </w:p>
+    <w:bookmarkEnd w:id="71"/>
+    <w:bookmarkStart w:id="82" w:name="X16357cb1c13cb96d4040b8156a62cde1a175c94"/>
     <w:p>
       <w:pPr>
         <w:pStyle w:val="Heading2"/>
       </w:pPr>
       <w:r>
-        <w:t xml:space="preserve">A Use Case: Studying Pine Pests Caused by Weevils (Curculionoidea)</w:t>
+        <w:t xml:space="preserve">Use Case 3: Studying Pine Pests Caused by Weevils (Curculionoidea)</w:t>
       </w:r>
     </w:p>
     <w:p>
@@ -1550,7 +1742,7 @@
               <w:pStyle w:val="Compact"/>
               <w:jc w:val="left"/>
             </w:pPr>
-            <w:hyperlink r:id="rId68">
+            <w:hyperlink r:id="rId72">
               <w:r>
                 <w:rPr>
                   <w:rStyle w:val="Hyperlink"/>
@@ -1605,7 +1797,7 @@
               <w:pStyle w:val="Compact"/>
               <w:jc w:val="left"/>
             </w:pPr>
-            <w:hyperlink r:id="rId69">
+            <w:hyperlink r:id="rId73">
               <w:r>
                 <w:rPr>
                   <w:rStyle w:val="Hyperlink"/>
@@ -1660,7 +1852,7 @@
               <w:pStyle w:val="Compact"/>
               <w:jc w:val="left"/>
             </w:pPr>
-            <w:hyperlink r:id="rId70">
+            <w:hyperlink r:id="rId74">
               <w:r>
                 <w:rPr>
                   <w:rStyle w:val="Hyperlink"/>
@@ -1715,7 +1907,7 @@
               <w:pStyle w:val="Compact"/>
               <w:jc w:val="left"/>
             </w:pPr>
-            <w:hyperlink r:id="rId71">
+            <w:hyperlink r:id="rId75">
               <w:r>
                 <w:rPr>
                   <w:rStyle w:val="Hyperlink"/>
@@ -1770,7 +1962,7 @@
               <w:pStyle w:val="Compact"/>
               <w:jc w:val="left"/>
             </w:pPr>
-            <w:hyperlink r:id="rId72">
+            <w:hyperlink r:id="rId76">
               <w:r>
                 <w:rPr>
                   <w:rStyle w:val="Hyperlink"/>
@@ -1789,7 +1981,7 @@
               <w:pStyle w:val="Compact"/>
               <w:jc w:val="left"/>
             </w:pPr>
-            <w:hyperlink r:id="rId73">
+            <w:hyperlink r:id="rId77">
               <w:r>
                 <w:rPr>
                   <w:rStyle w:val="Hyperlink"/>
@@ -1801,7 +1993,7 @@
               <w:rPr>
                 <w:rStyle w:val="FootnoteReference"/>
               </w:rPr>
-              <w:footnoteReference w:id="74"/>
+              <w:footnoteReference w:id="78"/>
             </w:r>
           </w:p>
         </w:tc>
@@ -1836,7 +2028,7 @@
               <w:pStyle w:val="Compact"/>
               <w:jc w:val="left"/>
             </w:pPr>
-            <w:hyperlink r:id="rId75">
+            <w:hyperlink r:id="rId79">
               <w:r>
                 <w:rPr>
                   <w:rStyle w:val="Hyperlink"/>
@@ -1848,7 +2040,7 @@
               <w:rPr>
                 <w:rStyle w:val="FootnoteReference"/>
               </w:rPr>
-              <w:footnoteReference w:id="76"/>
+              <w:footnoteReference w:id="80"/>
             </w:r>
           </w:p>
         </w:tc>
@@ -1886,7 +2078,7 @@
         <w:rPr>
           <w:rStyle w:val="VerbatimChar"/>
         </w:rPr>
-        <w:t xml:space="preserve">step 1. list GIB corpus content at version a755...</w:t>
+        <w:t xml:space="preserve">step 1. list GIB corpus content at version hash://sha256/a755...</w:t>
       </w:r>
       <w:r>
         <w:br/>
@@ -1913,7 +2105,7 @@
         <w:rPr>
           <w:rStyle w:val="VerbatimChar"/>
         </w:rPr>
-        <w:t xml:space="preserve">step 4. align names with Catalogue of Life as included in Nomer Corpus version 1205...</w:t>
+        <w:t xml:space="preserve">step 4. align names with Catalogue of Life as included in Nomer Corpus version hash://sha256/1205...</w:t>
       </w:r>
       <w:r>
         <w:br/>
@@ -2098,92 +2290,8 @@
         <w:t xml:space="preserve">Q4. How many genetic sequences are available for Pinus taeda (loblolly pine) are available through GenBank?</w:t>
       </w:r>
     </w:p>
-    <w:p>
-      <w:pPr>
-        <w:pStyle w:val="BodyText"/>
-      </w:pPr>
-      <w:r>
-        <w:t xml:space="preserve">For more information and background, see:</w:t>
-      </w:r>
-    </w:p>
-    <w:p>
-      <w:pPr>
-        <w:pStyle w:val="BodyText"/>
-      </w:pPr>
-      <w:r>
-        <w:t xml:space="preserve">Elliott, M.J., Poelen, J.H. &amp; Fortes, J.A.B. Signing data citations enables data verification and citation persistence.</w:t>
-      </w:r>
-      <w:r>
-        <w:t xml:space="preserve"> </w:t>
-      </w:r>
-      <w:r>
-        <w:t xml:space="preserve">Sci Data</w:t>
-      </w:r>
-      <w:r>
-        <w:t xml:space="preserve"> </w:t>
-      </w:r>
-      <w:r>
-        <w:t xml:space="preserve">10, 419 (2023).</w:t>
-      </w:r>
-      <w:r>
-        <w:t xml:space="preserve"> </w:t>
-      </w:r>
-      <w:hyperlink r:id="rId28">
-        <w:r>
-          <w:rPr>
-            <w:rStyle w:val="Hyperlink"/>
-          </w:rPr>
-          <w:t xml:space="preserve">https://doi.org/10.1038/s41597-023-02230-y</w:t>
-        </w:r>
-      </w:hyperlink>
-      <w:r>
-        <w:t xml:space="preserve"> </w:t>
-      </w:r>
-      <w:hyperlink r:id="rId29">
-        <w:r>
-          <w:rPr>
-            <w:rStyle w:val="Hyperlink"/>
-          </w:rPr>
-          <w:t xml:space="preserve">hash://sha256/f849c870565f608899f183ca261365dce9c9f1c5441b1c779e0db49df9c2a19d</w:t>
-        </w:r>
-      </w:hyperlink>
-    </w:p>
-    <w:bookmarkEnd w:id="78"/>
-    <w:bookmarkStart w:id="80" w:name="acknowledgments"/>
-    <w:p>
-      <w:pPr>
-        <w:pStyle w:val="Heading2"/>
-      </w:pPr>
-      <w:r>
-        <w:t xml:space="preserve">Acknowledgments</w:t>
-      </w:r>
-    </w:p>
-    <w:p>
-      <w:pPr>
-        <w:pStyle w:val="FirstParagraph"/>
-      </w:pPr>
-      <w:r>
-        <w:t xml:space="preserve">Michael Elliott, José Fortes and</w:t>
-      </w:r>
-      <w:r>
-        <w:t xml:space="preserve"> </w:t>
-      </w:r>
-      <w:hyperlink r:id="rId79">
-        <w:r>
-          <w:rPr>
-            <w:rStyle w:val="Hyperlink"/>
-          </w:rPr>
-          <w:t xml:space="preserve">Cypress Hansen</w:t>
-        </w:r>
-      </w:hyperlink>
-      <w:r>
-        <w:t xml:space="preserve"> </w:t>
-      </w:r>
-      <w:r>
-        <w:t xml:space="preserve">provided comments to help improve a description of todays internet and the benefits of the content-verse.</w:t>
-      </w:r>
-    </w:p>
-    <w:bookmarkEnd w:id="80"/>
+    <w:bookmarkEnd w:id="82"/>
+    <w:bookmarkEnd w:id="83"/>
     <w:sectPr/>
   </w:body>
 </w:document>
@@ -2663,7 +2771,7 @@
       </w:r>
     </w:p>
   </w:footnote>
-  <w:footnote w:id="63">
+  <w:footnote w:id="67">
     <w:p>
       <w:pPr>
         <w:pStyle w:val="FootnoteText"/>
@@ -2682,7 +2790,7 @@
       </w:r>
     </w:p>
   </w:footnote>
-  <w:footnote w:id="64">
+  <w:footnote w:id="68">
     <w:p>
       <w:pPr>
         <w:pStyle w:val="FootnoteText"/>
@@ -2701,7 +2809,7 @@
       </w:r>
     </w:p>
   </w:footnote>
-  <w:footnote w:id="74">
+  <w:footnote w:id="78">
     <w:p>
       <w:pPr>
         <w:pStyle w:val="FootnoteText"/>
@@ -2715,7 +2823,7 @@
       <w:r>
         <w:t xml:space="preserve"> </w:t>
       </w:r>
-      <w:hyperlink r:id="rId73">
+      <w:hyperlink r:id="rId77">
         <w:r>
           <w:rPr>
             <w:rStyle w:val="Hyperlink"/>
@@ -2731,7 +2839,7 @@
       </w:r>
     </w:p>
   </w:footnote>
-  <w:footnote w:id="76">
+  <w:footnote w:id="80">
     <w:p>
       <w:pPr>
         <w:pStyle w:val="FootnoteText"/>
@@ -2751,7 +2859,7 @@
       <w:r>
         <w:t xml:space="preserve"> </w:t>
       </w:r>
-      <w:hyperlink r:id="rId77">
+      <w:hyperlink r:id="rId81">
         <w:r>
           <w:rPr>
             <w:rStyle w:val="Hyperlink"/>

</xml_diff>

<commit_message>
add text associated with linker.bio badges
</commit_message>
<xml_diff>
--- a/linker.bio/linker.bio.docx
+++ b/linker.bio/linker.bio.docx
@@ -85,7 +85,7 @@
         <w:pStyle w:val="Date"/>
       </w:pPr>
       <w:r>
-        <w:t xml:space="preserve">2023-10-11</w:t>
+        <w:t xml:space="preserve">2023-10-11/2024-01-03</w:t>
       </w:r>
     </w:p>
     <w:p>
@@ -893,7 +893,7 @@
       </w:r>
     </w:p>
     <w:bookmarkEnd w:id="58"/>
-    <w:bookmarkStart w:id="83" w:name="appendix"/>
+    <w:bookmarkStart w:id="89" w:name="appendix"/>
     <w:p>
       <w:pPr>
         <w:pStyle w:val="Heading1"/>
@@ -2291,7 +2291,435 @@
       </w:r>
     </w:p>
     <w:bookmarkEnd w:id="82"/>
-    <w:bookmarkEnd w:id="83"/>
+    <w:bookmarkStart w:id="88" w:name="Xef3f6159c8365f44e3f1e15dc66a7817c8d52a4"/>
+    <w:p>
+      <w:pPr>
+        <w:pStyle w:val="Heading2"/>
+      </w:pPr>
+      <w:r>
+        <w:t xml:space="preserve">Use Case 4: Assessing FAIRness of Biodiversity Data</w:t>
+      </w:r>
+    </w:p>
+    <w:p>
+      <w:pPr>
+        <w:pStyle w:val="FirstParagraph"/>
+      </w:pPr>
+      <w:r>
+        <w:t xml:space="preserve">As a way to promote the mobility and usability of digital data, the FAIR principles have gained traction in the science community - in order for data to be FAIR - they have to be</w:t>
+      </w:r>
+      <w:r>
+        <w:t xml:space="preserve"> </w:t>
+      </w:r>
+      <w:r>
+        <w:t xml:space="preserve">“</w:t>
+      </w:r>
+      <w:r>
+        <w:t xml:space="preserve">Findable</w:t>
+      </w:r>
+      <w:r>
+        <w:t xml:space="preserve">”</w:t>
+      </w:r>
+      <w:r>
+        <w:t xml:space="preserve">,</w:t>
+      </w:r>
+      <w:r>
+        <w:t xml:space="preserve"> </w:t>
+      </w:r>
+      <w:r>
+        <w:t xml:space="preserve">“</w:t>
+      </w:r>
+      <w:r>
+        <w:t xml:space="preserve">Accessible</w:t>
+      </w:r>
+      <w:r>
+        <w:t xml:space="preserve">”</w:t>
+      </w:r>
+      <w:r>
+        <w:t xml:space="preserve">,</w:t>
+      </w:r>
+      <w:r>
+        <w:t xml:space="preserve"> </w:t>
+      </w:r>
+      <w:r>
+        <w:t xml:space="preserve">“</w:t>
+      </w:r>
+      <w:r>
+        <w:t xml:space="preserve">Interoperable</w:t>
+      </w:r>
+      <w:r>
+        <w:t xml:space="preserve">”</w:t>
+      </w:r>
+      <w:r>
+        <w:t xml:space="preserve">, and</w:t>
+      </w:r>
+      <w:r>
+        <w:t xml:space="preserve"> </w:t>
+      </w:r>
+      <w:r>
+        <w:t xml:space="preserve">“</w:t>
+      </w:r>
+      <w:r>
+        <w:t xml:space="preserve">Reusable.</w:t>
+      </w:r>
+      <w:r>
+        <w:t xml:space="preserve">”</w:t>
+      </w:r>
+      <w:r>
+        <w:t xml:space="preserve"> </w:t>
+      </w:r>
+      <w:r>
+        <w:t xml:space="preserve">But what</w:t>
+      </w:r>
+      <w:r>
+        <w:t xml:space="preserve"> </w:t>
+      </w:r>
+      <w:r>
+        <w:rPr>
+          <w:iCs/>
+          <w:i/>
+        </w:rPr>
+        <w:t xml:space="preserve">exactly</w:t>
+      </w:r>
+      <w:r>
+        <w:t xml:space="preserve"> </w:t>
+      </w:r>
+      <w:r>
+        <w:t xml:space="preserve">does it mean to be FAIR? Who determines whether data is FAIR?</w:t>
+      </w:r>
+    </w:p>
+    <w:p>
+      <w:pPr>
+        <w:pStyle w:val="BodyText"/>
+      </w:pPr>
+      <w:r>
+        <w:t xml:space="preserve">Thousands of Darwin Core Archives are published by Natural History Collections (e.g., the Field Museum, the Museum of Southwestern Biology), Community Science Intiatives (e.g., iNaturalist, eBird), and Taxonomic Authorities (e.g., Integrated Taxonomic Information System (ITIS), World Register for Marine Species (WoRMS)). To increase their reach, many of these archives are registered with the Global Biodiversity Information Facility (https://gbif.org), Integrated Digitized Biocollections (iDigBio) or Ocean Biodiversity Information System (OBIS).</w:t>
+      </w:r>
+    </w:p>
+    <w:p>
+      <w:pPr>
+        <w:pStyle w:val="BodyText"/>
+      </w:pPr>
+      <w:r>
+        <w:t xml:space="preserve">Since 2018/2019</w:t>
+      </w:r>
+      <w:r>
+        <w:rPr>
+          <w:rStyle w:val="FootnoteReference"/>
+        </w:rPr>
+        <w:footnoteReference w:id="83"/>
+      </w:r>
+      <w:r>
+        <w:t xml:space="preserve">, Preston processes have been tracking registered datasets in GBIF, iDigBio, and OBIS. Now, many years later, a wealth of data is available on which archives were registered with networks including, but not limited to, GBIF, iDigBio and OBIS. By sampling monthly, a detailed temporal record is kept on the origin and content of these archives. So, if an archive has left a trace in these registry records, the origanization that published the archive can say that their data is FAIR. They are FAIR because, the Preston tracking process was able to</w:t>
+      </w:r>
+      <w:r>
+        <w:t xml:space="preserve"> </w:t>
+      </w:r>
+      <w:r>
+        <w:rPr>
+          <w:iCs/>
+          <w:i/>
+        </w:rPr>
+        <w:t xml:space="preserve">F</w:t>
+      </w:r>
+      <w:r>
+        <w:t xml:space="preserve">ind the archive in a registry,</w:t>
+      </w:r>
+      <w:r>
+        <w:t xml:space="preserve"> </w:t>
+      </w:r>
+      <w:r>
+        <w:rPr>
+          <w:iCs/>
+          <w:i/>
+        </w:rPr>
+        <w:t xml:space="preserve">A</w:t>
+      </w:r>
+      <w:r>
+        <w:t xml:space="preserve">ccess their associated content, show their</w:t>
+      </w:r>
+      <w:r>
+        <w:t xml:space="preserve"> </w:t>
+      </w:r>
+      <w:r>
+        <w:rPr>
+          <w:iCs/>
+          <w:i/>
+        </w:rPr>
+        <w:t xml:space="preserve">I</w:t>
+      </w:r>
+      <w:r>
+        <w:t xml:space="preserve">nterability through their adoption on a recognized standards for biodiversity data (TDWG’s Darwin Core Archive</w:t>
+      </w:r>
+      <w:r>
+        <w:t xml:space="preserve"> </w:t>
+      </w:r>
+      <w:r>
+        <w:rPr>
+          <w:rStyle w:val="FootnoteReference"/>
+        </w:rPr>
+        <w:footnoteReference w:id="84"/>
+      </w:r>
+      <w:r>
+        <w:t xml:space="preserve"> </w:t>
+      </w:r>
+      <w:r>
+        <w:t xml:space="preserve">), and was able to</w:t>
+      </w:r>
+      <w:r>
+        <w:t xml:space="preserve"> </w:t>
+      </w:r>
+      <w:r>
+        <w:rPr>
+          <w:iCs/>
+          <w:i/>
+        </w:rPr>
+        <w:t xml:space="preserve">R</w:t>
+      </w:r>
+      <w:r>
+        <w:t xml:space="preserve">euse the archive by keepinging versioned copies as proof of registration.</w:t>
+      </w:r>
+    </w:p>
+    <w:p>
+      <w:pPr>
+        <w:pStyle w:val="BodyText"/>
+      </w:pPr>
+      <w:r>
+        <w:t xml:space="preserve">To make it easy to see whether an archive is FAIR according to the methods describe above, you can get your FAIR assessment badge using:</w:t>
+      </w:r>
+    </w:p>
+    <w:p>
+      <w:pPr>
+        <w:pStyle w:val="BodyText"/>
+      </w:pPr>
+      <w:r>
+        <w:t xml:space="preserve">https://linker.bio/badge/[your archive DOI/UUID/URL]</w:t>
+      </w:r>
+    </w:p>
+    <w:p>
+      <w:pPr>
+        <w:pStyle w:val="BodyText"/>
+      </w:pPr>
+      <w:r>
+        <w:t xml:space="preserve">For instance, the University of Santa Barbara’s Invertebrate Zoology Collection (UCSB-IZC) has registered the location of their archive (i.e.,</w:t>
+      </w:r>
+      <w:r>
+        <w:t xml:space="preserve"> </w:t>
+      </w:r>
+      <w:r>
+        <w:rPr>
+          <w:rStyle w:val="VerbatimChar"/>
+        </w:rPr>
+        <w:t xml:space="preserve">https://ecdysis.org/content/dwca/UCSB-IZC_DwC-A.zip</w:t>
+      </w:r>
+      <w:r>
+        <w:t xml:space="preserve">) with iDigBio</w:t>
+      </w:r>
+      <w:r>
+        <w:t xml:space="preserve"> </w:t>
+      </w:r>
+      <w:r>
+        <w:rPr>
+          <w:iCs/>
+          <w:i/>
+        </w:rPr>
+        <w:t xml:space="preserve">and</w:t>
+      </w:r>
+      <w:r>
+        <w:t xml:space="preserve"> </w:t>
+      </w:r>
+      <w:r>
+        <w:t xml:space="preserve">GBIF. iDigBio assigned the UCSB-IZC the recordset uuid</w:t>
+      </w:r>
+      <w:r>
+        <w:t xml:space="preserve"> </w:t>
+      </w:r>
+      <w:r>
+        <w:rPr>
+          <w:rStyle w:val="VerbatimChar"/>
+        </w:rPr>
+        <w:t xml:space="preserve">urn:uuid:65007e62-740c-4302-ba20-260fe68da291</w:t>
+      </w:r>
+      <w:r>
+        <w:t xml:space="preserve">, GBIF assigned both a DOI (i.e.,</w:t>
+      </w:r>
+      <w:r>
+        <w:t xml:space="preserve"> </w:t>
+      </w:r>
+      <w:r>
+        <w:t xml:space="preserve">‘</w:t>
+      </w:r>
+      <w:r>
+        <w:t xml:space="preserve">10.15468/w6hvhv</w:t>
+      </w:r>
+      <w:r>
+        <w:t xml:space="preserve">’</w:t>
+      </w:r>
+      <w:r>
+        <w:t xml:space="preserve">) and UUID (i.e.,</w:t>
+      </w:r>
+      <w:r>
+        <w:t xml:space="preserve"> </w:t>
+      </w:r>
+      <w:r>
+        <w:rPr>
+          <w:rStyle w:val="VerbatimChar"/>
+        </w:rPr>
+        <w:t xml:space="preserve">urn:uuid:d6097f75-f99e-4c2a-b8a5-b0fc213ecbd0</w:t>
+      </w:r>
+      <w:r>
+        <w:t xml:space="preserve">).</w:t>
+      </w:r>
+    </w:p>
+    <w:p>
+      <w:pPr>
+        <w:pStyle w:val="BodyText"/>
+      </w:pPr>
+      <w:r>
+        <w:t xml:space="preserve">Now, the FAIRness of the UCSB-IZC archives can be visualized by visiting one of the following location a web browser:</w:t>
+      </w:r>
+    </w:p>
+    <w:p>
+      <w:pPr>
+        <w:numPr>
+          <w:ilvl w:val="0"/>
+          <w:numId w:val="1001"/>
+        </w:numPr>
+      </w:pPr>
+      <w:r>
+        <w:t xml:space="preserve">https://linker.bio/badge/https://ecdysis.org/content/dwca/UCSB-IZC_DwC-A.zip (by archive location)</w:t>
+      </w:r>
+    </w:p>
+    <w:p>
+      <w:pPr>
+        <w:numPr>
+          <w:ilvl w:val="0"/>
+          <w:numId w:val="1001"/>
+        </w:numPr>
+      </w:pPr>
+      <w:r>
+        <w:t xml:space="preserve">https://linker.bio/badge/urn:uuid:65007e62-740c-4302-ba20-260fe68da291 (by iDigBio RecordSet UUID)</w:t>
+      </w:r>
+    </w:p>
+    <w:p>
+      <w:pPr>
+        <w:numPr>
+          <w:ilvl w:val="0"/>
+          <w:numId w:val="1001"/>
+        </w:numPr>
+      </w:pPr>
+      <w:r>
+        <w:t xml:space="preserve">https://linker.bio/badge/10.15468/w6hvhv (by GBIF DOI)</w:t>
+      </w:r>
+    </w:p>
+    <w:p>
+      <w:pPr>
+        <w:numPr>
+          <w:ilvl w:val="0"/>
+          <w:numId w:val="1001"/>
+        </w:numPr>
+      </w:pPr>
+      <w:r>
+        <w:t xml:space="preserve">https://linker.bio/badge/urn:uuid:d6097f75-f99e-4c2a-b8a5-b0fc213ecbd0 (by GBIF Dataset UUID)</w:t>
+      </w:r>
+    </w:p>
+    <w:p>
+      <w:pPr>
+        <w:pStyle w:val="FirstParagraph"/>
+      </w:pPr>
+      <w:r>
+        <w:t xml:space="preserve">If an archive reference (by location, uuid, doi) is associated with a tracked darwin core archive, a download badge is generated for a recently tracked versioned copy of the FAIR archive. If an archive reference could not be resolved in the corpus of tracked biodiversity archives, a 404 unknown archive badge is generated. With this, an independent FAIR assessment badge service is available: the service is independent of the publisher (UCSB-IZC) or registries (iDigBio, GBIF). These badges may be used to institutions to show off their commitment to FAIRness, or by registries to show that they contribute to the findability to existing data archives.</w:t>
+      </w:r>
+    </w:p>
+    <w:p>
+      <w:pPr>
+        <w:pStyle w:val="CaptionedFigure"/>
+      </w:pPr>
+      <w:r>
+        <w:drawing>
+          <wp:inline>
+            <wp:extent cx="1333500" cy="190500"/>
+            <wp:effectExtent b="0" l="0" r="0" t="0"/>
+            <wp:docPr descr="An example of a FAIR badge for UCSB-IZC rendered by https://linker.bio/badge/10.15468/w6hvhv" title="" id="86" name="Picture"/>
+            <a:graphic>
+              <a:graphicData uri="http://schemas.openxmlformats.org/drawingml/2006/picture">
+                <pic:pic>
+                  <pic:nvPicPr>
+                    <pic:cNvPr descr="https://linker.bio/badge/10.15468/w6hvhv" id="87" name="Picture"/>
+                    <pic:cNvPicPr>
+                      <a:picLocks noChangeArrowheads="1" noChangeAspect="1"/>
+                    </pic:cNvPicPr>
+                  </pic:nvPicPr>
+                  <pic:blipFill>
+                    <a:blip>
+                      <a:extLst>
+                        <a:ext uri="{28A0092B-C50C-407E-A947-70E740481C1C}">
+                          <a14:useLocalDpi xmlns:a14="http://schemas.microsoft.com/office/drawing/2010/main" val="0"/>
+                        </a:ext>
+                        <a:ext uri="{96DAC541-7B7A-43D3-8B79-37D633B846F1}">
+                          <asvg:svgBlip xmlns:asvg="http://schemas.microsoft.com/office/drawing/2016/SVG/main" r:embed="rId85"/>
+                        </a:ext>
+                      </a:extLst>
+                    </a:blip>
+                    <a:stretch>
+                      <a:fillRect/>
+                    </a:stretch>
+                  </pic:blipFill>
+                  <pic:spPr bwMode="auto">
+                    <a:xfrm>
+                      <a:off x="0" y="0"/>
+                      <a:ext cx="1333500" cy="190500"/>
+                    </a:xfrm>
+                    <a:prstGeom prst="rect">
+                      <a:avLst/>
+                    </a:prstGeom>
+                    <a:noFill/>
+                    <a:ln w="9525">
+                      <a:noFill/>
+                      <a:headEnd/>
+                      <a:tailEnd/>
+                    </a:ln>
+                  </pic:spPr>
+                </pic:pic>
+              </a:graphicData>
+            </a:graphic>
+          </wp:inline>
+        </w:drawing>
+      </w:r>
+    </w:p>
+    <w:p>
+      <w:pPr>
+        <w:pStyle w:val="ImageCaption"/>
+      </w:pPr>
+      <w:r>
+        <w:t xml:space="preserve">An example of a FAIR badge for UCSB-IZC rendered by https://linker.bio/badge/10.15468/w6hvhv</w:t>
+      </w:r>
+    </w:p>
+    <w:p>
+      <w:pPr>
+        <w:pStyle w:val="BodyText"/>
+      </w:pPr>
+      <w:r>
+        <w:t xml:space="preserve">Note that the tracked corpus itself can be cloned, copied, and verified. This means that others can implement FAIR assessment services (or any other kind of service using the biodiversity data archives) on the verifiably</w:t>
+      </w:r>
+      <w:r>
+        <w:t xml:space="preserve"> </w:t>
+      </w:r>
+      <w:r>
+        <w:rPr>
+          <w:iCs/>
+          <w:i/>
+        </w:rPr>
+        <w:t xml:space="preserve">exact</w:t>
+      </w:r>
+      <w:r>
+        <w:t xml:space="preserve"> </w:t>
+      </w:r>
+      <w:r>
+        <w:t xml:space="preserve">same tracked corpus as the one that https://linker.bio uses.</w:t>
+      </w:r>
+    </w:p>
+    <w:bookmarkEnd w:id="88"/>
+    <w:bookmarkEnd w:id="89"/>
     <w:sectPr/>
   </w:body>
 </w:document>
@@ -2872,6 +3300,56 @@
       </w:r>
       <w:r>
         <w:t xml:space="preserve">for example usage of a versioned copy of the OpenAlex index.</w:t>
+      </w:r>
+    </w:p>
+  </w:footnote>
+  <w:footnote w:id="83">
+    <w:p>
+      <w:pPr>
+        <w:pStyle w:val="FootnoteText"/>
+      </w:pPr>
+      <w:r>
+        <w:rPr>
+          <w:rStyle w:val="FootnoteReference"/>
+        </w:rPr>
+        <w:footnoteRef/>
+      </w:r>
+      <w:r>
+        <w:t xml:space="preserve"> </w:t>
+      </w:r>
+      <w:r>
+        <w:t xml:space="preserve">Poelen, J. H. (2023). A biodiversity dataset graph: GBIF, iDigBio, BioCASe hash://sha256/450deb8ed9092ac9b2f0f31d3dcf4e2b9be003c460df63dd6463d252bff37b55 hash://md5/898a9c02bedccaea5434ee4c6d64b7a2 (0.0.4) [Data set]. Zenodo. https://doi.org/10.5281/zenodo.7651831</w:t>
+      </w:r>
+    </w:p>
+  </w:footnote>
+  <w:footnote w:id="84">
+    <w:p>
+      <w:pPr>
+        <w:pStyle w:val="FootnoteText"/>
+      </w:pPr>
+      <w:r>
+        <w:rPr>
+          <w:rStyle w:val="FootnoteReference"/>
+        </w:rPr>
+        <w:footnoteRef/>
+      </w:r>
+      <w:r>
+        <w:t xml:space="preserve"> </w:t>
+      </w:r>
+      <w:r>
+        <w:t xml:space="preserve">“</w:t>
+      </w:r>
+      <w:r>
+        <w:t xml:space="preserve">Darwin Core is a standard […] intended to facilitate the sharing of information about biological diversity […]</w:t>
+      </w:r>
+      <w:r>
+        <w:t xml:space="preserve">”</w:t>
+      </w:r>
+      <w:r>
+        <w:t xml:space="preserve"> </w:t>
+      </w:r>
+      <w:r>
+        <w:t xml:space="preserve">- https://dwc.tdwg.org/ accessed at 2024-01-03</w:t>
       </w:r>
     </w:p>
   </w:footnote>
@@ -2956,8 +3434,123 @@
       </w:pPr>
     </w:lvl>
   </w:abstractNum>
+  <w:abstractNum w:abstractNumId="99411">
+    <w:nsid w:val="A99411"/>
+    <w:multiLevelType w:val="multilevel"/>
+    <w:lvl w:ilvl="0">
+      <w:start w:val="1"/>
+      <w:numFmt w:val="decimal"/>
+      <w:lvlText w:val="%1."/>
+      <w:lvlJc w:val="left"/>
+      <w:pPr>
+        <w:ind w:left="720" w:hanging="480"/>
+      </w:pPr>
+    </w:lvl>
+    <w:lvl w:ilvl="1">
+      <w:start w:val="1"/>
+      <w:numFmt w:val="decimal"/>
+      <w:lvlText w:val="%2."/>
+      <w:lvlJc w:val="left"/>
+      <w:pPr>
+        <w:ind w:left="1440" w:hanging="480"/>
+      </w:pPr>
+    </w:lvl>
+    <w:lvl w:ilvl="2">
+      <w:start w:val="1"/>
+      <w:numFmt w:val="decimal"/>
+      <w:lvlText w:val="%3."/>
+      <w:lvlJc w:val="left"/>
+      <w:pPr>
+        <w:ind w:left="2160" w:hanging="480"/>
+      </w:pPr>
+    </w:lvl>
+    <w:lvl w:ilvl="3">
+      <w:start w:val="1"/>
+      <w:numFmt w:val="decimal"/>
+      <w:lvlText w:val="%4."/>
+      <w:lvlJc w:val="left"/>
+      <w:pPr>
+        <w:ind w:left="2880" w:hanging="480"/>
+      </w:pPr>
+    </w:lvl>
+    <w:lvl w:ilvl="4">
+      <w:start w:val="1"/>
+      <w:numFmt w:val="decimal"/>
+      <w:lvlText w:val="%5."/>
+      <w:lvlJc w:val="left"/>
+      <w:pPr>
+        <w:ind w:left="3600" w:hanging="480"/>
+      </w:pPr>
+    </w:lvl>
+    <w:lvl w:ilvl="5">
+      <w:start w:val="1"/>
+      <w:numFmt w:val="decimal"/>
+      <w:lvlText w:val="%6."/>
+      <w:lvlJc w:val="left"/>
+      <w:pPr>
+        <w:ind w:left="4320" w:hanging="480"/>
+      </w:pPr>
+    </w:lvl>
+    <w:lvl w:ilvl="6">
+      <w:start w:val="1"/>
+      <w:numFmt w:val="decimal"/>
+      <w:lvlText w:val="%7."/>
+      <w:lvlJc w:val="left"/>
+      <w:pPr>
+        <w:ind w:left="5040" w:hanging="480"/>
+      </w:pPr>
+    </w:lvl>
+    <w:lvl w:ilvl="7">
+      <w:start w:val="1"/>
+      <w:numFmt w:val="decimal"/>
+      <w:lvlText w:val="%8."/>
+      <w:lvlJc w:val="left"/>
+      <w:pPr>
+        <w:ind w:left="5760" w:hanging="480"/>
+      </w:pPr>
+    </w:lvl>
+    <w:lvl w:ilvl="8">
+      <w:start w:val="1"/>
+      <w:numFmt w:val="decimal"/>
+      <w:lvlText w:val="%9."/>
+      <w:lvlJc w:val="left"/>
+      <w:pPr>
+        <w:ind w:left="6480" w:hanging="480"/>
+      </w:pPr>
+    </w:lvl>
+  </w:abstractNum>
   <w:num w:numId="1000">
     <w:abstractNumId w:val="990"/>
+  </w:num>
+  <w:num w:numId="1001">
+    <w:abstractNumId w:val="99411"/>
+    <w:lvlOverride w:ilvl="0">
+      <w:startOverride w:val="1"/>
+    </w:lvlOverride>
+    <w:lvlOverride w:ilvl="1">
+      <w:startOverride w:val="1"/>
+    </w:lvlOverride>
+    <w:lvlOverride w:ilvl="2">
+      <w:startOverride w:val="1"/>
+    </w:lvlOverride>
+    <w:lvlOverride w:ilvl="3">
+      <w:startOverride w:val="1"/>
+    </w:lvlOverride>
+    <w:lvlOverride w:ilvl="4">
+      <w:startOverride w:val="1"/>
+    </w:lvlOverride>
+    <w:lvlOverride w:ilvl="5">
+      <w:startOverride w:val="1"/>
+    </w:lvlOverride>
+    <w:lvlOverride w:ilvl="6">
+      <w:startOverride w:val="1"/>
+    </w:lvlOverride>
+    <w:lvlOverride w:ilvl="7">
+      <w:startOverride w:val="1"/>
+    </w:lvlOverride>
+    <w:lvlOverride w:ilvl="8">
+      <w:startOverride w:val="1"/>
+    </w:lvlOverride>
   </w:num>
 </w:numbering>
 </file>

</xml_diff>

<commit_message>
add more text related to FAIR assessment of darwin core archives
</commit_message>
<xml_diff>
--- a/linker.bio/linker.bio.docx
+++ b/linker.bio/linker.bio.docx
@@ -893,7 +893,7 @@
       </w:r>
     </w:p>
     <w:bookmarkEnd w:id="58"/>
-    <w:bookmarkStart w:id="89" w:name="appendix"/>
+    <w:bookmarkStart w:id="92" w:name="appendix"/>
     <w:p>
       <w:pPr>
         <w:pStyle w:val="Heading1"/>
@@ -2291,7 +2291,7 @@
       </w:r>
     </w:p>
     <w:bookmarkEnd w:id="82"/>
-    <w:bookmarkStart w:id="88" w:name="Xef3f6159c8365f44e3f1e15dc66a7817c8d52a4"/>
+    <w:bookmarkStart w:id="91" w:name="Xef3f6159c8365f44e3f1e15dc66a7817c8d52a4"/>
     <w:p>
       <w:pPr>
         <w:pStyle w:val="Heading2"/>
@@ -2305,7 +2305,22 @@
         <w:pStyle w:val="FirstParagraph"/>
       </w:pPr>
       <w:r>
-        <w:t xml:space="preserve">As a way to promote the mobility and usability of digital data, the FAIR principles have gained traction in the science community - in order for data to be FAIR - they have to be</w:t>
+        <w:t xml:space="preserve">As a way to promote the mobility and usability of digital data, the FAIR principles</w:t>
+      </w:r>
+      <w:r>
+        <w:t xml:space="preserve"> </w:t>
+      </w:r>
+      <w:r>
+        <w:rPr>
+          <w:rStyle w:val="FootnoteReference"/>
+        </w:rPr>
+        <w:footnoteReference w:id="83"/>
+      </w:r>
+      <w:r>
+        <w:t xml:space="preserve"> </w:t>
+      </w:r>
+      <w:r>
+        <w:t xml:space="preserve">have gained traction in the science community - in order for data to be FAIR - they have to be</w:t>
       </w:r>
       <w:r>
         <w:t xml:space="preserve"> </w:t>
@@ -2406,7 +2421,7 @@
         <w:rPr>
           <w:rStyle w:val="FootnoteReference"/>
         </w:rPr>
-        <w:footnoteReference w:id="83"/>
+        <w:footnoteReference w:id="84"/>
       </w:r>
       <w:r>
         <w:t xml:space="preserve">, Preston processes have been tracking registered datasets in GBIF, iDigBio, and OBIS. Now, many years later, a wealth of data is available on which archives were registered with networks including, but not limited to, GBIF, iDigBio and OBIS. By sampling monthly, a detailed temporal record is kept on the origin and content of these archives. So, if an archive has left a trace in these registry records, the origanization that published the archive can say that their data is FAIR. They are FAIR because, the Preston tracking process was able to</w:t>
@@ -2457,7 +2472,7 @@
         <w:rPr>
           <w:rStyle w:val="FootnoteReference"/>
         </w:rPr>
-        <w:footnoteReference w:id="84"/>
+        <w:footnoteReference w:id="85"/>
       </w:r>
       <w:r>
         <w:t xml:space="preserve"> </w:t>
@@ -2639,12 +2654,12 @@
           <wp:inline>
             <wp:extent cx="1333500" cy="190500"/>
             <wp:effectExtent b="0" l="0" r="0" t="0"/>
-            <wp:docPr descr="An example of a FAIR badge for UCSB-IZC rendered by https://linker.bio/badge/10.15468/w6hvhv" title="" id="86" name="Picture"/>
+            <wp:docPr descr="An example of a FAIR badge for UCSB-IZC rendered by https://linker.bio/badge/10.15468/w6hvhv" title="" id="87" name="Picture"/>
             <a:graphic>
               <a:graphicData uri="http://schemas.openxmlformats.org/drawingml/2006/picture">
                 <pic:pic>
                   <pic:nvPicPr>
-                    <pic:cNvPr descr="https://linker.bio/badge/10.15468/w6hvhv" id="87" name="Picture"/>
+                    <pic:cNvPr descr="https://linker.bio/badge/10.15468/w6hvhv" id="88" name="Picture"/>
                     <pic:cNvPicPr>
                       <a:picLocks noChangeArrowheads="1" noChangeAspect="1"/>
                     </pic:cNvPicPr>
@@ -2656,7 +2671,7 @@
                           <a14:useLocalDpi xmlns:a14="http://schemas.microsoft.com/office/drawing/2010/main" val="0"/>
                         </a:ext>
                         <a:ext uri="{96DAC541-7B7A-43D3-8B79-37D633B846F1}">
-                          <asvg:svgBlip xmlns:asvg="http://schemas.microsoft.com/office/drawing/2016/SVG/main" r:embed="rId85"/>
+                          <asvg:svgBlip xmlns:asvg="http://schemas.microsoft.com/office/drawing/2016/SVG/main" r:embed="rId86"/>
                         </a:ext>
                       </a:extLst>
                     </a:blip>
@@ -2718,8 +2733,53 @@
         <w:t xml:space="preserve">same tracked corpus as the one that https://linker.bio uses.</w:t>
       </w:r>
     </w:p>
-    <w:bookmarkEnd w:id="88"/>
-    <w:bookmarkEnd w:id="89"/>
+    <w:p>
+      <w:pPr>
+        <w:pStyle w:val="BodyText"/>
+      </w:pPr>
+      <w:r>
+        <w:t xml:space="preserve">If you’d like to learn more about how this service works, please read through</w:t>
+      </w:r>
+      <w:r>
+        <w:t xml:space="preserve"> </w:t>
+      </w:r>
+      <w:hyperlink r:id="rId89">
+        <w:r>
+          <w:rPr>
+            <w:rStyle w:val="Hyperlink"/>
+          </w:rPr>
+          <w:t xml:space="preserve">the history of the feature</w:t>
+        </w:r>
+      </w:hyperlink>
+      <w:r>
+        <w:t xml:space="preserve"> </w:t>
+      </w:r>
+      <w:r>
+        <w:t xml:space="preserve">or contact the author of this document.</w:t>
+      </w:r>
+    </w:p>
+    <w:p>
+      <w:pPr>
+        <w:pStyle w:val="BodyText"/>
+      </w:pPr>
+      <w:r>
+        <w:t xml:space="preserve">Please note that this FAIR assessment feature was heavily influenced by the WorldFAIR project report by Trekels et al. 2023</w:t>
+      </w:r>
+      <w:r>
+        <w:t xml:space="preserve"> </w:t>
+      </w:r>
+      <w:r>
+        <w:rPr>
+          <w:rStyle w:val="FootnoteReference"/>
+        </w:rPr>
+        <w:footnoteReference w:id="90"/>
+      </w:r>
+      <w:r>
+        <w:t xml:space="preserve">.</w:t>
+      </w:r>
+    </w:p>
+    <w:bookmarkEnd w:id="91"/>
+    <w:bookmarkEnd w:id="92"/>
     <w:sectPr/>
   </w:body>
 </w:document>
@@ -3318,7 +3378,25 @@
         <w:t xml:space="preserve"> </w:t>
       </w:r>
       <w:r>
-        <w:t xml:space="preserve">Poelen, J. H. (2023). A biodiversity dataset graph: GBIF, iDigBio, BioCASe hash://sha256/450deb8ed9092ac9b2f0f31d3dcf4e2b9be003c460df63dd6463d252bff37b55 hash://md5/898a9c02bedccaea5434ee4c6d64b7a2 (0.0.4) [Data set]. Zenodo. https://doi.org/10.5281/zenodo.7651831</w:t>
+        <w:t xml:space="preserve">Wilkinson, Mark D., Michel Dumontier, IJsbrand Jan Aalbersberg, Gabrielle Appleton, Myles Axton, Arie Baak, Niklas Blomberg, et al. 2016.</w:t>
+      </w:r>
+      <w:r>
+        <w:t xml:space="preserve"> </w:t>
+      </w:r>
+      <w:r>
+        <w:t xml:space="preserve">“</w:t>
+      </w:r>
+      <w:r>
+        <w:t xml:space="preserve">The FAIR Guiding Principles for Scientific Data Management and Stewardship.</w:t>
+      </w:r>
+      <w:r>
+        <w:t xml:space="preserve">”</w:t>
+      </w:r>
+      <w:r>
+        <w:t xml:space="preserve"> </w:t>
+      </w:r>
+      <w:r>
+        <w:t xml:space="preserve">Scientific Data 3 (1). https://doi.org/10.1038/sdata.2016.18.</w:t>
       </w:r>
     </w:p>
   </w:footnote>
@@ -3337,6 +3415,25 @@
         <w:t xml:space="preserve"> </w:t>
       </w:r>
       <w:r>
+        <w:t xml:space="preserve">Poelen, J. H. (2023). A biodiversity dataset graph: GBIF, iDigBio, BioCASe hash://sha256/450deb8ed9092ac9b2f0f31d3dcf4e2b9be003c460df63dd6463d252bff37b55 hash://md5/898a9c02bedccaea5434ee4c6d64b7a2 (0.0.4) [Data set]. Zenodo. https://doi.org/10.5281/zenodo.7651831</w:t>
+      </w:r>
+    </w:p>
+  </w:footnote>
+  <w:footnote w:id="85">
+    <w:p>
+      <w:pPr>
+        <w:pStyle w:val="FootnoteText"/>
+      </w:pPr>
+      <w:r>
+        <w:rPr>
+          <w:rStyle w:val="FootnoteReference"/>
+        </w:rPr>
+        <w:footnoteRef/>
+      </w:r>
+      <w:r>
+        <w:t xml:space="preserve"> </w:t>
+      </w:r>
+      <w:r>
         <w:t xml:space="preserve">“</w:t>
       </w:r>
       <w:r>
@@ -3350,6 +3447,43 @@
       </w:r>
       <w:r>
         <w:t xml:space="preserve">- https://dwc.tdwg.org/ accessed at 2024-01-03</w:t>
+      </w:r>
+    </w:p>
+  </w:footnote>
+  <w:footnote w:id="90">
+    <w:p>
+      <w:pPr>
+        <w:pStyle w:val="FootnoteText"/>
+      </w:pPr>
+      <w:r>
+        <w:rPr>
+          <w:rStyle w:val="FootnoteReference"/>
+        </w:rPr>
+        <w:footnoteRef/>
+      </w:r>
+      <w:r>
+        <w:t xml:space="preserve"> </w:t>
+      </w:r>
+      <w:r>
+        <w:t xml:space="preserve">Trekels, Maarten, Debora Pignatari Drucker, José Augusto Salim, Jeff Ollerton, Jorrit Poelen, Filipi Miranda Soares, Max Rünzel, Muo Kasina, Quentin Groom, and Mariano Devoto. 2023.</w:t>
+      </w:r>
+      <w:r>
+        <w:t xml:space="preserve"> </w:t>
+      </w:r>
+      <w:r>
+        <w:t xml:space="preserve">“</w:t>
+      </w:r>
+      <w:r>
+        <w:t xml:space="preserve">WorldFAIR Project (D10.1) Agriculture-related pollinator data standards use cases report.</w:t>
+      </w:r>
+      <w:r>
+        <w:t xml:space="preserve">”</w:t>
+      </w:r>
+      <w:r>
+        <w:t xml:space="preserve"> </w:t>
+      </w:r>
+      <w:r>
+        <w:t xml:space="preserve">Zenodo. https://doi.org/10.5281/zenodo.8176978.</w:t>
       </w:r>
     </w:p>
   </w:footnote>

</xml_diff>

<commit_message>
minor update FAIR badge section
</commit_message>
<xml_diff>
--- a/linker.bio/linker.bio.docx
+++ b/linker.bio/linker.bio.docx
@@ -2320,7 +2320,7 @@
         <w:t xml:space="preserve"> </w:t>
       </w:r>
       <w:r>
-        <w:t xml:space="preserve">have gained traction in the science community - in order for data to be FAIR - they have to be</w:t>
+        <w:t xml:space="preserve">have gained traction in the science community. In order for data to be FAIR, they have to be</w:t>
       </w:r>
       <w:r>
         <w:t xml:space="preserve"> </w:t>
@@ -2407,7 +2407,22 @@
         <w:pStyle w:val="BodyText"/>
       </w:pPr>
       <w:r>
-        <w:t xml:space="preserve">Thousands of Darwin Core Archives are published by Natural History Collections (e.g., the Field Museum, the Museum of Southwestern Biology), Community Science Intiatives (e.g., iNaturalist, eBird), and Taxonomic Authorities (e.g., Integrated Taxonomic Information System (ITIS), World Register for Marine Species (WoRMS)). To increase their reach, many of these archives are registered with the Global Biodiversity Information Facility (https://gbif.org), Integrated Digitized Biocollections (iDigBio) or Ocean Biodiversity Information System (OBIS).</w:t>
+        <w:t xml:space="preserve">Thousands of Darwin Core Archives</w:t>
+      </w:r>
+      <w:r>
+        <w:t xml:space="preserve"> </w:t>
+      </w:r>
+      <w:r>
+        <w:rPr>
+          <w:rStyle w:val="FootnoteReference"/>
+        </w:rPr>
+        <w:footnoteReference w:id="84"/>
+      </w:r>
+      <w:r>
+        <w:t xml:space="preserve"> </w:t>
+      </w:r>
+      <w:r>
+        <w:t xml:space="preserve">(DwC-A) containing valuable biodiversity data are published by Natural History Collections (e.g., the Field Museum, the Museum of Southwestern Biology), Community Science Intiatives (e.g., iNaturalist, eBird), and Taxonomic Authorities (e.g., Integrated Taxonomic Information System (ITIS), World Register for Marine Species (WoRMS)). To increase their reach, many of these archives are registered with the Global Biodiversity Information Facility (https://gbif.org), Integrated Digitized Biocollections (iDigBio) or Ocean Biodiversity Information System (OBIS).</w:t>
       </w:r>
     </w:p>
     <w:p>
@@ -2421,7 +2436,7 @@
         <w:rPr>
           <w:rStyle w:val="FootnoteReference"/>
         </w:rPr>
-        <w:footnoteReference w:id="84"/>
+        <w:footnoteReference w:id="85"/>
       </w:r>
       <w:r>
         <w:t xml:space="preserve">, Preston processes have been tracking registered datasets in GBIF, iDigBio, and OBIS. Now, many years later, a wealth of data is available on which archives were registered with networks including, but not limited to, GBIF, iDigBio and OBIS. By sampling monthly, a detailed temporal record is kept on the origin and content of these archives. So, if an archive has left a trace in these registry records, the origanization that published the archive can say that their data is FAIR. They are FAIR because, the Preston tracking process was able to</w:t>
@@ -2463,22 +2478,7 @@
         <w:t xml:space="preserve">I</w:t>
       </w:r>
       <w:r>
-        <w:t xml:space="preserve">nterability through their adoption on a recognized standards for biodiversity data (TDWG’s Darwin Core Archive</w:t>
-      </w:r>
-      <w:r>
-        <w:t xml:space="preserve"> </w:t>
-      </w:r>
-      <w:r>
-        <w:rPr>
-          <w:rStyle w:val="FootnoteReference"/>
-        </w:rPr>
-        <w:footnoteReference w:id="85"/>
-      </w:r>
-      <w:r>
-        <w:t xml:space="preserve"> </w:t>
-      </w:r>
-      <w:r>
-        <w:t xml:space="preserve">), and was able to</w:t>
+        <w:t xml:space="preserve">nterability through their adoption on a recognized standard, DwC-A, and was able to</w:t>
       </w:r>
       <w:r>
         <w:t xml:space="preserve"> </w:t>
@@ -2491,7 +2491,7 @@
         <w:t xml:space="preserve">R</w:t>
       </w:r>
       <w:r>
-        <w:t xml:space="preserve">euse the archive by keepinging versioned copies as proof of registration.</w:t>
+        <w:t xml:space="preserve">euse the archive by keeping versioned copies as proof of registration.</w:t>
       </w:r>
     </w:p>
     <w:p>
@@ -2499,7 +2499,7 @@
         <w:pStyle w:val="BodyText"/>
       </w:pPr>
       <w:r>
-        <w:t xml:space="preserve">To make it easy to see whether an archive is FAIR according to the methods describe above, you can get your FAIR assessment badge using:</w:t>
+        <w:t xml:space="preserve">To make it easier to see whether an archive is FAIR according to the methods describe above, you can get your FAIR assessment badge using:</w:t>
       </w:r>
     </w:p>
     <w:p>
@@ -2642,7 +2642,7 @@
         <w:pStyle w:val="FirstParagraph"/>
       </w:pPr>
       <w:r>
-        <w:t xml:space="preserve">If an archive reference (by location, uuid, doi) is associated with a tracked darwin core archive, a download badge is generated for a recently tracked versioned copy of the FAIR archive. If an archive reference could not be resolved in the corpus of tracked biodiversity archives, a 404 unknown archive badge is generated. With this, an independent FAIR assessment badge service is available: the service is independent of the publisher (UCSB-IZC) or registries (iDigBio, GBIF). These badges may be used to institutions to show off their commitment to FAIRness, or by registries to show that they contribute to the findability to existing data archives.</w:t>
+        <w:t xml:space="preserve">If an archive reference (by location, uuid, doi) is associated with a tracked DwC-A, a download badge is generated for a recently tracked versioned copy of the FAIR archive. If an archive reference could not be resolved in the corpus of tracked biodiversity archives, a 404 unknown archive badge is generated. With this, an independent FAIR assessment badge service is available: the service is independent of the publisher (UCSB-IZC) or registries (iDigBio, GBIF). These badges may be used to institutions to show off their commitment to FAIRness, or by registries to show that they contribute to the findability to existing data archives.</w:t>
       </w:r>
     </w:p>
     <w:p>
@@ -3415,7 +3415,19 @@
         <w:t xml:space="preserve"> </w:t>
       </w:r>
       <w:r>
-        <w:t xml:space="preserve">Poelen, J. H. (2023). A biodiversity dataset graph: GBIF, iDigBio, BioCASe hash://sha256/450deb8ed9092ac9b2f0f31d3dcf4e2b9be003c460df63dd6463d252bff37b55 hash://md5/898a9c02bedccaea5434ee4c6d64b7a2 (0.0.4) [Data set]. Zenodo. https://doi.org/10.5281/zenodo.7651831</w:t>
+        <w:t xml:space="preserve">“</w:t>
+      </w:r>
+      <w:r>
+        <w:t xml:space="preserve">Darwin Core is a standard […] intended to facilitate the sharing of information about biological diversity […]</w:t>
+      </w:r>
+      <w:r>
+        <w:t xml:space="preserve">”</w:t>
+      </w:r>
+      <w:r>
+        <w:t xml:space="preserve"> </w:t>
+      </w:r>
+      <w:r>
+        <w:t xml:space="preserve">- https://dwc.tdwg.org/ accessed at 2024-01-03</w:t>
       </w:r>
     </w:p>
   </w:footnote>
@@ -3434,19 +3446,7 @@
         <w:t xml:space="preserve"> </w:t>
       </w:r>
       <w:r>
-        <w:t xml:space="preserve">“</w:t>
-      </w:r>
-      <w:r>
-        <w:t xml:space="preserve">Darwin Core is a standard […] intended to facilitate the sharing of information about biological diversity […]</w:t>
-      </w:r>
-      <w:r>
-        <w:t xml:space="preserve">”</w:t>
-      </w:r>
-      <w:r>
-        <w:t xml:space="preserve"> </w:t>
-      </w:r>
-      <w:r>
-        <w:t xml:space="preserve">- https://dwc.tdwg.org/ accessed at 2024-01-03</w:t>
+        <w:t xml:space="preserve">Poelen, J. H. (2023). A biodiversity dataset graph: GBIF, iDigBio, BioCASe hash://sha256/450deb8ed9092ac9b2f0f31d3dcf4e2b9be003c460df63dd6463d252bff37b55 hash://md5/898a9c02bedccaea5434ee4c6d64b7a2 (0.0.4) [Data set]. Zenodo. https://doi.org/10.5281/zenodo.7651831</w:t>
       </w:r>
     </w:p>
   </w:footnote>

</xml_diff>

<commit_message>
add badge by content id; related to https://github.com/bio-guoda/preston/issues/199
</commit_message>
<xml_diff>
--- a/linker.bio/linker.bio.docx
+++ b/linker.bio/linker.bio.docx
@@ -2639,6 +2639,17 @@
     </w:p>
     <w:p>
       <w:pPr>
+        <w:numPr>
+          <w:ilvl w:val="0"/>
+          <w:numId w:val="1001"/>
+        </w:numPr>
+      </w:pPr>
+      <w:r>
+        <w:t xml:space="preserve">https://linker.bio/badge/hash://sha256/f5d8f67c1eca34cbba1abac12f353585c78bb053bc8ce7ee7e7a78846e1bfc4a (by content id)</w:t>
+      </w:r>
+    </w:p>
+    <w:p>
+      <w:pPr>
         <w:pStyle w:val="FirstParagraph"/>
       </w:pPr>
       <w:r>

</xml_diff>

<commit_message>
add badge sembedding snippets
</commit_message>
<xml_diff>
--- a/linker.bio/linker.bio.docx
+++ b/linker.bio/linker.bio.docx
@@ -893,7 +893,7 @@
       </w:r>
     </w:p>
     <w:bookmarkEnd w:id="58"/>
-    <w:bookmarkStart w:id="93" w:name="appendix"/>
+    <w:bookmarkStart w:id="94" w:name="appendix"/>
     <w:p>
       <w:pPr>
         <w:pStyle w:val="Heading1"/>
@@ -2291,7 +2291,7 @@
       </w:r>
     </w:p>
     <w:bookmarkEnd w:id="82"/>
-    <w:bookmarkStart w:id="92" w:name="Xef3f6159c8365f44e3f1e15dc66a7817c8d52a4"/>
+    <w:bookmarkStart w:id="93" w:name="Xef3f6159c8365f44e3f1e15dc66a7817c8d52a4"/>
     <w:p>
       <w:pPr>
         <w:pStyle w:val="Heading2"/>
@@ -2778,7 +2778,194 @@
         <w:pStyle w:val="BodyText"/>
       </w:pPr>
       <w:r>
-        <w:t xml:space="preserve">Note that the tracked corpus itself can be cloned, copied, and verified. This means that others can implement FAIR assessment services (or any other kind of service using the biodiversity data archives) on the verifiably</w:t>
+        <w:t xml:space="preserve">You can embed this particular badge in a</w:t>
+      </w:r>
+      <w:r>
+        <w:t xml:space="preserve"> </w:t>
+      </w:r>
+      <w:hyperlink r:id="rId90">
+        <w:r>
+          <w:rPr>
+            <w:rStyle w:val="Hyperlink"/>
+          </w:rPr>
+          <w:t xml:space="preserve">markdown</w:t>
+        </w:r>
+      </w:hyperlink>
+      <w:r>
+        <w:t xml:space="preserve"> </w:t>
+      </w:r>
+      <w:r>
+        <w:t xml:space="preserve">document using a notation like:</w:t>
+      </w:r>
+    </w:p>
+    <w:p>
+      <w:pPr>
+        <w:pStyle w:val="SourceCode"/>
+      </w:pPr>
+      <w:r>
+        <w:rPr>
+          <w:rStyle w:val="VerbatimChar"/>
+        </w:rPr>
+        <w:t xml:space="preserve">[![](https://linker.bio/badge/10.15468/w6hvhv)](https://linker.bio/10.15468/w6hvhv)</w:t>
+      </w:r>
+    </w:p>
+    <w:p>
+      <w:pPr>
+        <w:pStyle w:val="FirstParagraph"/>
+      </w:pPr>
+      <w:r>
+        <w:t xml:space="preserve">or, by including the following HTML fragment in your web page:</w:t>
+      </w:r>
+    </w:p>
+    <w:p>
+      <w:pPr>
+        <w:pStyle w:val="SourceCode"/>
+      </w:pPr>
+      <w:r>
+        <w:rPr>
+          <w:rStyle w:val="DataTypeTok"/>
+        </w:rPr>
+        <w:t xml:space="preserve">&lt;</w:t>
+      </w:r>
+      <w:r>
+        <w:rPr>
+          <w:rStyle w:val="KeywordTok"/>
+        </w:rPr>
+        <w:t xml:space="preserve">a</w:t>
+      </w:r>
+      <w:r>
+        <w:rPr>
+          <w:rStyle w:val="NormalTok"/>
+        </w:rPr>
+        <w:t xml:space="preserve"> </w:t>
+      </w:r>
+      <w:r>
+        <w:rPr>
+          <w:rStyle w:val="ErrorTok"/>
+        </w:rPr>
+        <w:t xml:space="preserve">href</w:t>
+      </w:r>
+      <w:r>
+        <w:rPr>
+          <w:rStyle w:val="OtherTok"/>
+        </w:rPr>
+        <w:t xml:space="preserve">=</w:t>
+      </w:r>
+      <w:r>
+        <w:rPr>
+          <w:rStyle w:val="StringTok"/>
+        </w:rPr>
+        <w:t xml:space="preserve">"https://linker.bio/10.15468/w6hvhv"</w:t>
+      </w:r>
+      <w:r>
+        <w:rPr>
+          <w:rStyle w:val="NormalTok"/>
+        </w:rPr>
+        <w:t xml:space="preserve"> </w:t>
+      </w:r>
+      <w:r>
+        <w:rPr>
+          <w:rStyle w:val="ErrorTok"/>
+        </w:rPr>
+        <w:t xml:space="preserve">target</w:t>
+      </w:r>
+      <w:r>
+        <w:rPr>
+          <w:rStyle w:val="OtherTok"/>
+        </w:rPr>
+        <w:t xml:space="preserve">=</w:t>
+      </w:r>
+      <w:r>
+        <w:rPr>
+          <w:rStyle w:val="StringTok"/>
+        </w:rPr>
+        <w:t xml:space="preserve">"_blank"</w:t>
+      </w:r>
+      <w:r>
+        <w:rPr>
+          <w:rStyle w:val="DataTypeTok"/>
+        </w:rPr>
+        <w:t xml:space="preserve">&gt;</w:t>
+      </w:r>
+      <w:r>
+        <w:br/>
+      </w:r>
+      <w:r>
+        <w:rPr>
+          <w:rStyle w:val="NormalTok"/>
+        </w:rPr>
+        <w:t xml:space="preserve"> </w:t>
+      </w:r>
+      <w:r>
+        <w:rPr>
+          <w:rStyle w:val="DataTypeTok"/>
+        </w:rPr>
+        <w:t xml:space="preserve">&lt;</w:t>
+      </w:r>
+      <w:r>
+        <w:rPr>
+          <w:rStyle w:val="KeywordTok"/>
+        </w:rPr>
+        <w:t xml:space="preserve">img</w:t>
+      </w:r>
+      <w:r>
+        <w:rPr>
+          <w:rStyle w:val="NormalTok"/>
+        </w:rPr>
+        <w:t xml:space="preserve"> </w:t>
+      </w:r>
+      <w:r>
+        <w:rPr>
+          <w:rStyle w:val="ErrorTok"/>
+        </w:rPr>
+        <w:t xml:space="preserve">src</w:t>
+      </w:r>
+      <w:r>
+        <w:rPr>
+          <w:rStyle w:val="OtherTok"/>
+        </w:rPr>
+        <w:t xml:space="preserve">=</w:t>
+      </w:r>
+      <w:r>
+        <w:rPr>
+          <w:rStyle w:val="StringTok"/>
+        </w:rPr>
+        <w:t xml:space="preserve">"https://linker.bio/badge/10.15468/w6hvhv"</w:t>
+      </w:r>
+      <w:r>
+        <w:rPr>
+          <w:rStyle w:val="DataTypeTok"/>
+        </w:rPr>
+        <w:t xml:space="preserve">/&gt;</w:t>
+      </w:r>
+      <w:r>
+        <w:br/>
+      </w:r>
+      <w:r>
+        <w:rPr>
+          <w:rStyle w:val="DataTypeTok"/>
+        </w:rPr>
+        <w:t xml:space="preserve">&lt;/</w:t>
+      </w:r>
+      <w:r>
+        <w:rPr>
+          <w:rStyle w:val="KeywordTok"/>
+        </w:rPr>
+        <w:t xml:space="preserve">a</w:t>
+      </w:r>
+      <w:r>
+        <w:rPr>
+          <w:rStyle w:val="DataTypeTok"/>
+        </w:rPr>
+        <w:t xml:space="preserve">&gt;</w:t>
+      </w:r>
+    </w:p>
+    <w:p>
+      <w:pPr>
+        <w:pStyle w:val="FirstParagraph"/>
+      </w:pPr>
+      <w:r>
+        <w:t xml:space="preserve">Note that the corpus of tracked biodiversity datasets used to determine this FAIRness assessment can be cloned, copied, and verified. This means that others can implement FAIR assessment services (or any other kind of service using the biodiversity data archives) on the verifiably</w:t>
       </w:r>
       <w:r>
         <w:t xml:space="preserve"> </w:t>
@@ -2807,7 +2994,7 @@
       <w:r>
         <w:t xml:space="preserve"> </w:t>
       </w:r>
-      <w:hyperlink r:id="rId90">
+      <w:hyperlink r:id="rId91">
         <w:r>
           <w:rPr>
             <w:rStyle w:val="Hyperlink"/>
@@ -2836,14 +3023,14 @@
         <w:rPr>
           <w:rStyle w:val="FootnoteReference"/>
         </w:rPr>
-        <w:footnoteReference w:id="91"/>
+        <w:footnoteReference w:id="92"/>
       </w:r>
       <w:r>
         <w:t xml:space="preserve">.</w:t>
       </w:r>
     </w:p>
-    <w:bookmarkEnd w:id="92"/>
     <w:bookmarkEnd w:id="93"/>
+    <w:bookmarkEnd w:id="94"/>
     <w:sectPr/>
   </w:body>
 </w:document>
@@ -3514,7 +3701,7 @@
       </w:r>
     </w:p>
   </w:footnote>
-  <w:footnote w:id="91">
+  <w:footnote w:id="92">
     <w:p>
       <w:pPr>
         <w:pStyle w:val="FootnoteText"/>

</xml_diff>

<commit_message>
update linker bio html
</commit_message>
<xml_diff>
--- a/linker.bio/linker.bio.docx
+++ b/linker.bio/linker.bio.docx
@@ -85,7 +85,7 @@
         <w:pStyle w:val="Date"/>
       </w:pPr>
       <w:r>
-        <w:t xml:space="preserve">2023-10-11/2024-01-03</w:t>
+        <w:t xml:space="preserve">2023-10-11/2024-04-17</w:t>
       </w:r>
     </w:p>
     <w:p>
@@ -1719,7 +1719,7 @@
               <w:jc w:val="left"/>
             </w:pPr>
             <w:r>
-              <w:t xml:space="preserve">2023-09-01</w:t>
+              <w:t xml:space="preserve">2024-04-01</w:t>
             </w:r>
           </w:p>
         </w:tc>
@@ -1731,7 +1731,7 @@
               <w:jc w:val="left"/>
             </w:pPr>
             <w:r>
-              <w:t xml:space="preserve">~2.7TB</w:t>
+              <w:t xml:space="preserve">~3TB</w:t>
             </w:r>
           </w:p>
         </w:tc>
@@ -1747,7 +1747,7 @@
                 <w:rPr>
                   <w:rStyle w:val="Hyperlink"/>
                 </w:rPr>
-                <w:t xml:space="preserve">hash://sha256/a755a6…</w:t>
+                <w:t xml:space="preserve">hash://sha256/37bdd8…</w:t>
               </w:r>
             </w:hyperlink>
           </w:p>
@@ -1774,7 +1774,7 @@
               <w:jc w:val="left"/>
             </w:pPr>
             <w:r>
-              <w:t xml:space="preserve">2023-09-01</w:t>
+              <w:t xml:space="preserve">2024-04-01</w:t>
             </w:r>
           </w:p>
         </w:tc>
@@ -1802,7 +1802,7 @@
                 <w:rPr>
                   <w:rStyle w:val="Hyperlink"/>
                 </w:rPr>
-                <w:t xml:space="preserve">hash://sha256/8cb357…</w:t>
+                <w:t xml:space="preserve">hash://sha256/00989c…</w:t>
               </w:r>
             </w:hyperlink>
           </w:p>
@@ -1829,7 +1829,7 @@
               <w:jc w:val="left"/>
             </w:pPr>
             <w:r>
-              <w:t xml:space="preserve">2023-09-01</w:t>
+              <w:t xml:space="preserve">2024-04-01</w:t>
             </w:r>
           </w:p>
         </w:tc>
@@ -1857,7 +1857,7 @@
                 <w:rPr>
                   <w:rStyle w:val="Hyperlink"/>
                 </w:rPr>
-                <w:t xml:space="preserve">hash://sha256/9cc132…</w:t>
+                <w:t xml:space="preserve">hash://sha256/9afaca…</w:t>
               </w:r>
             </w:hyperlink>
           </w:p>
@@ -1939,7 +1939,7 @@
               <w:jc w:val="left"/>
             </w:pPr>
             <w:r>
-              <w:t xml:space="preserve">2023-09-08</w:t>
+              <w:t xml:space="preserve">2024-03-12</w:t>
             </w:r>
           </w:p>
         </w:tc>
@@ -1967,7 +1967,7 @@
                 <w:rPr>
                   <w:rStyle w:val="Hyperlink"/>
                 </w:rPr>
-                <w:t xml:space="preserve">hash://sha256/12051b…</w:t>
+                <w:t xml:space="preserve">hash://md5/706450…</w:t>
               </w:r>
             </w:hyperlink>
           </w:p>

</xml_diff>

<commit_message>
introduce the permanent now
</commit_message>
<xml_diff>
--- a/linker.bio/linker.bio.docx
+++ b/linker.bio/linker.bio.docx
@@ -118,12 +118,37 @@
         </w:r>
       </w:hyperlink>
     </w:p>
-    <w:p>
-      <w:pPr>
-        <w:pStyle w:val="BodyText"/>
-      </w:pPr>
-      <w:r>
-        <w:t xml:space="preserve">The internet is a powerful tool for exchanging digital information. But the Internet’s contents changes constantly: websites are launched and taken down, webpages change, and content gets archived or lost.</w:t>
+    <w:bookmarkStart w:id="30" w:name="the-permanent-now"/>
+    <w:p>
+      <w:pPr>
+        <w:pStyle w:val="Heading2"/>
+      </w:pPr>
+      <w:r>
+        <w:t xml:space="preserve">The Permanent Now</w:t>
+      </w:r>
+    </w:p>
+    <w:p>
+      <w:pPr>
+        <w:pStyle w:val="FirstParagraph"/>
+      </w:pPr>
+      <w:r>
+        <w:t xml:space="preserve">The internet is a powerful tool for exchanging digital information. But the Internet’s contents changes constantly: websites are launched and taken down, webpages change, and content gets archived or lost. In other words, we are subjected to the</w:t>
+      </w:r>
+      <w:r>
+        <w:t xml:space="preserve"> </w:t>
+      </w:r>
+      <w:r>
+        <w:rPr>
+          <w:bCs/>
+          <w:b/>
+        </w:rPr>
+        <w:t xml:space="preserve">permanent now</w:t>
+      </w:r>
+      <w:r>
+        <w:t xml:space="preserve"> </w:t>
+      </w:r>
+      <w:r>
+        <w:t xml:space="preserve">in which knowledge is fleeting on the Internet.</w:t>
       </w:r>
     </w:p>
     <w:p>
@@ -358,7 +383,8 @@
         <w:t xml:space="preserve">verify, with astronomical certainty, that you got the digital content that you asked for.</w:t>
       </w:r>
     </w:p>
-    <w:bookmarkStart w:id="30" w:name="asking-for-what-you-want"/>
+    <w:bookmarkEnd w:id="30"/>
+    <w:bookmarkStart w:id="31" w:name="asking-for-what-you-want"/>
     <w:p>
       <w:pPr>
         <w:pStyle w:val="Heading2"/>
@@ -517,8 +543,8 @@
         <w:t xml:space="preserve">.</w:t>
       </w:r>
     </w:p>
-    <w:bookmarkEnd w:id="30"/>
-    <w:bookmarkStart w:id="32" w:name="the-content-verse"/>
+    <w:bookmarkEnd w:id="31"/>
+    <w:bookmarkStart w:id="33" w:name="the-content-verse"/>
     <w:p>
       <w:pPr>
         <w:pStyle w:val="Heading2"/>
@@ -533,7 +559,7 @@
         <w:rPr>
           <w:rStyle w:val="FootnoteReference"/>
         </w:rPr>
-        <w:footnoteReference w:id="31"/>
+        <w:footnoteReference w:id="32"/>
       </w:r>
     </w:p>
     <w:p>
@@ -560,8 +586,8 @@
         <w:t xml:space="preserve">as the collection of every single piece of digital content and each associated digital fingerprint. By definition, the content-verse contains all content (or knowledge) ever to be created.</w:t>
       </w:r>
     </w:p>
-    <w:bookmarkEnd w:id="32"/>
-    <w:bookmarkStart w:id="53" w:name="using-digital-fingerprints"/>
+    <w:bookmarkEnd w:id="33"/>
+    <w:bookmarkStart w:id="54" w:name="using-digital-fingerprints"/>
     <w:p>
       <w:pPr>
         <w:pStyle w:val="Heading2"/>
@@ -584,7 +610,7 @@
         <w:rPr>
           <w:rStyle w:val="FootnoteReference"/>
         </w:rPr>
-        <w:footnoteReference w:id="33"/>
+        <w:footnoteReference w:id="34"/>
       </w:r>
       <w:r>
         <w:t xml:space="preserve"> </w:t>
@@ -668,7 +694,7 @@
         <w:rPr>
           <w:rStyle w:val="FootnoteReference"/>
         </w:rPr>
-        <w:footnoteReference w:id="40"/>
+        <w:footnoteReference w:id="41"/>
       </w:r>
       <w:r>
         <w:t xml:space="preserve">.</w:t>
@@ -712,7 +738,7 @@
         <w:rPr>
           <w:rStyle w:val="FootnoteReference"/>
         </w:rPr>
-        <w:footnoteReference w:id="41"/>
+        <w:footnoteReference w:id="42"/>
       </w:r>
       <w:r>
         <w:t xml:space="preserve">, millions of Open Science publications through</w:t>
@@ -720,7 +746,7 @@
       <w:r>
         <w:t xml:space="preserve"> </w:t>
       </w:r>
-      <w:hyperlink r:id="rId48">
+      <w:hyperlink r:id="rId49">
         <w:r>
           <w:rPr>
             <w:rStyle w:val="Hyperlink"/>
@@ -734,7 +760,7 @@
       <w:r>
         <w:t xml:space="preserve"> </w:t>
       </w:r>
-      <w:hyperlink r:id="rId49">
+      <w:hyperlink r:id="rId50">
         <w:r>
           <w:rPr>
             <w:rStyle w:val="Hyperlink"/>
@@ -748,7 +774,7 @@
       <w:r>
         <w:t xml:space="preserve"> </w:t>
       </w:r>
-      <w:hyperlink r:id="rId50">
+      <w:hyperlink r:id="rId51">
         <w:r>
           <w:rPr>
             <w:rStyle w:val="Hyperlink"/>
@@ -762,7 +788,7 @@
       <w:r>
         <w:t xml:space="preserve"> </w:t>
       </w:r>
-      <w:hyperlink r:id="rId51">
+      <w:hyperlink r:id="rId52">
         <w:r>
           <w:rPr>
             <w:rStyle w:val="Hyperlink"/>
@@ -788,14 +814,14 @@
         <w:rPr>
           <w:rStyle w:val="FootnoteReference"/>
         </w:rPr>
-        <w:footnoteReference w:id="52"/>
+        <w:footnoteReference w:id="53"/>
       </w:r>
       <w:r>
         <w:t xml:space="preserve">.</w:t>
       </w:r>
     </w:p>
-    <w:bookmarkEnd w:id="53"/>
-    <w:bookmarkStart w:id="55" w:name="X76a2af12f6797fb149974be321358d378d915df"/>
+    <w:bookmarkEnd w:id="54"/>
+    <w:bookmarkStart w:id="56" w:name="X76a2af12f6797fb149974be321358d378d915df"/>
     <w:p>
       <w:pPr>
         <w:pStyle w:val="Heading2"/>
@@ -808,7 +834,7 @@
       <w:pPr>
         <w:pStyle w:val="FirstParagraph"/>
       </w:pPr>
-      <w:hyperlink r:id="rId54">
+      <w:hyperlink r:id="rId55">
         <w:r>
           <w:rPr>
             <w:rStyle w:val="Hyperlink"/>
@@ -847,8 +873,8 @@
         <w:t xml:space="preserve">the Internet and into the future. So, by adopting fingerprints as digital content identifiers, we can help carry our digital knowledge into the future.</w:t>
       </w:r>
     </w:p>
-    <w:bookmarkEnd w:id="55"/>
-    <w:bookmarkStart w:id="57" w:name="acknowledgments"/>
+    <w:bookmarkEnd w:id="56"/>
+    <w:bookmarkStart w:id="58" w:name="acknowledgments"/>
     <w:p>
       <w:pPr>
         <w:pStyle w:val="Heading2"/>
@@ -867,7 +893,7 @@
       <w:r>
         <w:t xml:space="preserve"> </w:t>
       </w:r>
-      <w:hyperlink r:id="rId56">
+      <w:hyperlink r:id="rId57">
         <w:r>
           <w:rPr>
             <w:rStyle w:val="Hyperlink"/>
@@ -882,8 +908,8 @@
         <w:t xml:space="preserve">provided comments to help improve a description of todays internet and the benefits of the content-verse.</w:t>
       </w:r>
     </w:p>
-    <w:bookmarkEnd w:id="57"/>
-    <w:bookmarkStart w:id="93" w:name="appendix"/>
+    <w:bookmarkEnd w:id="58"/>
+    <w:bookmarkStart w:id="94" w:name="appendix"/>
     <w:p>
       <w:pPr>
         <w:pStyle w:val="Heading1"/>
@@ -892,7 +918,7 @@
         <w:t xml:space="preserve">Appendix</w:t>
       </w:r>
     </w:p>
-    <w:bookmarkStart w:id="63" w:name="X02ba8ef849677b1661f39dd732c38b90093b5c5"/>
+    <w:bookmarkStart w:id="64" w:name="X02ba8ef849677b1661f39dd732c38b90093b5c5"/>
     <w:p>
       <w:pPr>
         <w:pStyle w:val="Heading2"/>
@@ -928,7 +954,7 @@
         <w:t xml:space="preserve">The extension is optional.</w:t>
       </w:r>
     </w:p>
-    <w:bookmarkStart w:id="62" w:name="exploring-content-request-examples"/>
+    <w:bookmarkStart w:id="63" w:name="exploring-content-request-examples"/>
     <w:p>
       <w:pPr>
         <w:pStyle w:val="Heading3"/>
@@ -962,7 +988,7 @@
       <w:pPr>
         <w:pStyle w:val="BodyText"/>
       </w:pPr>
-      <w:hyperlink r:id="rId58">
+      <w:hyperlink r:id="rId59">
         <w:r>
           <w:rPr>
             <w:rStyle w:val="Hyperlink"/>
@@ -999,7 +1025,7 @@
       <w:pPr>
         <w:pStyle w:val="BodyText"/>
       </w:pPr>
-      <w:hyperlink r:id="rId59">
+      <w:hyperlink r:id="rId60">
         <w:r>
           <w:rPr>
             <w:rStyle w:val="Hyperlink"/>
@@ -1046,7 +1072,7 @@
       <w:pPr>
         <w:pStyle w:val="BodyText"/>
       </w:pPr>
-      <w:hyperlink r:id="rId60">
+      <w:hyperlink r:id="rId61">
         <w:r>
           <w:rPr>
             <w:rStyle w:val="Hyperlink"/>
@@ -1086,7 +1112,7 @@
       <w:pPr>
         <w:pStyle w:val="BodyText"/>
       </w:pPr>
-      <w:hyperlink r:id="rId61">
+      <w:hyperlink r:id="rId62">
         <w:r>
           <w:rPr>
             <w:rStyle w:val="Hyperlink"/>
@@ -1098,9 +1124,9 @@
         <w:t xml:space="preserve">.</w:t>
       </w:r>
     </w:p>
-    <w:bookmarkEnd w:id="62"/>
     <w:bookmarkEnd w:id="63"/>
-    <w:bookmarkStart w:id="70" w:name="X34fcab2d6b521f516883196f09e5b9948c14a04"/>
+    <w:bookmarkEnd w:id="64"/>
+    <w:bookmarkStart w:id="71" w:name="X34fcab2d6b521f516883196f09e5b9948c14a04"/>
     <w:p>
       <w:pPr>
         <w:pStyle w:val="Heading2"/>
@@ -1131,7 +1157,7 @@
       <w:r>
         <w:t xml:space="preserve"> </w:t>
       </w:r>
-      <w:hyperlink r:id="rId64">
+      <w:hyperlink r:id="rId65">
         <w:r>
           <w:rPr>
             <w:rStyle w:val="Hyperlink"/>
@@ -1215,7 +1241,7 @@
       <w:r>
         <w:t xml:space="preserve"> </w:t>
       </w:r>
-      <w:hyperlink r:id="rId65">
+      <w:hyperlink r:id="rId66">
         <w:r>
           <w:rPr>
             <w:rStyle w:val="Hyperlink"/>
@@ -1242,7 +1268,7 @@
         <w:rPr>
           <w:rStyle w:val="FootnoteReference"/>
         </w:rPr>
-        <w:footnoteReference w:id="66"/>
+        <w:footnoteReference w:id="67"/>
       </w:r>
       <w:r>
         <w:t xml:space="preserve">.</w:t>
@@ -1262,7 +1288,7 @@
         <w:rPr>
           <w:rStyle w:val="FootnoteReference"/>
         </w:rPr>
-        <w:footnoteReference w:id="67"/>
+        <w:footnoteReference w:id="68"/>
       </w:r>
       <w:r>
         <w:t xml:space="preserve"> </w:t>
@@ -1439,7 +1465,7 @@
       <w:r>
         <w:t xml:space="preserve"> </w:t>
       </w:r>
-      <w:hyperlink r:id="rId68">
+      <w:hyperlink r:id="rId69">
         <w:r>
           <w:rPr>
             <w:rStyle w:val="Hyperlink"/>
@@ -1464,7 +1490,7 @@
       <w:r>
         <w:t xml:space="preserve"> </w:t>
       </w:r>
-      <w:hyperlink r:id="rId69">
+      <w:hyperlink r:id="rId70">
         <w:r>
           <w:rPr>
             <w:rStyle w:val="Hyperlink"/>
@@ -1543,8 +1569,8 @@
         </w:r>
       </w:hyperlink>
     </w:p>
-    <w:bookmarkEnd w:id="70"/>
-    <w:bookmarkStart w:id="81" w:name="X16357cb1c13cb96d4040b8156a62cde1a175c94"/>
+    <w:bookmarkEnd w:id="71"/>
+    <w:bookmarkStart w:id="82" w:name="X16357cb1c13cb96d4040b8156a62cde1a175c94"/>
     <w:p>
       <w:pPr>
         <w:pStyle w:val="Heading2"/>
@@ -1732,7 +1758,7 @@
               <w:pStyle w:val="Compact"/>
               <w:jc w:val="left"/>
             </w:pPr>
-            <w:hyperlink r:id="rId71">
+            <w:hyperlink r:id="rId72">
               <w:r>
                 <w:rPr>
                   <w:rStyle w:val="Hyperlink"/>
@@ -1787,7 +1813,7 @@
               <w:pStyle w:val="Compact"/>
               <w:jc w:val="left"/>
             </w:pPr>
-            <w:hyperlink r:id="rId72">
+            <w:hyperlink r:id="rId73">
               <w:r>
                 <w:rPr>
                   <w:rStyle w:val="Hyperlink"/>
@@ -1842,7 +1868,7 @@
               <w:pStyle w:val="Compact"/>
               <w:jc w:val="left"/>
             </w:pPr>
-            <w:hyperlink r:id="rId73">
+            <w:hyperlink r:id="rId74">
               <w:r>
                 <w:rPr>
                   <w:rStyle w:val="Hyperlink"/>
@@ -1897,7 +1923,7 @@
               <w:pStyle w:val="Compact"/>
               <w:jc w:val="left"/>
             </w:pPr>
-            <w:hyperlink r:id="rId74">
+            <w:hyperlink r:id="rId75">
               <w:r>
                 <w:rPr>
                   <w:rStyle w:val="Hyperlink"/>
@@ -1952,7 +1978,7 @@
               <w:pStyle w:val="Compact"/>
               <w:jc w:val="left"/>
             </w:pPr>
-            <w:hyperlink r:id="rId75">
+            <w:hyperlink r:id="rId76">
               <w:r>
                 <w:rPr>
                   <w:rStyle w:val="Hyperlink"/>
@@ -1971,7 +1997,7 @@
               <w:pStyle w:val="Compact"/>
               <w:jc w:val="left"/>
             </w:pPr>
-            <w:hyperlink r:id="rId76">
+            <w:hyperlink r:id="rId77">
               <w:r>
                 <w:rPr>
                   <w:rStyle w:val="Hyperlink"/>
@@ -1983,7 +2009,7 @@
               <w:rPr>
                 <w:rStyle w:val="FootnoteReference"/>
               </w:rPr>
-              <w:footnoteReference w:id="77"/>
+              <w:footnoteReference w:id="78"/>
             </w:r>
           </w:p>
         </w:tc>
@@ -2018,7 +2044,7 @@
               <w:pStyle w:val="Compact"/>
               <w:jc w:val="left"/>
             </w:pPr>
-            <w:hyperlink r:id="rId78">
+            <w:hyperlink r:id="rId79">
               <w:r>
                 <w:rPr>
                   <w:rStyle w:val="Hyperlink"/>
@@ -2030,7 +2056,7 @@
               <w:rPr>
                 <w:rStyle w:val="FootnoteReference"/>
               </w:rPr>
-              <w:footnoteReference w:id="79"/>
+              <w:footnoteReference w:id="80"/>
             </w:r>
           </w:p>
         </w:tc>
@@ -2280,8 +2306,8 @@
         <w:t xml:space="preserve">Q4. How many genetic sequences are available for Pinus taeda (loblolly pine) are available through GenBank?</w:t>
       </w:r>
     </w:p>
-    <w:bookmarkEnd w:id="81"/>
-    <w:bookmarkStart w:id="92" w:name="Xef3f6159c8365f44e3f1e15dc66a7817c8d52a4"/>
+    <w:bookmarkEnd w:id="82"/>
+    <w:bookmarkStart w:id="93" w:name="Xef3f6159c8365f44e3f1e15dc66a7817c8d52a4"/>
     <w:p>
       <w:pPr>
         <w:pStyle w:val="Heading2"/>
@@ -2304,7 +2330,7 @@
         <w:rPr>
           <w:rStyle w:val="FootnoteReference"/>
         </w:rPr>
-        <w:footnoteReference w:id="82"/>
+        <w:footnoteReference w:id="83"/>
       </w:r>
       <w:r>
         <w:t xml:space="preserve"> </w:t>
@@ -2406,7 +2432,7 @@
         <w:rPr>
           <w:rStyle w:val="FootnoteReference"/>
         </w:rPr>
-        <w:footnoteReference w:id="83"/>
+        <w:footnoteReference w:id="84"/>
       </w:r>
       <w:r>
         <w:t xml:space="preserve"> </w:t>
@@ -2426,7 +2452,7 @@
         <w:rPr>
           <w:rStyle w:val="FootnoteReference"/>
         </w:rPr>
-        <w:footnoteReference w:id="84"/>
+        <w:footnoteReference w:id="85"/>
       </w:r>
       <w:r>
         <w:t xml:space="preserve">, Preston processes have been tracking registered datasets in GBIF, iDigBio, and OBIS. Now, many years later, a wealth of data is available on which archives were registered with networks including, but not limited to, GBIF, iDigBio and OBIS. By sampling monthly, a detailed temporal record is kept on the origin and content of these archives. So, if an archive has left a trace in these registry records, the origanization that published the archive can say that their data is FAIR. They are FAIR because, the Preston tracking process was able to</w:t>
@@ -2706,18 +2732,18 @@
       <w:r>
         <w:t xml:space="preserve"> </w:t>
       </w:r>
-      <w:hyperlink r:id="rId88">
+      <w:hyperlink r:id="rId89">
         <w:r>
           <w:drawing>
             <wp:inline>
               <wp:extent cx="1333500" cy="190500"/>
               <wp:effectExtent b="0" l="0" r="0" t="0"/>
-              <wp:docPr descr="" title="" id="86" name="Picture"/>
+              <wp:docPr descr="" title="" id="87" name="Picture"/>
               <a:graphic>
                 <a:graphicData uri="http://schemas.openxmlformats.org/drawingml/2006/picture">
                   <pic:pic>
                     <pic:nvPicPr>
-                      <pic:cNvPr descr="https://linker.bio/badge/10.15468/w6hvhv" id="87" name="Picture"/>
+                      <pic:cNvPr descr="https://linker.bio/badge/10.15468/w6hvhv" id="88" name="Picture"/>
                       <pic:cNvPicPr>
                         <a:picLocks noChangeArrowheads="1" noChangeAspect="1"/>
                       </pic:cNvPicPr>
@@ -2729,7 +2755,7 @@
                             <a14:useLocalDpi xmlns:a14="http://schemas.microsoft.com/office/drawing/2010/main" val="0"/>
                           </a:ext>
                           <a:ext uri="{96DAC541-7B7A-43D3-8B79-37D633B846F1}">
-                            <asvg:svgBlip xmlns:asvg="http://schemas.microsoft.com/office/drawing/2016/SVG/main" r:embed="rId85"/>
+                            <asvg:svgBlip xmlns:asvg="http://schemas.microsoft.com/office/drawing/2016/SVG/main" r:embed="rId86"/>
                           </a:ext>
                         </a:extLst>
                       </a:blip>
@@ -2773,7 +2799,7 @@
       <w:r>
         <w:t xml:space="preserve"> </w:t>
       </w:r>
-      <w:hyperlink r:id="rId89">
+      <w:hyperlink r:id="rId90">
         <w:r>
           <w:rPr>
             <w:rStyle w:val="Hyperlink"/>
@@ -2984,7 +3010,7 @@
       <w:r>
         <w:t xml:space="preserve"> </w:t>
       </w:r>
-      <w:hyperlink r:id="rId90">
+      <w:hyperlink r:id="rId91">
         <w:r>
           <w:rPr>
             <w:rStyle w:val="Hyperlink"/>
@@ -3013,14 +3039,14 @@
         <w:rPr>
           <w:rStyle w:val="FootnoteReference"/>
         </w:rPr>
-        <w:footnoteReference w:id="91"/>
+        <w:footnoteReference w:id="92"/>
       </w:r>
       <w:r>
         <w:t xml:space="preserve">.</w:t>
       </w:r>
     </w:p>
-    <w:bookmarkEnd w:id="92"/>
     <w:bookmarkEnd w:id="93"/>
+    <w:bookmarkEnd w:id="94"/>
     <w:sectPr/>
   </w:body>
 </w:document>
@@ -3231,7 +3257,7 @@
       </w:hyperlink>
     </w:p>
   </w:footnote>
-  <w:footnote w:id="31">
+  <w:footnote w:id="32">
     <w:p>
       <w:pPr>
         <w:pStyle w:val="FootnoteText"/>
@@ -3250,7 +3276,7 @@
       </w:r>
     </w:p>
   </w:footnote>
-  <w:footnote w:id="33">
+  <w:footnote w:id="34">
     <w:p>
       <w:pPr>
         <w:pStyle w:val="FootnoteText"/>
@@ -3270,7 +3296,7 @@
       <w:r>
         <w:t xml:space="preserve"> </w:t>
       </w:r>
-      <w:hyperlink r:id="rId34">
+      <w:hyperlink r:id="rId35">
         <w:r>
           <w:rPr>
             <w:rStyle w:val="Hyperlink"/>
@@ -3284,7 +3310,7 @@
       <w:r>
         <w:t xml:space="preserve"> </w:t>
       </w:r>
-      <w:hyperlink r:id="rId35">
+      <w:hyperlink r:id="rId36">
         <w:r>
           <w:rPr>
             <w:rStyle w:val="Hyperlink"/>
@@ -3298,7 +3324,7 @@
       <w:r>
         <w:t xml:space="preserve"> </w:t>
       </w:r>
-      <w:hyperlink r:id="rId36">
+      <w:hyperlink r:id="rId37">
         <w:r>
           <w:rPr>
             <w:rStyle w:val="Hyperlink"/>
@@ -3312,7 +3338,7 @@
       <w:r>
         <w:t xml:space="preserve"> </w:t>
       </w:r>
-      <w:hyperlink r:id="rId37">
+      <w:hyperlink r:id="rId38">
         <w:r>
           <w:rPr>
             <w:rStyle w:val="Hyperlink"/>
@@ -3329,7 +3355,7 @@
       <w:r>
         <w:t xml:space="preserve"> </w:t>
       </w:r>
-      <w:hyperlink r:id="rId38">
+      <w:hyperlink r:id="rId39">
         <w:r>
           <w:rPr>
             <w:rStyle w:val="Hyperlink"/>
@@ -3346,7 +3372,7 @@
       <w:r>
         <w:t xml:space="preserve"> </w:t>
       </w:r>
-      <w:hyperlink r:id="rId39">
+      <w:hyperlink r:id="rId40">
         <w:r>
           <w:rPr>
             <w:rStyle w:val="Hyperlink"/>
@@ -3359,7 +3385,7 @@
       </w:r>
     </w:p>
   </w:footnote>
-  <w:footnote w:id="40">
+  <w:footnote w:id="41">
     <w:p>
       <w:pPr>
         <w:pStyle w:val="FootnoteText"/>
@@ -3378,7 +3404,7 @@
       </w:r>
     </w:p>
   </w:footnote>
-  <w:footnote w:id="41">
+  <w:footnote w:id="42">
     <w:p>
       <w:pPr>
         <w:pStyle w:val="FootnoteText"/>
@@ -3398,7 +3424,7 @@
       <w:r>
         <w:t xml:space="preserve"> </w:t>
       </w:r>
-      <w:hyperlink r:id="rId42">
+      <w:hyperlink r:id="rId43">
         <w:r>
           <w:rPr>
             <w:rStyle w:val="Hyperlink"/>
@@ -3412,7 +3438,7 @@
       <w:r>
         <w:t xml:space="preserve"> </w:t>
       </w:r>
-      <w:hyperlink r:id="rId43">
+      <w:hyperlink r:id="rId44">
         <w:r>
           <w:rPr>
             <w:rStyle w:val="Hyperlink"/>
@@ -3426,7 +3452,7 @@
       <w:r>
         <w:t xml:space="preserve"> </w:t>
       </w:r>
-      <w:hyperlink r:id="rId44">
+      <w:hyperlink r:id="rId45">
         <w:r>
           <w:rPr>
             <w:rStyle w:val="Hyperlink"/>
@@ -3440,7 +3466,7 @@
       <w:r>
         <w:t xml:space="preserve"> </w:t>
       </w:r>
-      <w:hyperlink r:id="rId45">
+      <w:hyperlink r:id="rId46">
         <w:r>
           <w:rPr>
             <w:rStyle w:val="Hyperlink"/>
@@ -3454,7 +3480,7 @@
       <w:r>
         <w:t xml:space="preserve"> </w:t>
       </w:r>
-      <w:hyperlink r:id="rId46">
+      <w:hyperlink r:id="rId47">
         <w:r>
           <w:rPr>
             <w:rStyle w:val="Hyperlink"/>
@@ -3471,7 +3497,7 @@
       <w:r>
         <w:t xml:space="preserve"> </w:t>
       </w:r>
-      <w:hyperlink r:id="rId47">
+      <w:hyperlink r:id="rId48">
         <w:r>
           <w:rPr>
             <w:rStyle w:val="Hyperlink"/>
@@ -3481,7 +3507,7 @@
       </w:hyperlink>
     </w:p>
   </w:footnote>
-  <w:footnote w:id="52">
+  <w:footnote w:id="53">
     <w:p>
       <w:pPr>
         <w:pStyle w:val="FootnoteText"/>
@@ -3497,25 +3523,6 @@
       </w:r>
       <w:r>
         <w:t xml:space="preserve">In other words, digital fingerprints are agnostic of location, technology, and … time.</w:t>
-      </w:r>
-    </w:p>
-  </w:footnote>
-  <w:footnote w:id="66">
-    <w:p>
-      <w:pPr>
-        <w:pStyle w:val="FootnoteText"/>
-      </w:pPr>
-      <w:r>
-        <w:rPr>
-          <w:rStyle w:val="FootnoteReference"/>
-        </w:rPr>
-        <w:footnoteRef/>
-      </w:r>
-      <w:r>
-        <w:t xml:space="preserve"> </w:t>
-      </w:r>
-      <w:r>
-        <w:t xml:space="preserve">Preston is open source software.</w:t>
       </w:r>
     </w:p>
   </w:footnote>
@@ -3534,11 +3541,30 @@
         <w:t xml:space="preserve"> </w:t>
       </w:r>
       <w:r>
+        <w:t xml:space="preserve">Preston is open source software.</w:t>
+      </w:r>
+    </w:p>
+  </w:footnote>
+  <w:footnote w:id="68">
+    <w:p>
+      <w:pPr>
+        <w:pStyle w:val="FootnoteText"/>
+      </w:pPr>
+      <w:r>
+        <w:rPr>
+          <w:rStyle w:val="FootnoteReference"/>
+        </w:rPr>
+        <w:footnoteRef/>
+      </w:r>
+      <w:r>
+        <w:t xml:space="preserve"> </w:t>
+      </w:r>
+      <w:r>
         <w:t xml:space="preserve">Windows is supported too, but you’ll have to run Preston a little differently. See documentation for examples.</w:t>
       </w:r>
     </w:p>
   </w:footnote>
-  <w:footnote w:id="77">
+  <w:footnote w:id="78">
     <w:p>
       <w:pPr>
         <w:pStyle w:val="FootnoteText"/>
@@ -3552,7 +3578,7 @@
       <w:r>
         <w:t xml:space="preserve"> </w:t>
       </w:r>
-      <w:hyperlink r:id="rId76">
+      <w:hyperlink r:id="rId77">
         <w:r>
           <w:rPr>
             <w:rStyle w:val="Hyperlink"/>
@@ -3568,7 +3594,7 @@
       </w:r>
     </w:p>
   </w:footnote>
-  <w:footnote w:id="79">
+  <w:footnote w:id="80">
     <w:p>
       <w:pPr>
         <w:pStyle w:val="FootnoteText"/>
@@ -3588,7 +3614,7 @@
       <w:r>
         <w:t xml:space="preserve"> </w:t>
       </w:r>
-      <w:hyperlink r:id="rId80">
+      <w:hyperlink r:id="rId81">
         <w:r>
           <w:rPr>
             <w:rStyle w:val="Hyperlink"/>
@@ -3604,7 +3630,7 @@
       </w:r>
     </w:p>
   </w:footnote>
-  <w:footnote w:id="82">
+  <w:footnote w:id="83">
     <w:p>
       <w:pPr>
         <w:pStyle w:val="FootnoteText"/>
@@ -3638,37 +3664,6 @@
       </w:r>
       <w:r>
         <w:t xml:space="preserve">Scientific Data 3 (1). https://doi.org/10.1038/sdata.2016.18.</w:t>
-      </w:r>
-    </w:p>
-  </w:footnote>
-  <w:footnote w:id="83">
-    <w:p>
-      <w:pPr>
-        <w:pStyle w:val="FootnoteText"/>
-      </w:pPr>
-      <w:r>
-        <w:rPr>
-          <w:rStyle w:val="FootnoteReference"/>
-        </w:rPr>
-        <w:footnoteRef/>
-      </w:r>
-      <w:r>
-        <w:t xml:space="preserve"> </w:t>
-      </w:r>
-      <w:r>
-        <w:t xml:space="preserve">“</w:t>
-      </w:r>
-      <w:r>
-        <w:t xml:space="preserve">Darwin Core is a standard […] intended to facilitate the sharing of information about biological diversity […]</w:t>
-      </w:r>
-      <w:r>
-        <w:t xml:space="preserve">”</w:t>
-      </w:r>
-      <w:r>
-        <w:t xml:space="preserve"> </w:t>
-      </w:r>
-      <w:r>
-        <w:t xml:space="preserve">- https://dwc.tdwg.org/ accessed at 2024-01-03</w:t>
       </w:r>
     </w:p>
   </w:footnote>
@@ -3687,11 +3682,42 @@
         <w:t xml:space="preserve"> </w:t>
       </w:r>
       <w:r>
+        <w:t xml:space="preserve">“</w:t>
+      </w:r>
+      <w:r>
+        <w:t xml:space="preserve">Darwin Core is a standard […] intended to facilitate the sharing of information about biological diversity […]</w:t>
+      </w:r>
+      <w:r>
+        <w:t xml:space="preserve">”</w:t>
+      </w:r>
+      <w:r>
+        <w:t xml:space="preserve"> </w:t>
+      </w:r>
+      <w:r>
+        <w:t xml:space="preserve">- https://dwc.tdwg.org/ accessed at 2024-01-03</w:t>
+      </w:r>
+    </w:p>
+  </w:footnote>
+  <w:footnote w:id="85">
+    <w:p>
+      <w:pPr>
+        <w:pStyle w:val="FootnoteText"/>
+      </w:pPr>
+      <w:r>
+        <w:rPr>
+          <w:rStyle w:val="FootnoteReference"/>
+        </w:rPr>
+        <w:footnoteRef/>
+      </w:r>
+      <w:r>
+        <w:t xml:space="preserve"> </w:t>
+      </w:r>
+      <w:r>
         <w:t xml:space="preserve">Poelen, J. H. (2023). A biodiversity dataset graph: GBIF, iDigBio, BioCASe hash://sha256/450deb8ed9092ac9b2f0f31d3dcf4e2b9be003c460df63dd6463d252bff37b55 hash://md5/898a9c02bedccaea5434ee4c6d64b7a2 (0.0.4) [Data set]. Zenodo. https://doi.org/10.5281/zenodo.7651831</w:t>
       </w:r>
     </w:p>
   </w:footnote>
-  <w:footnote w:id="91">
+  <w:footnote w:id="92">
     <w:p>
       <w:pPr>
         <w:pStyle w:val="FootnoteText"/>

</xml_diff>

<commit_message>
more related to the permanent now
</commit_message>
<xml_diff>
--- a/linker.bio/linker.bio.docx
+++ b/linker.bio/linker.bio.docx
@@ -132,7 +132,7 @@
         <w:pStyle w:val="FirstParagraph"/>
       </w:pPr>
       <w:r>
-        <w:t xml:space="preserve">The internet is a powerful tool for exchanging digital information. But the Internet’s contents changes constantly: websites are launched and taken down, webpages change, and content gets archived or lost. In other words, we are subjected to the</w:t>
+        <w:t xml:space="preserve">The internet is a powerful tool for exchanging digital information. But the Internet’s contents changes constantly: websites are launched and taken down, webpages change, and content gets archived offline or is lost forever. In other words, we are subjected to</w:t>
       </w:r>
       <w:r>
         <w:t xml:space="preserve"> </w:t>
@@ -142,7 +142,7 @@
           <w:bCs/>
           <w:b/>
         </w:rPr>
-        <w:t xml:space="preserve">permanent now</w:t>
+        <w:t xml:space="preserve">the permanent now</w:t>
       </w:r>
       <w:r>
         <w:t xml:space="preserve"> </w:t>

</xml_diff>

<commit_message>
add reference to https://discourse.gbif.org/t/assessing-fairness-of-biodiversity-data-through-badges-and-download-buttons/4246
</commit_message>
<xml_diff>
--- a/linker.bio/linker.bio.docx
+++ b/linker.bio/linker.bio.docx
@@ -909,7 +909,7 @@
       </w:r>
     </w:p>
     <w:bookmarkEnd w:id="58"/>
-    <w:bookmarkStart w:id="94" w:name="appendix"/>
+    <w:bookmarkStart w:id="95" w:name="appendix"/>
     <w:p>
       <w:pPr>
         <w:pStyle w:val="Heading1"/>
@@ -2307,7 +2307,7 @@
       </w:r>
     </w:p>
     <w:bookmarkEnd w:id="82"/>
-    <w:bookmarkStart w:id="93" w:name="Xef3f6159c8365f44e3f1e15dc66a7817c8d52a4"/>
+    <w:bookmarkStart w:id="94" w:name="Xef3f6159c8365f44e3f1e15dc66a7817c8d52a4"/>
     <w:p>
       <w:pPr>
         <w:pStyle w:val="Heading2"/>
@@ -3019,10 +3019,24 @@
         </w:r>
       </w:hyperlink>
       <w:r>
-        <w:t xml:space="preserve"> </w:t>
-      </w:r>
-      <w:r>
-        <w:t xml:space="preserve">or contact the author of this document.</w:t>
+        <w:t xml:space="preserve">, review an associated</w:t>
+      </w:r>
+      <w:r>
+        <w:t xml:space="preserve"> </w:t>
+      </w:r>
+      <w:hyperlink r:id="rId92">
+        <w:r>
+          <w:rPr>
+            <w:rStyle w:val="Hyperlink"/>
+          </w:rPr>
+          <w:t xml:space="preserve">GBIF forum</w:t>
+        </w:r>
+      </w:hyperlink>
+      <w:r>
+        <w:t xml:space="preserve"> </w:t>
+      </w:r>
+      <w:r>
+        <w:t xml:space="preserve">discussion, or contact the author of this document.</w:t>
       </w:r>
     </w:p>
     <w:p>
@@ -3039,14 +3053,14 @@
         <w:rPr>
           <w:rStyle w:val="FootnoteReference"/>
         </w:rPr>
-        <w:footnoteReference w:id="92"/>
+        <w:footnoteReference w:id="93"/>
       </w:r>
       <w:r>
         <w:t xml:space="preserve">.</w:t>
       </w:r>
     </w:p>
-    <w:bookmarkEnd w:id="93"/>
     <w:bookmarkEnd w:id="94"/>
+    <w:bookmarkEnd w:id="95"/>
     <w:sectPr/>
   </w:body>
 </w:document>
@@ -3717,7 +3731,7 @@
       </w:r>
     </w:p>
   </w:footnote>
-  <w:footnote w:id="92">
+  <w:footnote w:id="93">
     <w:p>
       <w:pPr>
         <w:pStyle w:val="FootnoteText"/>

</xml_diff>

<commit_message>
add link to OBIS corpus
</commit_message>
<xml_diff>
--- a/linker.bio/linker.bio.docx
+++ b/linker.bio/linker.bio.docx
@@ -909,7 +909,7 @@
       </w:r>
     </w:p>
     <w:bookmarkEnd w:id="58"/>
-    <w:bookmarkStart w:id="95" w:name="appendix"/>
+    <w:bookmarkStart w:id="96" w:name="appendix"/>
     <w:p>
       <w:pPr>
         <w:pStyle w:val="Heading1"/>
@@ -1570,7 +1570,7 @@
       </w:hyperlink>
     </w:p>
     <w:bookmarkEnd w:id="71"/>
-    <w:bookmarkStart w:id="82" w:name="X16357cb1c13cb96d4040b8156a62cde1a175c94"/>
+    <w:bookmarkStart w:id="83" w:name="X16357cb1c13cb96d4040b8156a62cde1a175c94"/>
     <w:p>
       <w:pPr>
         <w:pStyle w:val="Heading2"/>
@@ -1778,6 +1778,61 @@
               <w:jc w:val="left"/>
             </w:pPr>
             <w:r>
+              <w:t xml:space="preserve">OBIS</w:t>
+            </w:r>
+          </w:p>
+        </w:tc>
+        <w:tc>
+          <w:tcPr/>
+          <w:p>
+            <w:pPr>
+              <w:pStyle w:val="Compact"/>
+              <w:jc w:val="left"/>
+            </w:pPr>
+            <w:r>
+              <w:t xml:space="preserve">2024-04-01</w:t>
+            </w:r>
+          </w:p>
+        </w:tc>
+        <w:tc>
+          <w:tcPr/>
+          <w:p>
+            <w:pPr>
+              <w:pStyle w:val="Compact"/>
+              <w:jc w:val="left"/>
+            </w:pPr>
+            <w:r>
+              <w:t xml:space="preserve">~40GB</w:t>
+            </w:r>
+          </w:p>
+        </w:tc>
+        <w:tc>
+          <w:tcPr/>
+          <w:p>
+            <w:pPr>
+              <w:pStyle w:val="Compact"/>
+              <w:jc w:val="left"/>
+            </w:pPr>
+            <w:hyperlink r:id="rId73">
+              <w:r>
+                <w:rPr>
+                  <w:rStyle w:val="Hyperlink"/>
+                </w:rPr>
+                <w:t xml:space="preserve">hash://sha256/61827c…</w:t>
+              </w:r>
+            </w:hyperlink>
+          </w:p>
+        </w:tc>
+      </w:tr>
+      <w:tr>
+        <w:tc>
+          <w:tcPr/>
+          <w:p>
+            <w:pPr>
+              <w:pStyle w:val="Compact"/>
+              <w:jc w:val="left"/>
+            </w:pPr>
+            <w:r>
               <w:t xml:space="preserve">ChecklistBank</w:t>
             </w:r>
           </w:p>
@@ -1813,7 +1868,7 @@
               <w:pStyle w:val="Compact"/>
               <w:jc w:val="left"/>
             </w:pPr>
-            <w:hyperlink r:id="rId73">
+            <w:hyperlink r:id="rId74">
               <w:r>
                 <w:rPr>
                   <w:rStyle w:val="Hyperlink"/>
@@ -1868,7 +1923,7 @@
               <w:pStyle w:val="Compact"/>
               <w:jc w:val="left"/>
             </w:pPr>
-            <w:hyperlink r:id="rId74">
+            <w:hyperlink r:id="rId75">
               <w:r>
                 <w:rPr>
                   <w:rStyle w:val="Hyperlink"/>
@@ -1923,7 +1978,7 @@
               <w:pStyle w:val="Compact"/>
               <w:jc w:val="left"/>
             </w:pPr>
-            <w:hyperlink r:id="rId75">
+            <w:hyperlink r:id="rId76">
               <w:r>
                 <w:rPr>
                   <w:rStyle w:val="Hyperlink"/>
@@ -1978,7 +2033,7 @@
               <w:pStyle w:val="Compact"/>
               <w:jc w:val="left"/>
             </w:pPr>
-            <w:hyperlink r:id="rId76">
+            <w:hyperlink r:id="rId77">
               <w:r>
                 <w:rPr>
                   <w:rStyle w:val="Hyperlink"/>
@@ -1997,7 +2052,7 @@
               <w:pStyle w:val="Compact"/>
               <w:jc w:val="left"/>
             </w:pPr>
-            <w:hyperlink r:id="rId77">
+            <w:hyperlink r:id="rId78">
               <w:r>
                 <w:rPr>
                   <w:rStyle w:val="Hyperlink"/>
@@ -2009,7 +2064,7 @@
               <w:rPr>
                 <w:rStyle w:val="FootnoteReference"/>
               </w:rPr>
-              <w:footnoteReference w:id="78"/>
+              <w:footnoteReference w:id="79"/>
             </w:r>
           </w:p>
         </w:tc>
@@ -2044,7 +2099,7 @@
               <w:pStyle w:val="Compact"/>
               <w:jc w:val="left"/>
             </w:pPr>
-            <w:hyperlink r:id="rId79">
+            <w:hyperlink r:id="rId80">
               <w:r>
                 <w:rPr>
                   <w:rStyle w:val="Hyperlink"/>
@@ -2056,7 +2111,7 @@
               <w:rPr>
                 <w:rStyle w:val="FootnoteReference"/>
               </w:rPr>
-              <w:footnoteReference w:id="80"/>
+              <w:footnoteReference w:id="81"/>
             </w:r>
           </w:p>
         </w:tc>
@@ -2306,8 +2361,8 @@
         <w:t xml:space="preserve">Q4. How many genetic sequences are available for Pinus taeda (loblolly pine) are available through GenBank?</w:t>
       </w:r>
     </w:p>
-    <w:bookmarkEnd w:id="82"/>
-    <w:bookmarkStart w:id="94" w:name="Xef3f6159c8365f44e3f1e15dc66a7817c8d52a4"/>
+    <w:bookmarkEnd w:id="83"/>
+    <w:bookmarkStart w:id="95" w:name="Xef3f6159c8365f44e3f1e15dc66a7817c8d52a4"/>
     <w:p>
       <w:pPr>
         <w:pStyle w:val="Heading2"/>
@@ -2330,7 +2385,7 @@
         <w:rPr>
           <w:rStyle w:val="FootnoteReference"/>
         </w:rPr>
-        <w:footnoteReference w:id="83"/>
+        <w:footnoteReference w:id="84"/>
       </w:r>
       <w:r>
         <w:t xml:space="preserve"> </w:t>
@@ -2432,7 +2487,7 @@
         <w:rPr>
           <w:rStyle w:val="FootnoteReference"/>
         </w:rPr>
-        <w:footnoteReference w:id="84"/>
+        <w:footnoteReference w:id="85"/>
       </w:r>
       <w:r>
         <w:t xml:space="preserve"> </w:t>
@@ -2452,7 +2507,7 @@
         <w:rPr>
           <w:rStyle w:val="FootnoteReference"/>
         </w:rPr>
-        <w:footnoteReference w:id="85"/>
+        <w:footnoteReference w:id="86"/>
       </w:r>
       <w:r>
         <w:t xml:space="preserve">, Preston processes have been tracking registered datasets in GBIF, iDigBio, and OBIS. Now, many years later, a wealth of data is available on which archives were registered with networks including, but not limited to, GBIF, iDigBio and OBIS. By sampling monthly, a detailed temporal record is kept on the origin and content of these archives. So, if an archive has left a trace in these registry records, the origanization that published the archive can say that their data is FAIR. They are FAIR because, the Preston tracking process was able to</w:t>
@@ -2732,18 +2787,18 @@
       <w:r>
         <w:t xml:space="preserve"> </w:t>
       </w:r>
-      <w:hyperlink r:id="rId89">
+      <w:hyperlink r:id="rId90">
         <w:r>
           <w:drawing>
             <wp:inline>
               <wp:extent cx="1333500" cy="190500"/>
               <wp:effectExtent b="0" l="0" r="0" t="0"/>
-              <wp:docPr descr="" title="" id="87" name="Picture"/>
+              <wp:docPr descr="" title="" id="88" name="Picture"/>
               <a:graphic>
                 <a:graphicData uri="http://schemas.openxmlformats.org/drawingml/2006/picture">
                   <pic:pic>
                     <pic:nvPicPr>
-                      <pic:cNvPr descr="https://linker.bio/badge/10.15468/w6hvhv" id="88" name="Picture"/>
+                      <pic:cNvPr descr="https://linker.bio/badge/10.15468/w6hvhv" id="89" name="Picture"/>
                       <pic:cNvPicPr>
                         <a:picLocks noChangeArrowheads="1" noChangeAspect="1"/>
                       </pic:cNvPicPr>
@@ -2755,7 +2810,7 @@
                             <a14:useLocalDpi xmlns:a14="http://schemas.microsoft.com/office/drawing/2010/main" val="0"/>
                           </a:ext>
                           <a:ext uri="{96DAC541-7B7A-43D3-8B79-37D633B846F1}">
-                            <asvg:svgBlip xmlns:asvg="http://schemas.microsoft.com/office/drawing/2016/SVG/main" r:embed="rId86"/>
+                            <asvg:svgBlip xmlns:asvg="http://schemas.microsoft.com/office/drawing/2016/SVG/main" r:embed="rId87"/>
                           </a:ext>
                         </a:extLst>
                       </a:blip>
@@ -2799,7 +2854,7 @@
       <w:r>
         <w:t xml:space="preserve"> </w:t>
       </w:r>
-      <w:hyperlink r:id="rId90">
+      <w:hyperlink r:id="rId91">
         <w:r>
           <w:rPr>
             <w:rStyle w:val="Hyperlink"/>
@@ -3010,7 +3065,7 @@
       <w:r>
         <w:t xml:space="preserve"> </w:t>
       </w:r>
-      <w:hyperlink r:id="rId91">
+      <w:hyperlink r:id="rId92">
         <w:r>
           <w:rPr>
             <w:rStyle w:val="Hyperlink"/>
@@ -3024,7 +3079,7 @@
       <w:r>
         <w:t xml:space="preserve"> </w:t>
       </w:r>
-      <w:hyperlink r:id="rId92">
+      <w:hyperlink r:id="rId93">
         <w:r>
           <w:rPr>
             <w:rStyle w:val="Hyperlink"/>
@@ -3053,14 +3108,14 @@
         <w:rPr>
           <w:rStyle w:val="FootnoteReference"/>
         </w:rPr>
-        <w:footnoteReference w:id="93"/>
+        <w:footnoteReference w:id="94"/>
       </w:r>
       <w:r>
         <w:t xml:space="preserve">.</w:t>
       </w:r>
     </w:p>
-    <w:bookmarkEnd w:id="94"/>
     <w:bookmarkEnd w:id="95"/>
+    <w:bookmarkEnd w:id="96"/>
     <w:sectPr/>
   </w:body>
 </w:document>
@@ -3578,7 +3633,7 @@
       </w:r>
     </w:p>
   </w:footnote>
-  <w:footnote w:id="78">
+  <w:footnote w:id="79">
     <w:p>
       <w:pPr>
         <w:pStyle w:val="FootnoteText"/>
@@ -3592,7 +3647,7 @@
       <w:r>
         <w:t xml:space="preserve"> </w:t>
       </w:r>
-      <w:hyperlink r:id="rId77">
+      <w:hyperlink r:id="rId78">
         <w:r>
           <w:rPr>
             <w:rStyle w:val="Hyperlink"/>
@@ -3608,7 +3663,7 @@
       </w:r>
     </w:p>
   </w:footnote>
-  <w:footnote w:id="80">
+  <w:footnote w:id="81">
     <w:p>
       <w:pPr>
         <w:pStyle w:val="FootnoteText"/>
@@ -3628,7 +3683,7 @@
       <w:r>
         <w:t xml:space="preserve"> </w:t>
       </w:r>
-      <w:hyperlink r:id="rId81">
+      <w:hyperlink r:id="rId82">
         <w:r>
           <w:rPr>
             <w:rStyle w:val="Hyperlink"/>
@@ -3644,7 +3699,7 @@
       </w:r>
     </w:p>
   </w:footnote>
-  <w:footnote w:id="83">
+  <w:footnote w:id="84">
     <w:p>
       <w:pPr>
         <w:pStyle w:val="FootnoteText"/>
@@ -3678,37 +3733,6 @@
       </w:r>
       <w:r>
         <w:t xml:space="preserve">Scientific Data 3 (1). https://doi.org/10.1038/sdata.2016.18.</w:t>
-      </w:r>
-    </w:p>
-  </w:footnote>
-  <w:footnote w:id="84">
-    <w:p>
-      <w:pPr>
-        <w:pStyle w:val="FootnoteText"/>
-      </w:pPr>
-      <w:r>
-        <w:rPr>
-          <w:rStyle w:val="FootnoteReference"/>
-        </w:rPr>
-        <w:footnoteRef/>
-      </w:r>
-      <w:r>
-        <w:t xml:space="preserve"> </w:t>
-      </w:r>
-      <w:r>
-        <w:t xml:space="preserve">“</w:t>
-      </w:r>
-      <w:r>
-        <w:t xml:space="preserve">Darwin Core is a standard […] intended to facilitate the sharing of information about biological diversity […]</w:t>
-      </w:r>
-      <w:r>
-        <w:t xml:space="preserve">”</w:t>
-      </w:r>
-      <w:r>
-        <w:t xml:space="preserve"> </w:t>
-      </w:r>
-      <w:r>
-        <w:t xml:space="preserve">- https://dwc.tdwg.org/ accessed at 2024-01-03</w:t>
       </w:r>
     </w:p>
   </w:footnote>
@@ -3727,11 +3751,42 @@
         <w:t xml:space="preserve"> </w:t>
       </w:r>
       <w:r>
+        <w:t xml:space="preserve">“</w:t>
+      </w:r>
+      <w:r>
+        <w:t xml:space="preserve">Darwin Core is a standard […] intended to facilitate the sharing of information about biological diversity […]</w:t>
+      </w:r>
+      <w:r>
+        <w:t xml:space="preserve">”</w:t>
+      </w:r>
+      <w:r>
+        <w:t xml:space="preserve"> </w:t>
+      </w:r>
+      <w:r>
+        <w:t xml:space="preserve">- https://dwc.tdwg.org/ accessed at 2024-01-03</w:t>
+      </w:r>
+    </w:p>
+  </w:footnote>
+  <w:footnote w:id="86">
+    <w:p>
+      <w:pPr>
+        <w:pStyle w:val="FootnoteText"/>
+      </w:pPr>
+      <w:r>
+        <w:rPr>
+          <w:rStyle w:val="FootnoteReference"/>
+        </w:rPr>
+        <w:footnoteRef/>
+      </w:r>
+      <w:r>
+        <w:t xml:space="preserve"> </w:t>
+      </w:r>
+      <w:r>
         <w:t xml:space="preserve">Poelen, J. H. (2023). A biodiversity dataset graph: GBIF, iDigBio, BioCASe hash://sha256/450deb8ed9092ac9b2f0f31d3dcf4e2b9be003c460df63dd6463d252bff37b55 hash://md5/898a9c02bedccaea5434ee4c6d64b7a2 (0.0.4) [Data set]. Zenodo. https://doi.org/10.5281/zenodo.7651831</w:t>
       </w:r>
     </w:p>
   </w:footnote>
-  <w:footnote w:id="93">
+  <w:footnote w:id="94">
     <w:p>
       <w:pPr>
         <w:pStyle w:val="FootnoteText"/>

</xml_diff>

<commit_message>
make bunny link clickable; related to https://github.com/bio-guoda/preston/issues/293
</commit_message>
<xml_diff>
--- a/linker.bio/linker.bio.docx
+++ b/linker.bio/linker.bio.docx
@@ -909,7 +909,7 @@
       </w:r>
     </w:p>
     <w:bookmarkEnd w:id="58"/>
-    <w:bookmarkStart w:id="96" w:name="appendix"/>
+    <w:bookmarkStart w:id="98" w:name="appendix"/>
     <w:p>
       <w:pPr>
         <w:pStyle w:val="Heading1"/>
@@ -1126,7 +1126,7 @@
     </w:p>
     <w:bookmarkEnd w:id="63"/>
     <w:bookmarkEnd w:id="64"/>
-    <w:bookmarkStart w:id="71" w:name="X34fcab2d6b521f516883196f09e5b9948c14a04"/>
+    <w:bookmarkStart w:id="73" w:name="X34fcab2d6b521f516883196f09e5b9948c14a04"/>
     <w:p>
       <w:pPr>
         <w:pStyle w:val="Heading2"/>
@@ -1255,23 +1255,86 @@
       <w:r>
         <w:t xml:space="preserve"> </w:t>
       </w:r>
+      <w:hyperlink r:id="rId61">
+        <w:r>
+          <w:rPr>
+            <w:rStyle w:val="Hyperlink"/>
+          </w:rPr>
+          <w:t xml:space="preserve">https://linker.bio/hash://sha1/86fa30f32d9c557ea5d2a768e9c3595d3abb17a2</w:t>
+        </w:r>
+      </w:hyperlink>
+      <w:r>
+        <w:t xml:space="preserve">. And, if you know how to run a program on your computer, you can run your own machine (or server) that looks up that bunny picture. In other words, with some effort, you can build your own bridge without having to ask for permission or paying some kind of license fee</w:t>
+      </w:r>
+      <w:r>
+        <w:rPr>
+          <w:rStyle w:val="FootnoteReference"/>
+        </w:rPr>
+        <w:footnoteReference w:id="67"/>
+      </w:r>
+      <w:r>
+        <w:t xml:space="preserve">.</w:t>
+      </w:r>
+    </w:p>
+    <w:p>
+      <w:pPr>
+        <w:pStyle w:val="BodyText"/>
+      </w:pPr>
+      <w:r>
+        <w:t xml:space="preserve">For the tech savvy, you can run Preston in server mode on linux/mac</w:t>
+      </w:r>
+      <w:r>
+        <w:t xml:space="preserve"> </w:t>
+      </w:r>
+      <w:r>
+        <w:rPr>
+          <w:rStyle w:val="FootnoteReference"/>
+        </w:rPr>
+        <w:footnoteReference w:id="68"/>
+      </w:r>
+      <w:r>
+        <w:t xml:space="preserve"> </w:t>
+      </w:r>
+      <w:r>
+        <w:t xml:space="preserve">by executing the following in the terminal:</w:t>
+      </w:r>
+    </w:p>
+    <w:p>
+      <w:pPr>
+        <w:pStyle w:val="SourceCode"/>
+      </w:pPr>
       <w:r>
         <w:rPr>
           <w:rStyle w:val="VerbatimChar"/>
         </w:rPr>
-        <w:t xml:space="preserve">https://linker.bio/hash://sha1/86fa30f32d9c557ea5d2a768e9c3595d3abb17a2</w:t>
-      </w:r>
-      <w:r>
-        <w:t xml:space="preserve">. And, if you know how to run a program on your computer, you can run your own machine (or server) that looks up that bunny picture. In other words, with some effort, you can build your own bridge without having to ask for permission or paying some kind of license fee</w:t>
-      </w:r>
-      <w:r>
-        <w:rPr>
-          <w:rStyle w:val="FootnoteReference"/>
-        </w:rPr>
-        <w:footnoteReference w:id="67"/>
-      </w:r>
-      <w:r>
-        <w:t xml:space="preserve">.</w:t>
+        <w:t xml:space="preserve">preston server --remote https://wikimedia.org</w:t>
+      </w:r>
+    </w:p>
+    <w:p>
+      <w:pPr>
+        <w:pStyle w:val="FirstParagraph"/>
+      </w:pPr>
+      <w:r>
+        <w:t xml:space="preserve">or,</w:t>
+      </w:r>
+    </w:p>
+    <w:p>
+      <w:pPr>
+        <w:pStyle w:val="SourceCode"/>
+      </w:pPr>
+      <w:r>
+        <w:rPr>
+          <w:rStyle w:val="VerbatimChar"/>
+        </w:rPr>
+        <w:t xml:space="preserve">preston s --remote https://wikimedia.org</w:t>
+      </w:r>
+    </w:p>
+    <w:p>
+      <w:pPr>
+        <w:pStyle w:val="FirstParagraph"/>
+      </w:pPr>
+      <w:r>
+        <w:t xml:space="preserve">for short.</w:t>
       </w:r>
     </w:p>
     <w:p>
@@ -1279,22 +1342,7 @@
         <w:pStyle w:val="BodyText"/>
       </w:pPr>
       <w:r>
-        <w:t xml:space="preserve">For the tech savvy, you can run Preston in server mode on linux/mac</w:t>
-      </w:r>
-      <w:r>
-        <w:t xml:space="preserve"> </w:t>
-      </w:r>
-      <w:r>
-        <w:rPr>
-          <w:rStyle w:val="FootnoteReference"/>
-        </w:rPr>
-        <w:footnoteReference w:id="68"/>
-      </w:r>
-      <w:r>
-        <w:t xml:space="preserve"> </w:t>
-      </w:r>
-      <w:r>
-        <w:t xml:space="preserve">by executing the following in the terminal:</w:t>
+        <w:t xml:space="preserve">On starting the server, you’ll see some cryptic messages that end with</w:t>
       </w:r>
     </w:p>
     <w:p>
@@ -1305,7 +1353,16 @@
         <w:rPr>
           <w:rStyle w:val="VerbatimChar"/>
         </w:rPr>
-        <w:t xml:space="preserve">preston server --remote https://wikimedia.org</w:t>
+        <w:t xml:space="preserve">[main] INFO org.eclipse.jetty.server.AbstractConnector - Started ServerConnector@76a4d6c{HTTP/1.1, (http/1.1)}{localhost:8080}</w:t>
+      </w:r>
+      <w:r>
+        <w:br/>
+      </w:r>
+      <w:r>
+        <w:rPr>
+          <w:rStyle w:val="VerbatimChar"/>
+        </w:rPr>
+        <w:t xml:space="preserve">[main] INFO org.eclipse.jetty.server.Server - Started @561ms</w:t>
       </w:r>
     </w:p>
     <w:p>
@@ -1313,7 +1370,65 @@
         <w:pStyle w:val="FirstParagraph"/>
       </w:pPr>
       <w:r>
-        <w:t xml:space="preserve">or,</w:t>
+        <w:t xml:space="preserve">This means that the Preston server is waiting for requests.</w:t>
+      </w:r>
+    </w:p>
+    <w:p>
+      <w:pPr>
+        <w:pStyle w:val="BodyText"/>
+      </w:pPr>
+      <w:r>
+        <w:t xml:space="preserve">Now, you can visit</w:t>
+      </w:r>
+      <w:r>
+        <w:t xml:space="preserve"> </w:t>
+      </w:r>
+      <w:hyperlink r:id="rId69">
+        <w:r>
+          <w:rPr>
+            <w:rStyle w:val="Hyperlink"/>
+          </w:rPr>
+          <w:t xml:space="preserve">http://localhost:8080/hash://sha1/86fa30f32d9c557ea5d2a768e9c3595d3abb17a2</w:t>
+        </w:r>
+      </w:hyperlink>
+      <w:r>
+        <w:t xml:space="preserve"> </w:t>
+      </w:r>
+      <w:r>
+        <w:t xml:space="preserve">to retrieve the bunny picture. On receiving your question, Preston will try and ask https://wikimedia.org whether is has any content in their https://commons.wikimedia.org/ library with that digital fingerprint. If so, Preston will ask Wikimedia to send that content, and then, pass it to you. The next time you ask for the bunny picture, you’ll receive the picture pretty fast, because Preston remembers the content associated to the digital fingerprint and doesn’t have to ask</w:t>
+      </w:r>
+      <w:r>
+        <w:t xml:space="preserve"> </w:t>
+      </w:r>
+      <w:hyperlink r:id="rId70">
+        <w:r>
+          <w:rPr>
+            <w:rStyle w:val="Hyperlink"/>
+          </w:rPr>
+          <w:t xml:space="preserve">https://wikimedia.org</w:t>
+        </w:r>
+      </w:hyperlink>
+      <w:r>
+        <w:t xml:space="preserve"> </w:t>
+      </w:r>
+      <w:r>
+        <w:t xml:space="preserve">anymore.</w:t>
+      </w:r>
+    </w:p>
+    <w:p>
+      <w:pPr>
+        <w:pStyle w:val="BodyText"/>
+      </w:pPr>
+      <w:r>
+        <w:t xml:space="preserve">In addition to Wikimedia Commons, Preston knows how to talk to https://zenodo.org, https://softwareheritage.org, https://dataone.org and … other Preston servers!</w:t>
+      </w:r>
+    </w:p>
+    <w:p>
+      <w:pPr>
+        <w:pStyle w:val="BodyText"/>
+      </w:pPr>
+      <w:r>
+        <w:t xml:space="preserve">So, in the previous example, Preston talked directly to wikimedia.org . In the example below, your Preston server would talk to https://linker.bio instead, and https://linker.bio would relay the request:</w:t>
       </w:r>
     </w:p>
     <w:p>
@@ -1324,7 +1439,7 @@
         <w:rPr>
           <w:rStyle w:val="VerbatimChar"/>
         </w:rPr>
-        <w:t xml:space="preserve">preston s --remote https://wikimedia.org</w:t>
+        <w:t xml:space="preserve">preston s --remote https://linker.bio</w:t>
       </w:r>
     </w:p>
     <w:p>
@@ -1332,15 +1447,22 @@
         <w:pStyle w:val="FirstParagraph"/>
       </w:pPr>
       <w:r>
-        <w:t xml:space="preserve">for short.</w:t>
-      </w:r>
-    </w:p>
-    <w:p>
-      <w:pPr>
-        <w:pStyle w:val="BodyText"/>
-      </w:pPr>
-      <w:r>
-        <w:t xml:space="preserve">On starting the server, you’ll see some cryptic messages that end with</w:t>
+        <w:t xml:space="preserve">You can even provide a list of</w:t>
+      </w:r>
+      <w:r>
+        <w:t xml:space="preserve"> </w:t>
+      </w:r>
+      <w:r>
+        <w:t xml:space="preserve">“</w:t>
+      </w:r>
+      <w:r>
+        <w:t xml:space="preserve">remotes</w:t>
+      </w:r>
+      <w:r>
+        <w:t xml:space="preserve">”</w:t>
+      </w:r>
+      <w:r>
+        <w:t xml:space="preserve">. If a list is provided, Preston asks the provided location in order of appearance. With the example below, Preston would first ask linker.bio, then if linker.bio doesn’t have it, it’ll ask wikimedia.org.</w:t>
       </w:r>
     </w:p>
     <w:p>
@@ -1351,16 +1473,7 @@
         <w:rPr>
           <w:rStyle w:val="VerbatimChar"/>
         </w:rPr>
-        <w:t xml:space="preserve">[main] INFO org.eclipse.jetty.server.AbstractConnector - Started ServerConnector@76a4d6c{HTTP/1.1, (http/1.1)}{localhost:8080}</w:t>
-      </w:r>
-      <w:r>
-        <w:br/>
-      </w:r>
-      <w:r>
-        <w:rPr>
-          <w:rStyle w:val="VerbatimChar"/>
-        </w:rPr>
-        <w:t xml:space="preserve">[main] INFO org.eclipse.jetty.server.Server - Started @561ms</w:t>
+        <w:t xml:space="preserve">preston s --remote https://linker.bio,https://wikimedia.org</w:t>
       </w:r>
     </w:p>
     <w:p>
@@ -1368,104 +1481,12 @@
         <w:pStyle w:val="FirstParagraph"/>
       </w:pPr>
       <w:r>
-        <w:t xml:space="preserve">This means that the Preston server is waiting for requests.</w:t>
-      </w:r>
-    </w:p>
-    <w:p>
-      <w:pPr>
-        <w:pStyle w:val="BodyText"/>
-      </w:pPr>
-      <w:r>
-        <w:t xml:space="preserve">Now, you can visit</w:t>
-      </w:r>
-      <w:r>
-        <w:t xml:space="preserve"> </w:t>
-      </w:r>
-      <w:r>
-        <w:rPr>
-          <w:rStyle w:val="VerbatimChar"/>
-        </w:rPr>
-        <w:t xml:space="preserve">http://localhost:8080/hash://sha1/86fa30f32d9c557ea5d2a768e9c3595d3abb17a2</w:t>
-      </w:r>
-      <w:r>
-        <w:t xml:space="preserve"> </w:t>
-      </w:r>
-      <w:r>
-        <w:t xml:space="preserve">to retrieve the bunny picture. On receiving your question, Preston will try and ask https://wikimedia.org whether is has any content in their https://commons.wikimedia.org/ library with that digital fingerprint. If so, Preston will ask Wikimedia to send that content, and then, pass it to you. The next time you ask for the bunny picture, you’ll receive the picture pretty fast, because Preston remembers the content associated to the digital fingerprint and doesn’t have to ask https://wikimedia.org anymore.</w:t>
-      </w:r>
-    </w:p>
-    <w:p>
-      <w:pPr>
-        <w:pStyle w:val="BodyText"/>
-      </w:pPr>
-      <w:r>
-        <w:t xml:space="preserve">In addition to Wikimedia Commons, Preston knows how to talk to https://zenodo.org, https://softwareheritage.org, https://dataone.org and … other Preston servers!</w:t>
-      </w:r>
-    </w:p>
-    <w:p>
-      <w:pPr>
-        <w:pStyle w:val="BodyText"/>
-      </w:pPr>
-      <w:r>
-        <w:t xml:space="preserve">So, in the previous example, Preston talked directly to wikimedia.org . In the example below, your Preston server would talk to https://linker.bio instead, and https://linker.bio would relay the request:</w:t>
-      </w:r>
-    </w:p>
-    <w:p>
-      <w:pPr>
-        <w:pStyle w:val="SourceCode"/>
-      </w:pPr>
-      <w:r>
-        <w:rPr>
-          <w:rStyle w:val="VerbatimChar"/>
-        </w:rPr>
-        <w:t xml:space="preserve">preston s --remote https://linker.bio</w:t>
-      </w:r>
-    </w:p>
-    <w:p>
-      <w:pPr>
-        <w:pStyle w:val="FirstParagraph"/>
-      </w:pPr>
-      <w:r>
-        <w:t xml:space="preserve">You can even provide a list of</w:t>
-      </w:r>
-      <w:r>
-        <w:t xml:space="preserve"> </w:t>
-      </w:r>
-      <w:r>
-        <w:t xml:space="preserve">“</w:t>
-      </w:r>
-      <w:r>
-        <w:t xml:space="preserve">remotes</w:t>
-      </w:r>
-      <w:r>
-        <w:t xml:space="preserve">”</w:t>
-      </w:r>
-      <w:r>
-        <w:t xml:space="preserve">. If a list is provided, Preston asks the provided location in order of appearance. With the example below, Preston would first ask linker.bio, then if linker.bio doesn’t have it, it’ll ask wikimedia.org.</w:t>
-      </w:r>
-    </w:p>
-    <w:p>
-      <w:pPr>
-        <w:pStyle w:val="SourceCode"/>
-      </w:pPr>
-      <w:r>
-        <w:rPr>
-          <w:rStyle w:val="VerbatimChar"/>
-        </w:rPr>
-        <w:t xml:space="preserve">preston s --remote https://linker.bio,https://wikimedia.org</w:t>
-      </w:r>
-    </w:p>
-    <w:p>
-      <w:pPr>
-        <w:pStyle w:val="FirstParagraph"/>
-      </w:pPr>
-      <w:r>
         <w:t xml:space="preserve">So, with this you can create elaborate combinations of ways to ask for content. One example of such elaborate setup is a</w:t>
       </w:r>
       <w:r>
         <w:t xml:space="preserve"> </w:t>
       </w:r>
-      <w:hyperlink r:id="rId69">
+      <w:hyperlink r:id="rId71">
         <w:r>
           <w:rPr>
             <w:rStyle w:val="Hyperlink"/>
@@ -1490,7 +1511,7 @@
       <w:r>
         <w:t xml:space="preserve"> </w:t>
       </w:r>
-      <w:hyperlink r:id="rId70">
+      <w:hyperlink r:id="rId72">
         <w:r>
           <w:rPr>
             <w:rStyle w:val="Hyperlink"/>
@@ -1569,8 +1590,8 @@
         </w:r>
       </w:hyperlink>
     </w:p>
-    <w:bookmarkEnd w:id="71"/>
-    <w:bookmarkStart w:id="83" w:name="X16357cb1c13cb96d4040b8156a62cde1a175c94"/>
+    <w:bookmarkEnd w:id="73"/>
+    <w:bookmarkStart w:id="85" w:name="X16357cb1c13cb96d4040b8156a62cde1a175c94"/>
     <w:p>
       <w:pPr>
         <w:pStyle w:val="Heading2"/>
@@ -1758,7 +1779,7 @@
               <w:pStyle w:val="Compact"/>
               <w:jc w:val="left"/>
             </w:pPr>
-            <w:hyperlink r:id="rId72">
+            <w:hyperlink r:id="rId74">
               <w:r>
                 <w:rPr>
                   <w:rStyle w:val="Hyperlink"/>
@@ -1813,7 +1834,7 @@
               <w:pStyle w:val="Compact"/>
               <w:jc w:val="left"/>
             </w:pPr>
-            <w:hyperlink r:id="rId73">
+            <w:hyperlink r:id="rId75">
               <w:r>
                 <w:rPr>
                   <w:rStyle w:val="Hyperlink"/>
@@ -1868,7 +1889,7 @@
               <w:pStyle w:val="Compact"/>
               <w:jc w:val="left"/>
             </w:pPr>
-            <w:hyperlink r:id="rId74">
+            <w:hyperlink r:id="rId76">
               <w:r>
                 <w:rPr>
                   <w:rStyle w:val="Hyperlink"/>
@@ -1923,7 +1944,7 @@
               <w:pStyle w:val="Compact"/>
               <w:jc w:val="left"/>
             </w:pPr>
-            <w:hyperlink r:id="rId75">
+            <w:hyperlink r:id="rId77">
               <w:r>
                 <w:rPr>
                   <w:rStyle w:val="Hyperlink"/>
@@ -1978,7 +1999,7 @@
               <w:pStyle w:val="Compact"/>
               <w:jc w:val="left"/>
             </w:pPr>
-            <w:hyperlink r:id="rId76">
+            <w:hyperlink r:id="rId78">
               <w:r>
                 <w:rPr>
                   <w:rStyle w:val="Hyperlink"/>
@@ -2033,7 +2054,7 @@
               <w:pStyle w:val="Compact"/>
               <w:jc w:val="left"/>
             </w:pPr>
-            <w:hyperlink r:id="rId77">
+            <w:hyperlink r:id="rId79">
               <w:r>
                 <w:rPr>
                   <w:rStyle w:val="Hyperlink"/>
@@ -2052,7 +2073,7 @@
               <w:pStyle w:val="Compact"/>
               <w:jc w:val="left"/>
             </w:pPr>
-            <w:hyperlink r:id="rId78">
+            <w:hyperlink r:id="rId80">
               <w:r>
                 <w:rPr>
                   <w:rStyle w:val="Hyperlink"/>
@@ -2064,7 +2085,7 @@
               <w:rPr>
                 <w:rStyle w:val="FootnoteReference"/>
               </w:rPr>
-              <w:footnoteReference w:id="79"/>
+              <w:footnoteReference w:id="81"/>
             </w:r>
           </w:p>
         </w:tc>
@@ -2099,7 +2120,7 @@
               <w:pStyle w:val="Compact"/>
               <w:jc w:val="left"/>
             </w:pPr>
-            <w:hyperlink r:id="rId80">
+            <w:hyperlink r:id="rId82">
               <w:r>
                 <w:rPr>
                   <w:rStyle w:val="Hyperlink"/>
@@ -2111,7 +2132,7 @@
               <w:rPr>
                 <w:rStyle w:val="FootnoteReference"/>
               </w:rPr>
-              <w:footnoteReference w:id="81"/>
+              <w:footnoteReference w:id="83"/>
             </w:r>
           </w:p>
         </w:tc>
@@ -2361,8 +2382,8 @@
         <w:t xml:space="preserve">Q4. How many genetic sequences are available for Pinus taeda (loblolly pine) are available through GenBank?</w:t>
       </w:r>
     </w:p>
-    <w:bookmarkEnd w:id="83"/>
-    <w:bookmarkStart w:id="95" w:name="Xef3f6159c8365f44e3f1e15dc66a7817c8d52a4"/>
+    <w:bookmarkEnd w:id="85"/>
+    <w:bookmarkStart w:id="97" w:name="Xef3f6159c8365f44e3f1e15dc66a7817c8d52a4"/>
     <w:p>
       <w:pPr>
         <w:pStyle w:val="Heading2"/>
@@ -2385,7 +2406,7 @@
         <w:rPr>
           <w:rStyle w:val="FootnoteReference"/>
         </w:rPr>
-        <w:footnoteReference w:id="84"/>
+        <w:footnoteReference w:id="86"/>
       </w:r>
       <w:r>
         <w:t xml:space="preserve"> </w:t>
@@ -2487,7 +2508,7 @@
         <w:rPr>
           <w:rStyle w:val="FootnoteReference"/>
         </w:rPr>
-        <w:footnoteReference w:id="85"/>
+        <w:footnoteReference w:id="87"/>
       </w:r>
       <w:r>
         <w:t xml:space="preserve"> </w:t>
@@ -2507,7 +2528,7 @@
         <w:rPr>
           <w:rStyle w:val="FootnoteReference"/>
         </w:rPr>
-        <w:footnoteReference w:id="86"/>
+        <w:footnoteReference w:id="88"/>
       </w:r>
       <w:r>
         <w:t xml:space="preserve">, Preston processes have been tracking registered datasets in GBIF, iDigBio, and OBIS. Now, many years later, a wealth of data is available on which archives were registered with networks including, but not limited to, GBIF, iDigBio and OBIS. By sampling monthly, a detailed temporal record is kept on the origin and content of these archives. So, if an archive has left a trace in these registry records, the origanization that published the archive can say that their data is FAIR. They are FAIR because, the Preston tracking process was able to</w:t>
@@ -2787,18 +2808,18 @@
       <w:r>
         <w:t xml:space="preserve"> </w:t>
       </w:r>
-      <w:hyperlink r:id="rId90">
+      <w:hyperlink r:id="rId92">
         <w:r>
           <w:drawing>
             <wp:inline>
               <wp:extent cx="1333500" cy="190500"/>
               <wp:effectExtent b="0" l="0" r="0" t="0"/>
-              <wp:docPr descr="" title="" id="88" name="Picture"/>
+              <wp:docPr descr="" title="" id="90" name="Picture"/>
               <a:graphic>
                 <a:graphicData uri="http://schemas.openxmlformats.org/drawingml/2006/picture">
                   <pic:pic>
                     <pic:nvPicPr>
-                      <pic:cNvPr descr="https://linker.bio/badge/10.15468/w6hvhv" id="89" name="Picture"/>
+                      <pic:cNvPr descr="https://linker.bio/badge/10.15468/w6hvhv" id="91" name="Picture"/>
                       <pic:cNvPicPr>
                         <a:picLocks noChangeArrowheads="1" noChangeAspect="1"/>
                       </pic:cNvPicPr>
@@ -2810,7 +2831,7 @@
                             <a14:useLocalDpi xmlns:a14="http://schemas.microsoft.com/office/drawing/2010/main" val="0"/>
                           </a:ext>
                           <a:ext uri="{96DAC541-7B7A-43D3-8B79-37D633B846F1}">
-                            <asvg:svgBlip xmlns:asvg="http://schemas.microsoft.com/office/drawing/2016/SVG/main" r:embed="rId87"/>
+                            <asvg:svgBlip xmlns:asvg="http://schemas.microsoft.com/office/drawing/2016/SVG/main" r:embed="rId89"/>
                           </a:ext>
                         </a:extLst>
                       </a:blip>
@@ -2854,7 +2875,7 @@
       <w:r>
         <w:t xml:space="preserve"> </w:t>
       </w:r>
-      <w:hyperlink r:id="rId91">
+      <w:hyperlink r:id="rId93">
         <w:r>
           <w:rPr>
             <w:rStyle w:val="Hyperlink"/>
@@ -3065,7 +3086,7 @@
       <w:r>
         <w:t xml:space="preserve"> </w:t>
       </w:r>
-      <w:hyperlink r:id="rId92">
+      <w:hyperlink r:id="rId94">
         <w:r>
           <w:rPr>
             <w:rStyle w:val="Hyperlink"/>
@@ -3079,7 +3100,7 @@
       <w:r>
         <w:t xml:space="preserve"> </w:t>
       </w:r>
-      <w:hyperlink r:id="rId93">
+      <w:hyperlink r:id="rId95">
         <w:r>
           <w:rPr>
             <w:rStyle w:val="Hyperlink"/>
@@ -3108,14 +3129,14 @@
         <w:rPr>
           <w:rStyle w:val="FootnoteReference"/>
         </w:rPr>
-        <w:footnoteReference w:id="94"/>
+        <w:footnoteReference w:id="96"/>
       </w:r>
       <w:r>
         <w:t xml:space="preserve">.</w:t>
       </w:r>
     </w:p>
-    <w:bookmarkEnd w:id="95"/>
-    <w:bookmarkEnd w:id="96"/>
+    <w:bookmarkEnd w:id="97"/>
+    <w:bookmarkEnd w:id="98"/>
     <w:sectPr/>
   </w:body>
 </w:document>
@@ -3633,7 +3654,7 @@
       </w:r>
     </w:p>
   </w:footnote>
-  <w:footnote w:id="79">
+  <w:footnote w:id="81">
     <w:p>
       <w:pPr>
         <w:pStyle w:val="FootnoteText"/>
@@ -3647,7 +3668,7 @@
       <w:r>
         <w:t xml:space="preserve"> </w:t>
       </w:r>
-      <w:hyperlink r:id="rId78">
+      <w:hyperlink r:id="rId80">
         <w:r>
           <w:rPr>
             <w:rStyle w:val="Hyperlink"/>
@@ -3663,7 +3684,7 @@
       </w:r>
     </w:p>
   </w:footnote>
-  <w:footnote w:id="81">
+  <w:footnote w:id="83">
     <w:p>
       <w:pPr>
         <w:pStyle w:val="FootnoteText"/>
@@ -3683,7 +3704,7 @@
       <w:r>
         <w:t xml:space="preserve"> </w:t>
       </w:r>
-      <w:hyperlink r:id="rId82">
+      <w:hyperlink r:id="rId84">
         <w:r>
           <w:rPr>
             <w:rStyle w:val="Hyperlink"/>
@@ -3699,7 +3720,7 @@
       </w:r>
     </w:p>
   </w:footnote>
-  <w:footnote w:id="84">
+  <w:footnote w:id="86">
     <w:p>
       <w:pPr>
         <w:pStyle w:val="FootnoteText"/>
@@ -3736,7 +3757,7 @@
       </w:r>
     </w:p>
   </w:footnote>
-  <w:footnote w:id="85">
+  <w:footnote w:id="87">
     <w:p>
       <w:pPr>
         <w:pStyle w:val="FootnoteText"/>
@@ -3767,7 +3788,7 @@
       </w:r>
     </w:p>
   </w:footnote>
-  <w:footnote w:id="86">
+  <w:footnote w:id="88">
     <w:p>
       <w:pPr>
         <w:pStyle w:val="FootnoteText"/>
@@ -3786,7 +3807,7 @@
       </w:r>
     </w:p>
   </w:footnote>
-  <w:footnote w:id="94">
+  <w:footnote w:id="96">
     <w:p>
       <w:pPr>
         <w:pStyle w:val="FootnoteText"/>

</xml_diff>